<commit_message>
Added communication diagrams in documentation
</commit_message>
<xml_diff>
--- a/Documentation/Cazuri de utilizare biblioteca.docx
+++ b/Documentation/Cazuri de utilizare biblioteca.docx
@@ -1,6 +1,6 @@
 
 <file path=word/document.xml><?xml version="1.0" encoding="utf-8"?>
-<w:document xmlns:wpc="http://schemas.microsoft.com/office/word/2010/wordprocessingCanvas" xmlns:cx="http://schemas.microsoft.com/office/drawing/2014/chartex" xmlns:cx1="http://schemas.microsoft.com/office/drawing/2015/9/8/chartex" xmlns:cx2="http://schemas.microsoft.com/office/drawing/2015/10/21/chartex" xmlns:cx3="http://schemas.microsoft.com/office/drawing/2016/5/9/chartex" xmlns:cx4="http://schemas.microsoft.com/office/drawing/2016/5/10/chartex" xmlns:cx5="http://schemas.microsoft.com/office/drawing/2016/5/11/chartex" xmlns:cx6="http://schemas.microsoft.com/office/drawing/2016/5/12/chartex" xmlns:cx7="http://schemas.microsoft.com/office/drawing/2016/5/13/chartex" xmlns:cx8="http://schemas.microsoft.com/office/drawing/2016/5/14/chartex" xmlns:mc="http://schemas.openxmlformats.org/markup-compatibility/2006" xmlns:aink="http://schemas.microsoft.com/office/drawing/2016/ink" xmlns:am3d="http://schemas.microsoft.com/office/drawing/2017/model3d" xmlns:o="urn:schemas-microsoft-com:office:office" xmlns:r="http://schemas.openxmlformats.org/officeDocument/2006/relationships" xmlns:m="http://schemas.openxmlformats.org/officeDocument/2006/math" xmlns:v="urn:schemas-microsoft-com:vml" xmlns:wp14="http://schemas.microsoft.com/office/word/2010/wordprocessingDrawing" xmlns:wp="http://schemas.openxmlformats.org/drawingml/2006/wordprocessingDrawing" xmlns:w10="urn:schemas-microsoft-com:office:word" xmlns:w="http://schemas.openxmlformats.org/wordprocessingml/2006/main" xmlns:w14="http://schemas.microsoft.com/office/word/2010/wordml" xmlns:w15="http://schemas.microsoft.com/office/word/2012/wordml" xmlns:w16cex="http://schemas.microsoft.com/office/word/2018/wordml/cex" xmlns:w16cid="http://schemas.microsoft.com/office/word/2016/wordml/cid" xmlns:w16="http://schemas.microsoft.com/office/word/2018/wordml" xmlns:w16sdtdh="http://schemas.microsoft.com/office/word/2020/wordml/sdtdatahash" xmlns:w16se="http://schemas.microsoft.com/office/word/2015/wordml/symex" xmlns:wpg="http://schemas.microsoft.com/office/word/2010/wordprocessingGroup" xmlns:wpi="http://schemas.microsoft.com/office/word/2010/wordprocessingInk" xmlns:wne="http://schemas.microsoft.com/office/word/2006/wordml" xmlns:wps="http://schemas.microsoft.com/office/word/2010/wordprocessingShape" mc:Ignorable="w14 w15 w16se w16cid w16 w16cex w16sdtdh wp14">
+<w:document xmlns:wpc="http://schemas.microsoft.com/office/word/2010/wordprocessingCanvas" xmlns:cx="http://schemas.microsoft.com/office/drawing/2014/chartex" xmlns:cx1="http://schemas.microsoft.com/office/drawing/2015/9/8/chartex" xmlns:cx2="http://schemas.microsoft.com/office/drawing/2015/10/21/chartex" xmlns:cx3="http://schemas.microsoft.com/office/drawing/2016/5/9/chartex" xmlns:cx4="http://schemas.microsoft.com/office/drawing/2016/5/10/chartex" xmlns:cx5="http://schemas.microsoft.com/office/drawing/2016/5/11/chartex" xmlns:cx6="http://schemas.microsoft.com/office/drawing/2016/5/12/chartex" xmlns:cx7="http://schemas.microsoft.com/office/drawing/2016/5/13/chartex" xmlns:cx8="http://schemas.microsoft.com/office/drawing/2016/5/14/chartex" xmlns:mc="http://schemas.openxmlformats.org/markup-compatibility/2006" xmlns:aink="http://schemas.microsoft.com/office/drawing/2016/ink" xmlns:am3d="http://schemas.microsoft.com/office/drawing/2017/model3d" xmlns:o="urn:schemas-microsoft-com:office:office" xmlns:oel="http://schemas.microsoft.com/office/2019/extlst" xmlns:r="http://schemas.openxmlformats.org/officeDocument/2006/relationships" xmlns:m="http://schemas.openxmlformats.org/officeDocument/2006/math" xmlns:v="urn:schemas-microsoft-com:vml" xmlns:wp14="http://schemas.microsoft.com/office/word/2010/wordprocessingDrawing" xmlns:wp="http://schemas.openxmlformats.org/drawingml/2006/wordprocessingDrawing" xmlns:w10="urn:schemas-microsoft-com:office:word" xmlns:w="http://schemas.openxmlformats.org/wordprocessingml/2006/main" xmlns:w14="http://schemas.microsoft.com/office/word/2010/wordml" xmlns:w15="http://schemas.microsoft.com/office/word/2012/wordml" xmlns:w16cex="http://schemas.microsoft.com/office/word/2018/wordml/cex" xmlns:w16cid="http://schemas.microsoft.com/office/word/2016/wordml/cid" xmlns:w16="http://schemas.microsoft.com/office/word/2018/wordml" xmlns:w16sdtdh="http://schemas.microsoft.com/office/word/2020/wordml/sdtdatahash" xmlns:w16se="http://schemas.microsoft.com/office/word/2015/wordml/symex" xmlns:wpg="http://schemas.microsoft.com/office/word/2010/wordprocessingGroup" xmlns:wpi="http://schemas.microsoft.com/office/word/2010/wordprocessingInk" xmlns:wne="http://schemas.microsoft.com/office/word/2006/wordml" xmlns:wps="http://schemas.microsoft.com/office/word/2010/wordprocessingShape" mc:Ignorable="w14 w15 w16se w16cid w16 w16cex w16sdtdh wp14">
   <w:body>
     <w:p>
       <w:pPr>
@@ -1013,863 +1013,21 @@
         </w:rPr>
       </w:pPr>
     </w:p>
-    <w:tbl>
-      <w:tblPr>
-        <w:tblStyle w:val="TableGrid"/>
-        <w:tblW w:w="0" w:type="auto"/>
-        <w:tblLook w:val="04A0" w:firstRow="1" w:lastRow="0" w:firstColumn="1" w:lastColumn="0" w:noHBand="0" w:noVBand="1"/>
-      </w:tblPr>
-      <w:tblGrid>
-        <w:gridCol w:w="2122"/>
-        <w:gridCol w:w="8668"/>
-      </w:tblGrid>
-      <w:tr>
-        <w:tc>
-          <w:tcPr>
-            <w:tcW w:w="2122" w:type="dxa"/>
-          </w:tcPr>
-          <w:p>
-            <w:pPr>
-              <w:rPr>
-                <w:rFonts w:ascii="Times New Roman" w:hAnsi="Times New Roman" w:cs="Times New Roman"/>
-                <w:sz w:val="24"/>
-                <w:szCs w:val="24"/>
-                <w:lang w:val="ro-RO"/>
-              </w:rPr>
-            </w:pPr>
-            <w:r>
-              <w:rPr>
-                <w:rFonts w:ascii="Times New Roman" w:hAnsi="Times New Roman" w:cs="Times New Roman"/>
-                <w:sz w:val="24"/>
-                <w:szCs w:val="24"/>
-                <w:lang w:val="ro-RO"/>
-              </w:rPr>
-              <w:t>Nume</w:t>
-            </w:r>
-          </w:p>
-        </w:tc>
-        <w:tc>
-          <w:tcPr>
-            <w:tcW w:w="8668" w:type="dxa"/>
-          </w:tcPr>
-          <w:p>
-            <w:pPr>
-              <w:rPr>
-                <w:rFonts w:ascii="Times New Roman" w:hAnsi="Times New Roman" w:cs="Times New Roman"/>
-                <w:sz w:val="24"/>
-                <w:szCs w:val="24"/>
-                <w:lang w:val="ro-RO"/>
-              </w:rPr>
-            </w:pPr>
-            <w:r>
-              <w:rPr>
-                <w:rFonts w:ascii="Times New Roman" w:hAnsi="Times New Roman" w:cs="Times New Roman"/>
-                <w:sz w:val="24"/>
-                <w:szCs w:val="24"/>
-                <w:lang w:val="ro-RO"/>
-              </w:rPr>
-              <w:t xml:space="preserve">UC-2: </w:t>
-            </w:r>
-            <w:r>
-              <w:rPr>
-                <w:rFonts w:ascii="Times New Roman" w:hAnsi="Times New Roman" w:cs="Times New Roman"/>
-                <w:sz w:val="24"/>
-                <w:szCs w:val="24"/>
-                <w:lang w:val="ro-RO"/>
-              </w:rPr>
-              <w:t>Autentificare</w:t>
-            </w:r>
-          </w:p>
-        </w:tc>
-      </w:tr>
-      <w:tr>
-        <w:tc>
-          <w:tcPr>
-            <w:tcW w:w="2122" w:type="dxa"/>
-          </w:tcPr>
-          <w:p>
-            <w:pPr>
-              <w:rPr>
-                <w:rFonts w:ascii="Times New Roman" w:hAnsi="Times New Roman" w:cs="Times New Roman"/>
-                <w:sz w:val="24"/>
-                <w:szCs w:val="24"/>
-                <w:lang w:val="ro-RO"/>
-              </w:rPr>
-            </w:pPr>
-            <w:r>
-              <w:rPr>
-                <w:rFonts w:ascii="Times New Roman" w:hAnsi="Times New Roman" w:cs="Times New Roman"/>
-                <w:sz w:val="24"/>
-                <w:szCs w:val="24"/>
-                <w:lang w:val="ro-RO"/>
-              </w:rPr>
-              <w:t xml:space="preserve">Acori </w:t>
-            </w:r>
-            <w:r>
-              <w:rPr>
-                <w:rFonts w:ascii="Times New Roman" w:hAnsi="Times New Roman" w:cs="Times New Roman"/>
-                <w:sz w:val="24"/>
-                <w:szCs w:val="24"/>
-                <w:lang w:val="ro-RO"/>
-              </w:rPr>
-              <w:t>participanți</w:t>
-            </w:r>
-          </w:p>
-        </w:tc>
-        <w:tc>
-          <w:tcPr>
-            <w:tcW w:w="8668" w:type="dxa"/>
-          </w:tcPr>
-          <w:p>
-            <w:pPr>
-              <w:rPr>
-                <w:rFonts w:ascii="Times New Roman" w:hAnsi="Times New Roman" w:cs="Times New Roman"/>
-                <w:sz w:val="24"/>
-                <w:szCs w:val="24"/>
-                <w:lang w:val="ro-RO"/>
-              </w:rPr>
-            </w:pPr>
-            <w:r>
-              <w:rPr>
-                <w:rFonts w:ascii="Times New Roman" w:hAnsi="Times New Roman" w:cs="Times New Roman"/>
-                <w:sz w:val="24"/>
-                <w:szCs w:val="24"/>
-                <w:lang w:val="ro-RO"/>
-              </w:rPr>
-              <w:t>Inițiat de Abonat</w:t>
-            </w:r>
-          </w:p>
-          <w:p>
-            <w:pPr>
-              <w:rPr>
-                <w:rFonts w:ascii="Times New Roman" w:hAnsi="Times New Roman" w:cs="Times New Roman"/>
-                <w:sz w:val="24"/>
-                <w:szCs w:val="24"/>
-                <w:lang w:val="ro-RO"/>
-              </w:rPr>
-            </w:pPr>
-            <w:r>
-              <w:rPr>
-                <w:rFonts w:ascii="Times New Roman" w:hAnsi="Times New Roman" w:cs="Times New Roman"/>
-                <w:sz w:val="24"/>
-                <w:szCs w:val="24"/>
-                <w:lang w:val="ro-RO"/>
-              </w:rPr>
-              <w:lastRenderedPageBreak/>
-              <w:t>Comunic</w:t>
-            </w:r>
-            <w:r>
-              <w:rPr>
-                <w:rFonts w:ascii="Times New Roman" w:hAnsi="Times New Roman" w:cs="Times New Roman"/>
-                <w:sz w:val="24"/>
-                <w:szCs w:val="24"/>
-                <w:lang w:val="ro-RO"/>
-              </w:rPr>
-              <w:t>ă</w:t>
-            </w:r>
-            <w:r>
-              <w:rPr>
-                <w:rFonts w:ascii="Times New Roman" w:hAnsi="Times New Roman" w:cs="Times New Roman"/>
-                <w:sz w:val="24"/>
-                <w:szCs w:val="24"/>
-                <w:lang w:val="ro-RO"/>
-              </w:rPr>
-              <w:t xml:space="preserve"> cu sistemul bibliotecii</w:t>
-            </w:r>
-          </w:p>
-        </w:tc>
-      </w:tr>
-      <w:tr>
-        <w:tc>
-          <w:tcPr>
-            <w:tcW w:w="2122" w:type="dxa"/>
-          </w:tcPr>
-          <w:p>
-            <w:pPr>
-              <w:rPr>
-                <w:rFonts w:ascii="Times New Roman" w:hAnsi="Times New Roman" w:cs="Times New Roman"/>
-                <w:sz w:val="24"/>
-                <w:szCs w:val="24"/>
-                <w:lang w:val="ro-RO"/>
-              </w:rPr>
-            </w:pPr>
-            <w:r>
-              <w:rPr>
-                <w:rFonts w:ascii="Times New Roman" w:hAnsi="Times New Roman" w:cs="Times New Roman"/>
-                <w:sz w:val="24"/>
-                <w:szCs w:val="24"/>
-                <w:lang w:val="ro-RO"/>
-              </w:rPr>
-              <w:lastRenderedPageBreak/>
-              <w:t>Descriere</w:t>
-            </w:r>
-          </w:p>
-        </w:tc>
-        <w:tc>
-          <w:tcPr>
-            <w:tcW w:w="8668" w:type="dxa"/>
-          </w:tcPr>
-          <w:p>
-            <w:pPr>
-              <w:rPr>
-                <w:rFonts w:ascii="Times New Roman" w:hAnsi="Times New Roman" w:cs="Times New Roman"/>
-                <w:sz w:val="24"/>
-                <w:szCs w:val="24"/>
-              </w:rPr>
-            </w:pPr>
-            <w:r>
-              <w:rPr>
-                <w:rFonts w:ascii="Times New Roman" w:hAnsi="Times New Roman" w:cs="Times New Roman"/>
-                <w:sz w:val="24"/>
-                <w:szCs w:val="24"/>
-                <w:lang w:val="ro-RO"/>
-              </w:rPr>
-              <w:t>Abonatul își introduce credențialele în sistem pentru a se autentifica</w:t>
-            </w:r>
-          </w:p>
-        </w:tc>
-      </w:tr>
-      <w:tr>
-        <w:tc>
-          <w:tcPr>
-            <w:tcW w:w="2122" w:type="dxa"/>
-          </w:tcPr>
-          <w:p>
-            <w:pPr>
-              <w:rPr>
-                <w:rFonts w:ascii="Times New Roman" w:hAnsi="Times New Roman" w:cs="Times New Roman"/>
-                <w:sz w:val="24"/>
-                <w:szCs w:val="24"/>
-                <w:lang w:val="ro-RO"/>
-              </w:rPr>
-            </w:pPr>
-            <w:r>
-              <w:rPr>
-                <w:rFonts w:ascii="Times New Roman" w:hAnsi="Times New Roman" w:cs="Times New Roman"/>
-                <w:sz w:val="24"/>
-                <w:szCs w:val="24"/>
-                <w:lang w:val="ro-RO"/>
-              </w:rPr>
-              <w:t>Trigger</w:t>
-            </w:r>
-          </w:p>
-        </w:tc>
-        <w:tc>
-          <w:tcPr>
-            <w:tcW w:w="8668" w:type="dxa"/>
-          </w:tcPr>
-          <w:p>
-            <w:pPr>
-              <w:rPr>
-                <w:rFonts w:ascii="Times New Roman" w:hAnsi="Times New Roman" w:cs="Times New Roman"/>
-                <w:sz w:val="24"/>
-                <w:szCs w:val="24"/>
-                <w:lang w:val="ro-RO"/>
-              </w:rPr>
-            </w:pPr>
-            <w:r>
-              <w:rPr>
-                <w:rFonts w:ascii="Times New Roman" w:hAnsi="Times New Roman" w:cs="Times New Roman"/>
-                <w:sz w:val="24"/>
-                <w:szCs w:val="24"/>
-                <w:lang w:val="ro-RO"/>
-              </w:rPr>
-              <w:t>Abonatul dorește să se autentifice pentru a împrumuta o carte</w:t>
-            </w:r>
-          </w:p>
-        </w:tc>
-      </w:tr>
-      <w:tr>
-        <w:tc>
-          <w:tcPr>
-            <w:tcW w:w="2122" w:type="dxa"/>
-          </w:tcPr>
-          <w:p>
-            <w:pPr>
-              <w:rPr>
-                <w:rFonts w:ascii="Times New Roman" w:hAnsi="Times New Roman" w:cs="Times New Roman"/>
-                <w:sz w:val="24"/>
-                <w:szCs w:val="24"/>
-                <w:lang w:val="ro-RO"/>
-              </w:rPr>
-            </w:pPr>
-            <w:r>
-              <w:rPr>
-                <w:rFonts w:ascii="Times New Roman" w:hAnsi="Times New Roman" w:cs="Times New Roman"/>
-                <w:sz w:val="24"/>
-                <w:szCs w:val="24"/>
-                <w:lang w:val="ro-RO"/>
-              </w:rPr>
-              <w:t>Precondiții</w:t>
-            </w:r>
-          </w:p>
-        </w:tc>
-        <w:tc>
-          <w:tcPr>
-            <w:tcW w:w="8668" w:type="dxa"/>
-          </w:tcPr>
-          <w:p>
-            <w:pPr>
-              <w:rPr>
-                <w:rFonts w:ascii="Times New Roman" w:hAnsi="Times New Roman" w:cs="Times New Roman"/>
-                <w:sz w:val="24"/>
-                <w:szCs w:val="24"/>
-                <w:lang w:val="ro-RO"/>
-              </w:rPr>
-            </w:pPr>
-            <w:r>
-              <w:rPr>
-                <w:rFonts w:ascii="Times New Roman" w:hAnsi="Times New Roman" w:cs="Times New Roman"/>
-                <w:sz w:val="24"/>
-                <w:szCs w:val="24"/>
-                <w:lang w:val="ro-RO"/>
-              </w:rPr>
-              <w:t xml:space="preserve">PRE-1. </w:t>
-            </w:r>
-            <w:r>
-              <w:rPr>
-                <w:rFonts w:ascii="Times New Roman" w:hAnsi="Times New Roman" w:cs="Times New Roman"/>
-                <w:sz w:val="24"/>
-                <w:szCs w:val="24"/>
-                <w:lang w:val="ro-RO"/>
-              </w:rPr>
-              <w:t>Abonatul se află la unul dintre ter</w:t>
-            </w:r>
-            <w:r>
-              <w:rPr>
-                <w:rFonts w:ascii="Times New Roman" w:hAnsi="Times New Roman" w:cs="Times New Roman"/>
-                <w:sz w:val="24"/>
-                <w:szCs w:val="24"/>
-                <w:lang w:val="ro-RO"/>
-              </w:rPr>
-              <w:t>m</w:t>
-            </w:r>
-            <w:r>
-              <w:rPr>
-                <w:rFonts w:ascii="Times New Roman" w:hAnsi="Times New Roman" w:cs="Times New Roman"/>
-                <w:sz w:val="24"/>
-                <w:szCs w:val="24"/>
-                <w:lang w:val="ro-RO"/>
-              </w:rPr>
-              <w:t>i</w:t>
-            </w:r>
-            <w:r>
-              <w:rPr>
-                <w:rFonts w:ascii="Times New Roman" w:hAnsi="Times New Roman" w:cs="Times New Roman"/>
-                <w:sz w:val="24"/>
-                <w:szCs w:val="24"/>
-                <w:lang w:val="ro-RO"/>
-              </w:rPr>
-              <w:t>n</w:t>
-            </w:r>
-            <w:r>
-              <w:rPr>
-                <w:rFonts w:ascii="Times New Roman" w:hAnsi="Times New Roman" w:cs="Times New Roman"/>
-                <w:sz w:val="24"/>
-                <w:szCs w:val="24"/>
-                <w:lang w:val="ro-RO"/>
-              </w:rPr>
-              <w:t>alele bibliotecii</w:t>
-            </w:r>
-          </w:p>
-        </w:tc>
-      </w:tr>
-      <w:tr>
-        <w:tc>
-          <w:tcPr>
-            <w:tcW w:w="2122" w:type="dxa"/>
-          </w:tcPr>
-          <w:p>
-            <w:pPr>
-              <w:rPr>
-                <w:rFonts w:ascii="Times New Roman" w:hAnsi="Times New Roman" w:cs="Times New Roman"/>
-                <w:sz w:val="24"/>
-                <w:szCs w:val="24"/>
-                <w:lang w:val="ro-RO"/>
-              </w:rPr>
-            </w:pPr>
-            <w:r>
-              <w:rPr>
-                <w:rFonts w:ascii="Times New Roman" w:hAnsi="Times New Roman" w:cs="Times New Roman"/>
-                <w:sz w:val="24"/>
-                <w:szCs w:val="24"/>
-                <w:lang w:val="ro-RO"/>
-              </w:rPr>
-              <w:t>Postcondiții</w:t>
-            </w:r>
-          </w:p>
-        </w:tc>
-        <w:tc>
-          <w:tcPr>
-            <w:tcW w:w="8668" w:type="dxa"/>
-          </w:tcPr>
-          <w:p>
-            <w:pPr>
-              <w:rPr>
-                <w:rFonts w:ascii="Times New Roman" w:hAnsi="Times New Roman" w:cs="Times New Roman"/>
-                <w:sz w:val="24"/>
-                <w:szCs w:val="24"/>
-                <w:lang w:val="ro-RO"/>
-              </w:rPr>
-            </w:pPr>
-            <w:r>
-              <w:rPr>
-                <w:rFonts w:ascii="Times New Roman" w:hAnsi="Times New Roman" w:cs="Times New Roman"/>
-                <w:sz w:val="24"/>
-                <w:szCs w:val="24"/>
-                <w:lang w:val="ro-RO"/>
-              </w:rPr>
-              <w:t xml:space="preserve">POST-1. </w:t>
-            </w:r>
-            <w:r>
-              <w:rPr>
-                <w:rFonts w:ascii="Times New Roman" w:hAnsi="Times New Roman" w:cs="Times New Roman"/>
-                <w:sz w:val="24"/>
-                <w:szCs w:val="24"/>
-                <w:lang w:val="ro-RO"/>
-              </w:rPr>
-              <w:t>Abonatul este autentificat în sistem și îi este afișată pagina principală</w:t>
-            </w:r>
-          </w:p>
-        </w:tc>
-      </w:tr>
-      <w:tr>
-        <w:tc>
-          <w:tcPr>
-            <w:tcW w:w="2122" w:type="dxa"/>
-          </w:tcPr>
-          <w:p>
-            <w:pPr>
-              <w:rPr>
-                <w:rFonts w:ascii="Times New Roman" w:hAnsi="Times New Roman" w:cs="Times New Roman"/>
-                <w:sz w:val="24"/>
-                <w:szCs w:val="24"/>
-                <w:lang w:val="ro-RO"/>
-              </w:rPr>
-            </w:pPr>
-            <w:r>
-              <w:rPr>
-                <w:rFonts w:ascii="Times New Roman" w:hAnsi="Times New Roman" w:cs="Times New Roman"/>
-                <w:sz w:val="24"/>
-                <w:szCs w:val="24"/>
-                <w:lang w:val="ro-RO"/>
-              </w:rPr>
-              <w:t>Flux de evenimente</w:t>
-            </w:r>
-          </w:p>
-          <w:p>
-            <w:pPr>
-              <w:rPr>
-                <w:rFonts w:ascii="Times New Roman" w:hAnsi="Times New Roman" w:cs="Times New Roman"/>
-                <w:sz w:val="24"/>
-                <w:szCs w:val="24"/>
-                <w:lang w:val="ro-RO"/>
-              </w:rPr>
-            </w:pPr>
-            <w:r>
-              <w:rPr>
-                <w:rFonts w:ascii="Times New Roman" w:hAnsi="Times New Roman" w:cs="Times New Roman"/>
-                <w:sz w:val="24"/>
-                <w:szCs w:val="24"/>
-                <w:lang w:val="ro-RO"/>
-              </w:rPr>
-              <w:t>(scenariu normal)</w:t>
-            </w:r>
-          </w:p>
-        </w:tc>
-        <w:tc>
-          <w:tcPr>
-            <w:tcW w:w="8668" w:type="dxa"/>
-          </w:tcPr>
-          <w:p>
-            <w:pPr>
-              <w:rPr>
-                <w:rFonts w:ascii="Times New Roman" w:hAnsi="Times New Roman" w:cs="Times New Roman"/>
-                <w:sz w:val="24"/>
-                <w:szCs w:val="24"/>
-                <w:lang w:val="ro-RO"/>
-              </w:rPr>
-            </w:pPr>
-            <w:r>
-              <w:rPr>
-                <w:rFonts w:ascii="Times New Roman" w:hAnsi="Times New Roman" w:cs="Times New Roman"/>
-                <w:sz w:val="24"/>
-                <w:szCs w:val="24"/>
-                <w:lang w:val="ro-RO"/>
-              </w:rPr>
-              <w:t>5.0</w:t>
-            </w:r>
-          </w:p>
-          <w:p>
-            <w:pPr>
-              <w:pStyle w:val="ListParagraph"/>
-              <w:numPr>
-                <w:ilvl w:val="0"/>
-                <w:numId w:val="2"/>
-              </w:numPr>
-              <w:rPr>
-                <w:rFonts w:ascii="Times New Roman" w:hAnsi="Times New Roman" w:cs="Times New Roman"/>
-                <w:sz w:val="24"/>
-                <w:szCs w:val="24"/>
-                <w:lang w:val="ro-RO"/>
-              </w:rPr>
-            </w:pPr>
-            <w:r>
-              <w:rPr>
-                <w:rFonts w:ascii="Times New Roman" w:hAnsi="Times New Roman" w:cs="Times New Roman"/>
-                <w:sz w:val="24"/>
-                <w:szCs w:val="24"/>
-                <w:lang w:val="ro-RO"/>
-              </w:rPr>
-              <w:t>Abonatul bibliotecii introduce credențialele de autentificare în pagina de logare a bibliotecii</w:t>
-            </w:r>
-            <w:r>
-              <w:rPr>
-                <w:rFonts w:ascii="Times New Roman" w:hAnsi="Times New Roman" w:cs="Times New Roman"/>
-                <w:sz w:val="24"/>
-                <w:szCs w:val="24"/>
-                <w:lang w:val="ro-RO"/>
-              </w:rPr>
-              <w:t>.</w:t>
-            </w:r>
-          </w:p>
-          <w:p>
-            <w:pPr>
-              <w:pStyle w:val="ListParagraph"/>
-              <w:numPr>
-                <w:ilvl w:val="0"/>
-                <w:numId w:val="2"/>
-              </w:numPr>
-              <w:rPr>
-                <w:rFonts w:ascii="Times New Roman" w:hAnsi="Times New Roman" w:cs="Times New Roman"/>
-                <w:sz w:val="24"/>
-                <w:szCs w:val="24"/>
-                <w:lang w:val="ro-RO"/>
-              </w:rPr>
-            </w:pPr>
-            <w:r>
-              <w:rPr>
-                <w:rFonts w:ascii="Times New Roman" w:hAnsi="Times New Roman" w:cs="Times New Roman"/>
-                <w:sz w:val="24"/>
-                <w:szCs w:val="24"/>
-                <w:lang w:val="ro-RO"/>
-              </w:rPr>
-              <w:t>Sistemul preia datele de logare și le validează</w:t>
-            </w:r>
-            <w:r>
-              <w:rPr>
-                <w:rFonts w:ascii="Times New Roman" w:hAnsi="Times New Roman" w:cs="Times New Roman"/>
-                <w:sz w:val="24"/>
-                <w:szCs w:val="24"/>
-                <w:lang w:val="ro-RO"/>
-              </w:rPr>
-              <w:t>.</w:t>
-            </w:r>
-          </w:p>
-          <w:p>
-            <w:pPr>
-              <w:pStyle w:val="ListParagraph"/>
-              <w:numPr>
-                <w:ilvl w:val="0"/>
-                <w:numId w:val="2"/>
-              </w:numPr>
-              <w:rPr>
-                <w:rFonts w:ascii="Times New Roman" w:hAnsi="Times New Roman" w:cs="Times New Roman"/>
-                <w:sz w:val="24"/>
-                <w:szCs w:val="24"/>
-                <w:lang w:val="ro-RO"/>
-              </w:rPr>
-            </w:pPr>
-            <w:r>
-              <w:rPr>
-                <w:rFonts w:ascii="Times New Roman" w:hAnsi="Times New Roman" w:cs="Times New Roman"/>
-                <w:sz w:val="24"/>
-                <w:szCs w:val="24"/>
-                <w:lang w:val="ro-RO"/>
-              </w:rPr>
-              <w:t>Abonatul este autentificat cu succes</w:t>
-            </w:r>
-            <w:r>
-              <w:rPr>
-                <w:rFonts w:ascii="Times New Roman" w:hAnsi="Times New Roman" w:cs="Times New Roman"/>
-                <w:sz w:val="24"/>
-                <w:szCs w:val="24"/>
-                <w:lang w:val="ro-RO"/>
-              </w:rPr>
-              <w:t>.</w:t>
-            </w:r>
-          </w:p>
-        </w:tc>
-      </w:tr>
-      <w:tr>
-        <w:tc>
-          <w:tcPr>
-            <w:tcW w:w="2122" w:type="dxa"/>
-          </w:tcPr>
-          <w:p>
-            <w:pPr>
-              <w:rPr>
-                <w:rFonts w:ascii="Times New Roman" w:hAnsi="Times New Roman" w:cs="Times New Roman"/>
-                <w:sz w:val="24"/>
-                <w:szCs w:val="24"/>
-                <w:lang w:val="ro-RO"/>
-              </w:rPr>
-            </w:pPr>
-            <w:r>
-              <w:rPr>
-                <w:rFonts w:ascii="Times New Roman" w:hAnsi="Times New Roman" w:cs="Times New Roman"/>
-                <w:sz w:val="24"/>
-                <w:szCs w:val="24"/>
-                <w:lang w:val="ro-RO"/>
-              </w:rPr>
-              <w:t>Scenari</w:t>
-            </w:r>
-            <w:r>
-              <w:rPr>
-                <w:rFonts w:ascii="Times New Roman" w:hAnsi="Times New Roman" w:cs="Times New Roman"/>
-                <w:sz w:val="24"/>
-                <w:szCs w:val="24"/>
-                <w:lang w:val="ro-RO"/>
-              </w:rPr>
-              <w:t>u</w:t>
-            </w:r>
-            <w:r>
-              <w:rPr>
-                <w:rFonts w:ascii="Times New Roman" w:hAnsi="Times New Roman" w:cs="Times New Roman"/>
-                <w:sz w:val="24"/>
-                <w:szCs w:val="24"/>
-                <w:lang w:val="ro-RO"/>
-              </w:rPr>
-              <w:t xml:space="preserve"> alternativ</w:t>
-            </w:r>
-          </w:p>
-        </w:tc>
-        <w:tc>
-          <w:tcPr>
-            <w:tcW w:w="8668" w:type="dxa"/>
-          </w:tcPr>
-          <w:p>
-            <w:pPr>
-              <w:rPr>
-                <w:rFonts w:ascii="Times New Roman" w:hAnsi="Times New Roman" w:cs="Times New Roman"/>
-                <w:sz w:val="24"/>
-                <w:szCs w:val="24"/>
-                <w:lang w:val="ro-RO"/>
-              </w:rPr>
-            </w:pPr>
-            <w:r>
-              <w:rPr>
-                <w:rFonts w:ascii="Times New Roman" w:hAnsi="Times New Roman" w:cs="Times New Roman"/>
-                <w:sz w:val="24"/>
-                <w:szCs w:val="24"/>
-                <w:lang w:val="ro-RO"/>
-              </w:rPr>
-              <w:t xml:space="preserve">5.1 </w:t>
-            </w:r>
-            <w:r>
-              <w:rPr>
-                <w:rFonts w:ascii="Times New Roman" w:hAnsi="Times New Roman" w:cs="Times New Roman"/>
-                <w:sz w:val="24"/>
-                <w:szCs w:val="24"/>
-                <w:lang w:val="ro-RO"/>
-              </w:rPr>
-              <w:t xml:space="preserve">Autentificarea eșuează. Datele </w:t>
-            </w:r>
-            <w:r>
-              <w:rPr>
-                <w:rFonts w:ascii="Times New Roman" w:hAnsi="Times New Roman" w:cs="Times New Roman"/>
-                <w:sz w:val="24"/>
-                <w:szCs w:val="24"/>
-                <w:lang w:val="ro-RO"/>
-              </w:rPr>
-              <w:t>introduse sunt incorecte</w:t>
-            </w:r>
-            <w:r>
-              <w:rPr>
-                <w:rFonts w:ascii="Times New Roman" w:hAnsi="Times New Roman" w:cs="Times New Roman"/>
-                <w:sz w:val="24"/>
-                <w:szCs w:val="24"/>
-                <w:lang w:val="ro-RO"/>
-              </w:rPr>
-              <w:t>.</w:t>
-            </w:r>
-          </w:p>
-          <w:p>
-            <w:pPr>
-              <w:rPr>
-                <w:rFonts w:ascii="Times New Roman" w:hAnsi="Times New Roman" w:cs="Times New Roman"/>
-                <w:sz w:val="24"/>
-                <w:szCs w:val="24"/>
-                <w:lang w:val="ro-RO"/>
-              </w:rPr>
-            </w:pPr>
-            <w:r>
-              <w:rPr>
-                <w:rFonts w:ascii="Times New Roman" w:hAnsi="Times New Roman" w:cs="Times New Roman"/>
-                <w:sz w:val="24"/>
-                <w:szCs w:val="24"/>
-                <w:lang w:val="ro-RO"/>
-              </w:rPr>
-              <w:t xml:space="preserve">      2</w:t>
-            </w:r>
-            <w:r>
-              <w:rPr>
-                <w:rFonts w:ascii="Times New Roman" w:hAnsi="Times New Roman" w:cs="Times New Roman"/>
-                <w:sz w:val="24"/>
-                <w:szCs w:val="24"/>
-                <w:vertAlign w:val="superscript"/>
-                <w:lang w:val="ro-RO"/>
-              </w:rPr>
-              <w:t>a</w:t>
-            </w:r>
-            <w:r>
-              <w:rPr>
-                <w:rFonts w:ascii="Times New Roman" w:hAnsi="Times New Roman" w:cs="Times New Roman"/>
-                <w:sz w:val="24"/>
-                <w:szCs w:val="24"/>
-                <w:lang w:val="ro-RO"/>
-              </w:rPr>
-              <w:t>. Sistemul afișează mesaj</w:t>
-            </w:r>
-            <w:r>
-              <w:rPr>
-                <w:rFonts w:ascii="Times New Roman" w:hAnsi="Times New Roman" w:cs="Times New Roman"/>
-                <w:sz w:val="24"/>
-                <w:szCs w:val="24"/>
-                <w:lang w:val="ro-RO"/>
-              </w:rPr>
-              <w:t>ul</w:t>
-            </w:r>
-            <w:r>
-              <w:rPr>
-                <w:rFonts w:ascii="Times New Roman" w:hAnsi="Times New Roman" w:cs="Times New Roman"/>
-                <w:sz w:val="24"/>
-                <w:szCs w:val="24"/>
-                <w:lang w:val="ro-RO"/>
-              </w:rPr>
-              <w:t xml:space="preserve"> de e</w:t>
-            </w:r>
-            <w:r>
-              <w:rPr>
-                <w:rFonts w:ascii="Times New Roman" w:hAnsi="Times New Roman" w:cs="Times New Roman"/>
-                <w:sz w:val="24"/>
-                <w:szCs w:val="24"/>
-                <w:lang w:val="ro-RO"/>
-              </w:rPr>
-              <w:t>roare „Credențiale invalide</w:t>
-            </w:r>
-            <w:r>
-              <w:rPr>
-                <w:rFonts w:ascii="Times New Roman" w:hAnsi="Times New Roman" w:cs="Times New Roman"/>
-                <w:sz w:val="24"/>
-                <w:szCs w:val="24"/>
-              </w:rPr>
-              <w:t>”</w:t>
-            </w:r>
-            <w:r>
-              <w:rPr>
-                <w:rFonts w:ascii="Times New Roman" w:hAnsi="Times New Roman" w:cs="Times New Roman"/>
-                <w:sz w:val="24"/>
-                <w:szCs w:val="24"/>
-                <w:lang w:val="ro-RO"/>
-              </w:rPr>
-              <w:t xml:space="preserve"> </w:t>
-            </w:r>
-            <w:r>
-              <w:rPr>
-                <w:rFonts w:ascii="Times New Roman" w:hAnsi="Times New Roman" w:cs="Times New Roman"/>
-                <w:sz w:val="24"/>
-                <w:szCs w:val="24"/>
-                <w:lang w:val="ro-RO"/>
-              </w:rPr>
-              <w:t>și solicită reintroducerea datelor.</w:t>
-            </w:r>
-          </w:p>
-          <w:p>
-            <w:pPr>
-              <w:rPr>
-                <w:rFonts w:ascii="Times New Roman" w:hAnsi="Times New Roman" w:cs="Times New Roman"/>
-                <w:sz w:val="24"/>
-                <w:szCs w:val="24"/>
-                <w:lang w:val="ro-RO"/>
-              </w:rPr>
-            </w:pPr>
-            <w:r>
-              <w:rPr>
-                <w:rFonts w:ascii="Times New Roman" w:hAnsi="Times New Roman" w:cs="Times New Roman"/>
-                <w:sz w:val="24"/>
-                <w:szCs w:val="24"/>
-                <w:lang w:val="ro-RO"/>
-              </w:rPr>
-              <w:t xml:space="preserve">      2</w:t>
-            </w:r>
-            <w:r>
-              <w:rPr>
-                <w:rFonts w:ascii="Times New Roman" w:hAnsi="Times New Roman" w:cs="Times New Roman"/>
-                <w:sz w:val="24"/>
-                <w:szCs w:val="24"/>
-                <w:vertAlign w:val="superscript"/>
-                <w:lang w:val="ro-RO"/>
-              </w:rPr>
-              <w:t>a</w:t>
-            </w:r>
-            <w:r>
-              <w:rPr>
-                <w:rFonts w:ascii="Times New Roman" w:hAnsi="Times New Roman" w:cs="Times New Roman"/>
-                <w:sz w:val="24"/>
-                <w:szCs w:val="24"/>
-                <w:lang w:val="ro-RO"/>
-              </w:rPr>
-              <w:t>.1 Abonatul reintroduce datele corecte</w:t>
-            </w:r>
-            <w:r>
-              <w:rPr>
-                <w:rFonts w:ascii="Times New Roman" w:hAnsi="Times New Roman" w:cs="Times New Roman"/>
-                <w:sz w:val="24"/>
-                <w:szCs w:val="24"/>
-                <w:lang w:val="ro-RO"/>
-              </w:rPr>
-              <w:t>.</w:t>
-            </w:r>
-          </w:p>
-          <w:p>
-            <w:pPr>
-              <w:rPr>
-                <w:rFonts w:ascii="Times New Roman" w:hAnsi="Times New Roman" w:cs="Times New Roman"/>
-                <w:sz w:val="24"/>
-                <w:szCs w:val="24"/>
-                <w:lang w:val="ro-RO"/>
-              </w:rPr>
-            </w:pPr>
-            <w:r>
-              <w:rPr>
-                <w:rFonts w:ascii="Times New Roman" w:hAnsi="Times New Roman" w:cs="Times New Roman"/>
-                <w:sz w:val="24"/>
-                <w:szCs w:val="24"/>
-                <w:lang w:val="ro-RO"/>
-              </w:rPr>
-              <w:t xml:space="preserve">      Se revine în MSS la punctul 2</w:t>
-            </w:r>
-            <w:r>
-              <w:rPr>
-                <w:rFonts w:ascii="Times New Roman" w:hAnsi="Times New Roman" w:cs="Times New Roman"/>
-                <w:sz w:val="24"/>
-                <w:szCs w:val="24"/>
-                <w:lang w:val="ro-RO"/>
-              </w:rPr>
-              <w:t>.</w:t>
-            </w:r>
-          </w:p>
-        </w:tc>
-      </w:tr>
-    </w:tbl>
     <w:p>
       <w:pPr>
         <w:rPr>
           <w:rFonts w:ascii="Times New Roman" w:hAnsi="Times New Roman" w:cs="Times New Roman"/>
           <w:sz w:val="24"/>
           <w:szCs w:val="24"/>
-          <w:lang w:val="ro-RO"/>
+        </w:rPr>
+      </w:pPr>
+    </w:p>
+    <w:p>
+      <w:pPr>
+        <w:rPr>
+          <w:rFonts w:ascii="Times New Roman" w:hAnsi="Times New Roman" w:cs="Times New Roman"/>
+          <w:sz w:val="24"/>
+          <w:szCs w:val="24"/>
         </w:rPr>
       </w:pPr>
     </w:p>
@@ -1904,6 +1062,7 @@
                 <w:szCs w:val="24"/>
                 <w:lang w:val="ro-RO"/>
               </w:rPr>
+              <w:lastRenderedPageBreak/>
               <w:t>Nume</w:t>
             </w:r>
           </w:p>
@@ -1928,16 +1087,16 @@
                 <w:szCs w:val="24"/>
                 <w:lang w:val="ro-RO"/>
               </w:rPr>
-              <w:t xml:space="preserve">UC-3: </w:t>
-            </w:r>
-            <w:r>
-              <w:rPr>
-                <w:rFonts w:ascii="Times New Roman" w:hAnsi="Times New Roman" w:cs="Times New Roman"/>
-                <w:sz w:val="24"/>
-                <w:szCs w:val="24"/>
-                <w:lang w:val="ro-RO"/>
-              </w:rPr>
-              <w:t>Înregistrare</w:t>
+              <w:t xml:space="preserve">UC-2: </w:t>
+            </w:r>
+            <w:r>
+              <w:rPr>
+                <w:rFonts w:ascii="Times New Roman" w:hAnsi="Times New Roman" w:cs="Times New Roman"/>
+                <w:sz w:val="24"/>
+                <w:szCs w:val="24"/>
+                <w:lang w:val="ro-RO"/>
+              </w:rPr>
+              <w:t>Autentificare</w:t>
             </w:r>
           </w:p>
         </w:tc>
@@ -1963,7 +1122,16 @@
                 <w:szCs w:val="24"/>
                 <w:lang w:val="ro-RO"/>
               </w:rPr>
-              <w:t>Actori participanți</w:t>
+              <w:t xml:space="preserve">Acori </w:t>
+            </w:r>
+            <w:r>
+              <w:rPr>
+                <w:rFonts w:ascii="Times New Roman" w:hAnsi="Times New Roman" w:cs="Times New Roman"/>
+                <w:sz w:val="24"/>
+                <w:szCs w:val="24"/>
+                <w:lang w:val="ro-RO"/>
+              </w:rPr>
+              <w:t>participanți</w:t>
             </w:r>
           </w:p>
         </w:tc>
@@ -2064,17 +1232,16 @@
                 <w:rFonts w:ascii="Times New Roman" w:hAnsi="Times New Roman" w:cs="Times New Roman"/>
                 <w:sz w:val="24"/>
                 <w:szCs w:val="24"/>
-                <w:lang w:val="ro-RO"/>
-              </w:rPr>
-            </w:pPr>
-            <w:r>
-              <w:rPr>
-                <w:rFonts w:ascii="Times New Roman" w:hAnsi="Times New Roman" w:cs="Times New Roman"/>
-                <w:sz w:val="24"/>
-                <w:szCs w:val="24"/>
-                <w:lang w:val="ro-RO"/>
-              </w:rPr>
-              <w:t>Abonatul își introduce datele pentru a își crea un cont în sistemul bibliotecii</w:t>
+              </w:rPr>
+            </w:pPr>
+            <w:r>
+              <w:rPr>
+                <w:rFonts w:ascii="Times New Roman" w:hAnsi="Times New Roman" w:cs="Times New Roman"/>
+                <w:sz w:val="24"/>
+                <w:szCs w:val="24"/>
+                <w:lang w:val="ro-RO"/>
+              </w:rPr>
+              <w:t>Abonatul își introduce credențialele în sistem pentru a se autentifica</w:t>
             </w:r>
           </w:p>
         </w:tc>
@@ -2124,7 +1291,7 @@
                 <w:szCs w:val="24"/>
                 <w:lang w:val="ro-RO"/>
               </w:rPr>
-              <w:t xml:space="preserve">Abonatul apasă butonul de Înregistrare de pe pagina de autentificare </w:t>
+              <w:t>Abonatul dorește să se autentifice pentru a împrumuta o carte</w:t>
             </w:r>
           </w:p>
         </w:tc>
@@ -2183,7 +1350,43 @@
                 <w:szCs w:val="24"/>
                 <w:lang w:val="ro-RO"/>
               </w:rPr>
-              <w:t>Abonatul se află la unul dintre terminalele bibliotecii</w:t>
+              <w:t>Abonatul se află la unul dintre ter</w:t>
+            </w:r>
+            <w:r>
+              <w:rPr>
+                <w:rFonts w:ascii="Times New Roman" w:hAnsi="Times New Roman" w:cs="Times New Roman"/>
+                <w:sz w:val="24"/>
+                <w:szCs w:val="24"/>
+                <w:lang w:val="ro-RO"/>
+              </w:rPr>
+              <w:t>m</w:t>
+            </w:r>
+            <w:r>
+              <w:rPr>
+                <w:rFonts w:ascii="Times New Roman" w:hAnsi="Times New Roman" w:cs="Times New Roman"/>
+                <w:sz w:val="24"/>
+                <w:szCs w:val="24"/>
+                <w:lang w:val="ro-RO"/>
+              </w:rPr>
+              <w:t>i</w:t>
+            </w:r>
+            <w:r>
+              <w:rPr>
+                <w:rFonts w:ascii="Times New Roman" w:hAnsi="Times New Roman" w:cs="Times New Roman"/>
+                <w:sz w:val="24"/>
+                <w:szCs w:val="24"/>
+                <w:lang w:val="ro-RO"/>
+              </w:rPr>
+              <w:t>n</w:t>
+            </w:r>
+            <w:r>
+              <w:rPr>
+                <w:rFonts w:ascii="Times New Roman" w:hAnsi="Times New Roman" w:cs="Times New Roman"/>
+                <w:sz w:val="24"/>
+                <w:szCs w:val="24"/>
+                <w:lang w:val="ro-RO"/>
+              </w:rPr>
+              <w:t>alele bibliotecii</w:t>
             </w:r>
           </w:p>
         </w:tc>
@@ -2242,7 +1445,7 @@
                 <w:szCs w:val="24"/>
                 <w:lang w:val="ro-RO"/>
               </w:rPr>
-              <w:t>Abonatul este înregistrat în sistem și îi este afișată pagina principală</w:t>
+              <w:t>Abonatul este autentificat în sistem și îi este afișată pagina principală</w:t>
             </w:r>
           </w:p>
         </w:tc>
@@ -2311,7 +1514,7 @@
                 <w:szCs w:val="24"/>
                 <w:lang w:val="ro-RO"/>
               </w:rPr>
-              <w:t>3.0</w:t>
+              <w:t>5.0</w:t>
             </w:r>
           </w:p>
           <w:p>
@@ -2319,7 +1522,7 @@
               <w:pStyle w:val="ListParagraph"/>
               <w:numPr>
                 <w:ilvl w:val="0"/>
-                <w:numId w:val="3"/>
+                <w:numId w:val="2"/>
               </w:numPr>
               <w:rPr>
                 <w:rFonts w:ascii="Times New Roman" w:hAnsi="Times New Roman" w:cs="Times New Roman"/>
@@ -2335,16 +1538,16 @@
                 <w:szCs w:val="24"/>
                 <w:lang w:val="ro-RO"/>
               </w:rPr>
-              <w:t>Abonatul introduce datele de înregistrare solicitate de bibl</w:t>
-            </w:r>
-            <w:r>
-              <w:rPr>
-                <w:rFonts w:ascii="Times New Roman" w:hAnsi="Times New Roman" w:cs="Times New Roman"/>
-                <w:sz w:val="24"/>
-                <w:szCs w:val="24"/>
-                <w:lang w:val="ro-RO"/>
-              </w:rPr>
-              <w:t>iotecă.</w:t>
+              <w:t>Abonatul bibliotecii introduce credențialele de autentificare în pagina de logare a bibliotecii</w:t>
+            </w:r>
+            <w:r>
+              <w:rPr>
+                <w:rFonts w:ascii="Times New Roman" w:hAnsi="Times New Roman" w:cs="Times New Roman"/>
+                <w:sz w:val="24"/>
+                <w:szCs w:val="24"/>
+                <w:lang w:val="ro-RO"/>
+              </w:rPr>
+              <w:t>.</w:t>
             </w:r>
           </w:p>
           <w:p>
@@ -2352,7 +1555,7 @@
               <w:pStyle w:val="ListParagraph"/>
               <w:numPr>
                 <w:ilvl w:val="0"/>
-                <w:numId w:val="3"/>
+                <w:numId w:val="2"/>
               </w:numPr>
               <w:rPr>
                 <w:rFonts w:ascii="Times New Roman" w:hAnsi="Times New Roman" w:cs="Times New Roman"/>
@@ -2368,7 +1571,16 @@
                 <w:szCs w:val="24"/>
                 <w:lang w:val="ro-RO"/>
               </w:rPr>
-              <w:t>Sistemul preia datele de înregistrare și le validează.</w:t>
+              <w:t>Sistemul preia datele de logare și le validează</w:t>
+            </w:r>
+            <w:r>
+              <w:rPr>
+                <w:rFonts w:ascii="Times New Roman" w:hAnsi="Times New Roman" w:cs="Times New Roman"/>
+                <w:sz w:val="24"/>
+                <w:szCs w:val="24"/>
+                <w:lang w:val="ro-RO"/>
+              </w:rPr>
+              <w:t>.</w:t>
             </w:r>
           </w:p>
           <w:p>
@@ -2376,7 +1588,7 @@
               <w:pStyle w:val="ListParagraph"/>
               <w:numPr>
                 <w:ilvl w:val="0"/>
-                <w:numId w:val="3"/>
+                <w:numId w:val="2"/>
               </w:numPr>
               <w:rPr>
                 <w:rFonts w:ascii="Times New Roman" w:hAnsi="Times New Roman" w:cs="Times New Roman"/>
@@ -2392,7 +1604,16 @@
                 <w:szCs w:val="24"/>
                 <w:lang w:val="ro-RO"/>
               </w:rPr>
-              <w:t>Contul abonatului este creat și acesta este autentificat.</w:t>
+              <w:t>Abonatul este autentificat cu succes</w:t>
+            </w:r>
+            <w:r>
+              <w:rPr>
+                <w:rFonts w:ascii="Times New Roman" w:hAnsi="Times New Roman" w:cs="Times New Roman"/>
+                <w:sz w:val="24"/>
+                <w:szCs w:val="24"/>
+                <w:lang w:val="ro-RO"/>
+              </w:rPr>
+              <w:t>.</w:t>
             </w:r>
           </w:p>
         </w:tc>
@@ -2418,7 +1639,7 @@
                 <w:szCs w:val="24"/>
                 <w:lang w:val="ro-RO"/>
               </w:rPr>
-              <w:t>Senari</w:t>
+              <w:t>Scenari</w:t>
             </w:r>
             <w:r>
               <w:rPr>
@@ -2460,16 +1681,34 @@
                 <w:szCs w:val="24"/>
                 <w:lang w:val="ro-RO"/>
               </w:rPr>
-              <w:t xml:space="preserve">3.1 </w:t>
-            </w:r>
-            <w:r>
-              <w:rPr>
-                <w:rFonts w:ascii="Times New Roman" w:hAnsi="Times New Roman" w:cs="Times New Roman"/>
-                <w:sz w:val="24"/>
-                <w:szCs w:val="24"/>
-                <w:lang w:val="ro-RO"/>
-              </w:rPr>
-              <w:t>Înregistrarea eșuează. Datele introduse nu sunt valide.</w:t>
+              <w:t xml:space="preserve">5.1 </w:t>
+            </w:r>
+            <w:r>
+              <w:rPr>
+                <w:rFonts w:ascii="Times New Roman" w:hAnsi="Times New Roman" w:cs="Times New Roman"/>
+                <w:sz w:val="24"/>
+                <w:szCs w:val="24"/>
+                <w:lang w:val="ro-RO"/>
+              </w:rPr>
+              <w:t xml:space="preserve">Autentificarea eșuează. Datele </w:t>
+            </w:r>
+            <w:r>
+              <w:rPr>
+                <w:rFonts w:ascii="Times New Roman" w:hAnsi="Times New Roman" w:cs="Times New Roman"/>
+                <w:sz w:val="24"/>
+                <w:szCs w:val="24"/>
+                <w:lang w:val="ro-RO"/>
+              </w:rPr>
+              <w:t>introduse sunt incorecte</w:t>
+            </w:r>
+            <w:r>
+              <w:rPr>
+                <w:rFonts w:ascii="Times New Roman" w:hAnsi="Times New Roman" w:cs="Times New Roman"/>
+                <w:sz w:val="24"/>
+                <w:szCs w:val="24"/>
+                <w:lang w:val="ro-RO"/>
+              </w:rPr>
+              <w:t>.</w:t>
             </w:r>
           </w:p>
           <w:p>
@@ -2525,16 +1764,16 @@
                 <w:szCs w:val="24"/>
                 <w:lang w:val="ro-RO"/>
               </w:rPr>
-              <w:t xml:space="preserve"> de eroare </w:t>
-            </w:r>
-            <w:r>
-              <w:rPr>
-                <w:rFonts w:ascii="Times New Roman" w:hAnsi="Times New Roman" w:cs="Times New Roman"/>
-                <w:sz w:val="24"/>
-                <w:szCs w:val="24"/>
-                <w:lang w:val="ro-RO"/>
-              </w:rPr>
-              <w:t>„Credențiale invalide</w:t>
+              <w:t xml:space="preserve"> de e</w:t>
+            </w:r>
+            <w:r>
+              <w:rPr>
+                <w:rFonts w:ascii="Times New Roman" w:hAnsi="Times New Roman" w:cs="Times New Roman"/>
+                <w:sz w:val="24"/>
+                <w:szCs w:val="24"/>
+                <w:lang w:val="ro-RO"/>
+              </w:rPr>
+              <w:t>roare „Credențiale invalide</w:t>
             </w:r>
             <w:r>
               <w:rPr>
@@ -2598,26 +1837,44 @@
                 <w:szCs w:val="24"/>
                 <w:lang w:val="ro-RO"/>
               </w:rPr>
-              <w:t>.1 Abonatul reintroduce datele corecte.</w:t>
-            </w:r>
-          </w:p>
-          <w:p>
-            <w:pPr>
-              <w:rPr>
-                <w:rFonts w:ascii="Times New Roman" w:hAnsi="Times New Roman" w:cs="Times New Roman"/>
-                <w:sz w:val="24"/>
-                <w:szCs w:val="24"/>
-                <w:lang w:val="ro-RO"/>
-              </w:rPr>
-            </w:pPr>
-            <w:r>
-              <w:rPr>
-                <w:rFonts w:ascii="Times New Roman" w:hAnsi="Times New Roman" w:cs="Times New Roman"/>
-                <w:sz w:val="24"/>
-                <w:szCs w:val="24"/>
-                <w:lang w:val="ro-RO"/>
-              </w:rPr>
-              <w:t xml:space="preserve">      Se revine în MSS la punctul 2.</w:t>
+              <w:t>.1 Abonatul reintroduce datele corecte</w:t>
+            </w:r>
+            <w:r>
+              <w:rPr>
+                <w:rFonts w:ascii="Times New Roman" w:hAnsi="Times New Roman" w:cs="Times New Roman"/>
+                <w:sz w:val="24"/>
+                <w:szCs w:val="24"/>
+                <w:lang w:val="ro-RO"/>
+              </w:rPr>
+              <w:t>.</w:t>
+            </w:r>
+          </w:p>
+          <w:p>
+            <w:pPr>
+              <w:rPr>
+                <w:rFonts w:ascii="Times New Roman" w:hAnsi="Times New Roman" w:cs="Times New Roman"/>
+                <w:sz w:val="24"/>
+                <w:szCs w:val="24"/>
+                <w:lang w:val="ro-RO"/>
+              </w:rPr>
+            </w:pPr>
+            <w:r>
+              <w:rPr>
+                <w:rFonts w:ascii="Times New Roman" w:hAnsi="Times New Roman" w:cs="Times New Roman"/>
+                <w:sz w:val="24"/>
+                <w:szCs w:val="24"/>
+                <w:lang w:val="ro-RO"/>
+              </w:rPr>
+              <w:t xml:space="preserve">      Se revine în MSS la punctul 2</w:t>
+            </w:r>
+            <w:r>
+              <w:rPr>
+                <w:rFonts w:ascii="Times New Roman" w:hAnsi="Times New Roman" w:cs="Times New Roman"/>
+                <w:sz w:val="24"/>
+                <w:szCs w:val="24"/>
+                <w:lang w:val="ro-RO"/>
+              </w:rPr>
+              <w:t>.</w:t>
             </w:r>
           </w:p>
         </w:tc>
@@ -2688,16 +1945,16 @@
                 <w:szCs w:val="24"/>
                 <w:lang w:val="ro-RO"/>
               </w:rPr>
-              <w:t xml:space="preserve">UC-4: </w:t>
-            </w:r>
-            <w:r>
-              <w:rPr>
-                <w:rFonts w:ascii="Times New Roman" w:hAnsi="Times New Roman" w:cs="Times New Roman"/>
-                <w:sz w:val="24"/>
-                <w:szCs w:val="24"/>
-                <w:lang w:val="ro-RO"/>
-              </w:rPr>
-              <w:t>Delogare</w:t>
+              <w:t xml:space="preserve">UC-3: </w:t>
+            </w:r>
+            <w:r>
+              <w:rPr>
+                <w:rFonts w:ascii="Times New Roman" w:hAnsi="Times New Roman" w:cs="Times New Roman"/>
+                <w:sz w:val="24"/>
+                <w:szCs w:val="24"/>
+                <w:lang w:val="ro-RO"/>
+              </w:rPr>
+              <w:t>Înregistrare</w:t>
             </w:r>
           </w:p>
         </w:tc>
@@ -2766,7 +2023,25 @@
                 <w:szCs w:val="24"/>
                 <w:lang w:val="ro-RO"/>
               </w:rPr>
-              <w:t>Comunică cu sistemul bibliotecii</w:t>
+              <w:t>Comunic</w:t>
+            </w:r>
+            <w:r>
+              <w:rPr>
+                <w:rFonts w:ascii="Times New Roman" w:hAnsi="Times New Roman" w:cs="Times New Roman"/>
+                <w:sz w:val="24"/>
+                <w:szCs w:val="24"/>
+                <w:lang w:val="ro-RO"/>
+              </w:rPr>
+              <w:t>ă</w:t>
+            </w:r>
+            <w:r>
+              <w:rPr>
+                <w:rFonts w:ascii="Times New Roman" w:hAnsi="Times New Roman" w:cs="Times New Roman"/>
+                <w:sz w:val="24"/>
+                <w:szCs w:val="24"/>
+                <w:lang w:val="ro-RO"/>
+              </w:rPr>
+              <w:t xml:space="preserve"> cu sistemul bibliotecii</w:t>
             </w:r>
           </w:p>
         </w:tc>
@@ -2816,7 +2091,7 @@
                 <w:szCs w:val="24"/>
                 <w:lang w:val="ro-RO"/>
               </w:rPr>
-              <w:t>Abonatul se deloghează de pe contul acestuia</w:t>
+              <w:t>Abonatul își introduce datele pentru a își crea un cont în sistemul bibliotecii</w:t>
             </w:r>
           </w:p>
         </w:tc>
@@ -2866,7 +2141,7 @@
                 <w:szCs w:val="24"/>
                 <w:lang w:val="ro-RO"/>
               </w:rPr>
-              <w:t>Abonatul apasă butonul de delogare</w:t>
+              <w:t xml:space="preserve">Abonatul apasă butonul de Înregistrare de pe pagina de autentificare </w:t>
             </w:r>
           </w:p>
         </w:tc>
@@ -2925,7 +2200,7 @@
                 <w:szCs w:val="24"/>
                 <w:lang w:val="ro-RO"/>
               </w:rPr>
-              <w:t>Abonatul este logat în sistem</w:t>
+              <w:t>Abonatul se află la unul dintre terminalele bibliotecii</w:t>
             </w:r>
           </w:p>
         </w:tc>
@@ -2984,7 +2259,7 @@
                 <w:szCs w:val="24"/>
                 <w:lang w:val="ro-RO"/>
               </w:rPr>
-              <w:t>Abonatului i se afișează pagina de autentificare</w:t>
+              <w:t>Abonatul este înregistrat în sistem și îi este afișată pagina principală</w:t>
             </w:r>
           </w:p>
         </w:tc>
@@ -3053,7 +2328,7 @@
                 <w:szCs w:val="24"/>
                 <w:lang w:val="ro-RO"/>
               </w:rPr>
-              <w:t>4.0</w:t>
+              <w:t>3.0</w:t>
             </w:r>
           </w:p>
           <w:p>
@@ -3061,7 +2336,7 @@
               <w:pStyle w:val="ListParagraph"/>
               <w:numPr>
                 <w:ilvl w:val="0"/>
-                <w:numId w:val="4"/>
+                <w:numId w:val="3"/>
               </w:numPr>
               <w:rPr>
                 <w:rFonts w:ascii="Times New Roman" w:hAnsi="Times New Roman" w:cs="Times New Roman"/>
@@ -3077,16 +2352,16 @@
                 <w:szCs w:val="24"/>
                 <w:lang w:val="ro-RO"/>
               </w:rPr>
-              <w:t>Abonatul bilbiotecii apasă butonul de delogare</w:t>
-            </w:r>
-            <w:r>
-              <w:rPr>
-                <w:rFonts w:ascii="Times New Roman" w:hAnsi="Times New Roman" w:cs="Times New Roman"/>
-                <w:sz w:val="24"/>
-                <w:szCs w:val="24"/>
-                <w:lang w:val="ro-RO"/>
-              </w:rPr>
-              <w:t>.</w:t>
+              <w:t>Abonatul introduce datele de înregistrare solicitate de bibl</w:t>
+            </w:r>
+            <w:r>
+              <w:rPr>
+                <w:rFonts w:ascii="Times New Roman" w:hAnsi="Times New Roman" w:cs="Times New Roman"/>
+                <w:sz w:val="24"/>
+                <w:szCs w:val="24"/>
+                <w:lang w:val="ro-RO"/>
+              </w:rPr>
+              <w:t>iotecă.</w:t>
             </w:r>
           </w:p>
           <w:p>
@@ -3094,7 +2369,7 @@
               <w:pStyle w:val="ListParagraph"/>
               <w:numPr>
                 <w:ilvl w:val="0"/>
-                <w:numId w:val="4"/>
+                <w:numId w:val="3"/>
               </w:numPr>
               <w:rPr>
                 <w:rFonts w:ascii="Times New Roman" w:hAnsi="Times New Roman" w:cs="Times New Roman"/>
@@ -3110,16 +2385,7 @@
                 <w:szCs w:val="24"/>
                 <w:lang w:val="ro-RO"/>
               </w:rPr>
-              <w:t>Sistemul preia cererea si deloghează abonatul</w:t>
-            </w:r>
-            <w:r>
-              <w:rPr>
-                <w:rFonts w:ascii="Times New Roman" w:hAnsi="Times New Roman" w:cs="Times New Roman"/>
-                <w:sz w:val="24"/>
-                <w:szCs w:val="24"/>
-                <w:lang w:val="ro-RO"/>
-              </w:rPr>
-              <w:t>.</w:t>
+              <w:t>Sistemul preia datele de înregistrare și le validează.</w:t>
             </w:r>
           </w:p>
           <w:p>
@@ -3127,7 +2393,7 @@
               <w:pStyle w:val="ListParagraph"/>
               <w:numPr>
                 <w:ilvl w:val="0"/>
-                <w:numId w:val="4"/>
+                <w:numId w:val="3"/>
               </w:numPr>
               <w:rPr>
                 <w:rFonts w:ascii="Times New Roman" w:hAnsi="Times New Roman" w:cs="Times New Roman"/>
@@ -3143,41 +2409,237 @@
                 <w:szCs w:val="24"/>
                 <w:lang w:val="ro-RO"/>
               </w:rPr>
-              <w:t>Abonatul este întors la pagina de autentificare</w:t>
-            </w:r>
-            <w:r>
-              <w:rPr>
-                <w:rFonts w:ascii="Times New Roman" w:hAnsi="Times New Roman" w:cs="Times New Roman"/>
-                <w:sz w:val="24"/>
-                <w:szCs w:val="24"/>
-                <w:lang w:val="ro-RO"/>
-              </w:rPr>
-              <w:t>.</w:t>
+              <w:t>Contul abonatului este creat și acesta este autentificat.</w:t>
+            </w:r>
+          </w:p>
+        </w:tc>
+      </w:tr>
+      <w:tr>
+        <w:tc>
+          <w:tcPr>
+            <w:tcW w:w="2122" w:type="dxa"/>
+          </w:tcPr>
+          <w:p>
+            <w:pPr>
+              <w:rPr>
+                <w:rFonts w:ascii="Times New Roman" w:hAnsi="Times New Roman" w:cs="Times New Roman"/>
+                <w:sz w:val="24"/>
+                <w:szCs w:val="24"/>
+                <w:lang w:val="ro-RO"/>
+              </w:rPr>
+            </w:pPr>
+            <w:r>
+              <w:rPr>
+                <w:rFonts w:ascii="Times New Roman" w:hAnsi="Times New Roman" w:cs="Times New Roman"/>
+                <w:sz w:val="24"/>
+                <w:szCs w:val="24"/>
+                <w:lang w:val="ro-RO"/>
+              </w:rPr>
+              <w:t>Senari</w:t>
+            </w:r>
+            <w:r>
+              <w:rPr>
+                <w:rFonts w:ascii="Times New Roman" w:hAnsi="Times New Roman" w:cs="Times New Roman"/>
+                <w:sz w:val="24"/>
+                <w:szCs w:val="24"/>
+                <w:lang w:val="ro-RO"/>
+              </w:rPr>
+              <w:t>u</w:t>
+            </w:r>
+            <w:r>
+              <w:rPr>
+                <w:rFonts w:ascii="Times New Roman" w:hAnsi="Times New Roman" w:cs="Times New Roman"/>
+                <w:sz w:val="24"/>
+                <w:szCs w:val="24"/>
+                <w:lang w:val="ro-RO"/>
+              </w:rPr>
+              <w:t xml:space="preserve"> alternativ</w:t>
+            </w:r>
+          </w:p>
+        </w:tc>
+        <w:tc>
+          <w:tcPr>
+            <w:tcW w:w="8668" w:type="dxa"/>
+          </w:tcPr>
+          <w:p>
+            <w:pPr>
+              <w:rPr>
+                <w:rFonts w:ascii="Times New Roman" w:hAnsi="Times New Roman" w:cs="Times New Roman"/>
+                <w:sz w:val="24"/>
+                <w:szCs w:val="24"/>
+                <w:lang w:val="ro-RO"/>
+              </w:rPr>
+            </w:pPr>
+            <w:r>
+              <w:rPr>
+                <w:rFonts w:ascii="Times New Roman" w:hAnsi="Times New Roman" w:cs="Times New Roman"/>
+                <w:sz w:val="24"/>
+                <w:szCs w:val="24"/>
+                <w:lang w:val="ro-RO"/>
+              </w:rPr>
+              <w:t xml:space="preserve">3.1 </w:t>
+            </w:r>
+            <w:r>
+              <w:rPr>
+                <w:rFonts w:ascii="Times New Roman" w:hAnsi="Times New Roman" w:cs="Times New Roman"/>
+                <w:sz w:val="24"/>
+                <w:szCs w:val="24"/>
+                <w:lang w:val="ro-RO"/>
+              </w:rPr>
+              <w:t>Înregistrarea eșuează. Datele introduse nu sunt valide.</w:t>
+            </w:r>
+          </w:p>
+          <w:p>
+            <w:pPr>
+              <w:rPr>
+                <w:rFonts w:ascii="Times New Roman" w:hAnsi="Times New Roman" w:cs="Times New Roman"/>
+                <w:sz w:val="24"/>
+                <w:szCs w:val="24"/>
+                <w:lang w:val="ro-RO"/>
+              </w:rPr>
+            </w:pPr>
+            <w:r>
+              <w:rPr>
+                <w:rFonts w:ascii="Times New Roman" w:hAnsi="Times New Roman" w:cs="Times New Roman"/>
+                <w:sz w:val="24"/>
+                <w:szCs w:val="24"/>
+                <w:lang w:val="ro-RO"/>
+              </w:rPr>
+              <w:t xml:space="preserve">      2</w:t>
+            </w:r>
+            <w:r>
+              <w:rPr>
+                <w:rFonts w:ascii="Times New Roman" w:hAnsi="Times New Roman" w:cs="Times New Roman"/>
+                <w:sz w:val="24"/>
+                <w:szCs w:val="24"/>
+                <w:vertAlign w:val="superscript"/>
+                <w:lang w:val="ro-RO"/>
+              </w:rPr>
+              <w:t>a</w:t>
+            </w:r>
+            <w:r>
+              <w:rPr>
+                <w:rFonts w:ascii="Times New Roman" w:hAnsi="Times New Roman" w:cs="Times New Roman"/>
+                <w:sz w:val="24"/>
+                <w:szCs w:val="24"/>
+                <w:lang w:val="ro-RO"/>
+              </w:rPr>
+              <w:t>. Sistemul afișează mesaj</w:t>
+            </w:r>
+            <w:r>
+              <w:rPr>
+                <w:rFonts w:ascii="Times New Roman" w:hAnsi="Times New Roman" w:cs="Times New Roman"/>
+                <w:sz w:val="24"/>
+                <w:szCs w:val="24"/>
+                <w:lang w:val="ro-RO"/>
+              </w:rPr>
+              <w:t>ul</w:t>
+            </w:r>
+            <w:r>
+              <w:rPr>
+                <w:rFonts w:ascii="Times New Roman" w:hAnsi="Times New Roman" w:cs="Times New Roman"/>
+                <w:sz w:val="24"/>
+                <w:szCs w:val="24"/>
+                <w:lang w:val="ro-RO"/>
+              </w:rPr>
+              <w:t xml:space="preserve"> de eroare </w:t>
+            </w:r>
+            <w:r>
+              <w:rPr>
+                <w:rFonts w:ascii="Times New Roman" w:hAnsi="Times New Roman" w:cs="Times New Roman"/>
+                <w:sz w:val="24"/>
+                <w:szCs w:val="24"/>
+                <w:lang w:val="ro-RO"/>
+              </w:rPr>
+              <w:t>„Credențiale invalide</w:t>
+            </w:r>
+            <w:r>
+              <w:rPr>
+                <w:rFonts w:ascii="Times New Roman" w:hAnsi="Times New Roman" w:cs="Times New Roman"/>
+                <w:sz w:val="24"/>
+                <w:szCs w:val="24"/>
+              </w:rPr>
+              <w:t>”</w:t>
+            </w:r>
+            <w:r>
+              <w:rPr>
+                <w:rFonts w:ascii="Times New Roman" w:hAnsi="Times New Roman" w:cs="Times New Roman"/>
+                <w:sz w:val="24"/>
+                <w:szCs w:val="24"/>
+                <w:lang w:val="ro-RO"/>
+              </w:rPr>
+              <w:t xml:space="preserve"> </w:t>
+            </w:r>
+            <w:r>
+              <w:rPr>
+                <w:rFonts w:ascii="Times New Roman" w:hAnsi="Times New Roman" w:cs="Times New Roman"/>
+                <w:sz w:val="24"/>
+                <w:szCs w:val="24"/>
+                <w:lang w:val="ro-RO"/>
+              </w:rPr>
+              <w:t>și solicită reintroducerea datelor.</w:t>
+            </w:r>
+          </w:p>
+          <w:p>
+            <w:pPr>
+              <w:rPr>
+                <w:rFonts w:ascii="Times New Roman" w:hAnsi="Times New Roman" w:cs="Times New Roman"/>
+                <w:sz w:val="24"/>
+                <w:szCs w:val="24"/>
+                <w:lang w:val="ro-RO"/>
+              </w:rPr>
+            </w:pPr>
+            <w:r>
+              <w:rPr>
+                <w:rFonts w:ascii="Times New Roman" w:hAnsi="Times New Roman" w:cs="Times New Roman"/>
+                <w:sz w:val="24"/>
+                <w:szCs w:val="24"/>
+                <w:lang w:val="ro-RO"/>
+              </w:rPr>
+              <w:t xml:space="preserve">      2</w:t>
+            </w:r>
+            <w:r>
+              <w:rPr>
+                <w:rFonts w:ascii="Times New Roman" w:hAnsi="Times New Roman" w:cs="Times New Roman"/>
+                <w:sz w:val="24"/>
+                <w:szCs w:val="24"/>
+                <w:vertAlign w:val="superscript"/>
+                <w:lang w:val="ro-RO"/>
+              </w:rPr>
+              <w:t>a</w:t>
+            </w:r>
+            <w:r>
+              <w:rPr>
+                <w:rFonts w:ascii="Times New Roman" w:hAnsi="Times New Roman" w:cs="Times New Roman"/>
+                <w:sz w:val="24"/>
+                <w:szCs w:val="24"/>
+                <w:lang w:val="ro-RO"/>
+              </w:rPr>
+              <w:t>.1 Abonatul reintroduce datele corecte.</w:t>
+            </w:r>
+          </w:p>
+          <w:p>
+            <w:pPr>
+              <w:rPr>
+                <w:rFonts w:ascii="Times New Roman" w:hAnsi="Times New Roman" w:cs="Times New Roman"/>
+                <w:sz w:val="24"/>
+                <w:szCs w:val="24"/>
+                <w:lang w:val="ro-RO"/>
+              </w:rPr>
+            </w:pPr>
+            <w:r>
+              <w:rPr>
+                <w:rFonts w:ascii="Times New Roman" w:hAnsi="Times New Roman" w:cs="Times New Roman"/>
+                <w:sz w:val="24"/>
+                <w:szCs w:val="24"/>
+                <w:lang w:val="ro-RO"/>
+              </w:rPr>
+              <w:t xml:space="preserve">      Se revine în MSS la punctul 2.</w:t>
             </w:r>
           </w:p>
         </w:tc>
       </w:tr>
     </w:tbl>
-    <w:p>
-      <w:pPr>
-        <w:rPr>
-          <w:rFonts w:ascii="Times New Roman" w:hAnsi="Times New Roman" w:cs="Times New Roman"/>
-          <w:sz w:val="24"/>
-          <w:szCs w:val="24"/>
-          <w:lang w:val="ro-RO"/>
-        </w:rPr>
-      </w:pPr>
-    </w:p>
-    <w:p>
-      <w:pPr>
-        <w:rPr>
-          <w:rFonts w:ascii="Times New Roman" w:hAnsi="Times New Roman" w:cs="Times New Roman"/>
-          <w:sz w:val="24"/>
-          <w:szCs w:val="24"/>
-          <w:lang w:val="ro-RO"/>
-        </w:rPr>
-      </w:pPr>
-    </w:p>
     <w:p>
       <w:pPr>
         <w:rPr>
@@ -3219,7 +2681,6 @@
                 <w:szCs w:val="24"/>
                 <w:lang w:val="ro-RO"/>
               </w:rPr>
-              <w:lastRenderedPageBreak/>
               <w:t>Nume</w:t>
             </w:r>
           </w:p>
@@ -3244,16 +2705,16 @@
                 <w:szCs w:val="24"/>
                 <w:lang w:val="ro-RO"/>
               </w:rPr>
-              <w:t xml:space="preserve">UC-5: </w:t>
-            </w:r>
-            <w:r>
-              <w:rPr>
-                <w:rFonts w:ascii="Times New Roman" w:hAnsi="Times New Roman" w:cs="Times New Roman"/>
-                <w:sz w:val="24"/>
-                <w:szCs w:val="24"/>
-                <w:lang w:val="ro-RO"/>
-              </w:rPr>
-              <w:t>Caută carte după titlu</w:t>
+              <w:t xml:space="preserve">UC-4: </w:t>
+            </w:r>
+            <w:r>
+              <w:rPr>
+                <w:rFonts w:ascii="Times New Roman" w:hAnsi="Times New Roman" w:cs="Times New Roman"/>
+                <w:sz w:val="24"/>
+                <w:szCs w:val="24"/>
+                <w:lang w:val="ro-RO"/>
+              </w:rPr>
+              <w:t>Delogare</w:t>
             </w:r>
           </w:p>
         </w:tc>
@@ -3322,25 +2783,7 @@
                 <w:szCs w:val="24"/>
                 <w:lang w:val="ro-RO"/>
               </w:rPr>
-              <w:t>Comunic</w:t>
-            </w:r>
-            <w:r>
-              <w:rPr>
-                <w:rFonts w:ascii="Times New Roman" w:hAnsi="Times New Roman" w:cs="Times New Roman"/>
-                <w:sz w:val="24"/>
-                <w:szCs w:val="24"/>
-                <w:lang w:val="ro-RO"/>
-              </w:rPr>
-              <w:t>ă</w:t>
-            </w:r>
-            <w:r>
-              <w:rPr>
-                <w:rFonts w:ascii="Times New Roman" w:hAnsi="Times New Roman" w:cs="Times New Roman"/>
-                <w:sz w:val="24"/>
-                <w:szCs w:val="24"/>
-                <w:lang w:val="ro-RO"/>
-              </w:rPr>
-              <w:t xml:space="preserve"> cu sistemul bibliotecii</w:t>
+              <w:t>Comunică cu sistemul bibliotecii</w:t>
             </w:r>
           </w:p>
         </w:tc>
@@ -3390,7 +2833,7 @@
                 <w:szCs w:val="24"/>
                 <w:lang w:val="ro-RO"/>
               </w:rPr>
-              <w:t>Abonatul introduce numele cărții pe care dorește să o caute și apasă butonul de căutare</w:t>
+              <w:t>Abonatul se deloghează de pe contul acestuia</w:t>
             </w:r>
           </w:p>
         </w:tc>
@@ -3440,25 +2883,7 @@
                 <w:szCs w:val="24"/>
                 <w:lang w:val="ro-RO"/>
               </w:rPr>
-              <w:t xml:space="preserve">Abonatul își dorește să găsească </w:t>
-            </w:r>
-            <w:r>
-              <w:rPr>
-                <w:rFonts w:ascii="Times New Roman" w:hAnsi="Times New Roman" w:cs="Times New Roman"/>
-                <w:sz w:val="24"/>
-                <w:szCs w:val="24"/>
-                <w:lang w:val="ro-RO"/>
-              </w:rPr>
-              <w:t xml:space="preserve">în bibliotecă </w:t>
-            </w:r>
-            <w:r>
-              <w:rPr>
-                <w:rFonts w:ascii="Times New Roman" w:hAnsi="Times New Roman" w:cs="Times New Roman"/>
-                <w:sz w:val="24"/>
-                <w:szCs w:val="24"/>
-                <w:lang w:val="ro-RO"/>
-              </w:rPr>
-              <w:t>o carte anume</w:t>
+              <w:t>Abonatul apasă butonul de delogare</w:t>
             </w:r>
           </w:p>
         </w:tc>
@@ -3517,25 +2942,7 @@
                 <w:szCs w:val="24"/>
                 <w:lang w:val="ro-RO"/>
               </w:rPr>
-              <w:t xml:space="preserve">Abonatul </w:t>
-            </w:r>
-            <w:r>
-              <w:rPr>
-                <w:rFonts w:ascii="Times New Roman" w:hAnsi="Times New Roman" w:cs="Times New Roman"/>
-                <w:sz w:val="24"/>
-                <w:szCs w:val="24"/>
-                <w:lang w:val="ro-RO"/>
-              </w:rPr>
-              <w:t>a</w:t>
-            </w:r>
-            <w:r>
-              <w:rPr>
-                <w:rFonts w:ascii="Times New Roman" w:hAnsi="Times New Roman" w:cs="Times New Roman"/>
-                <w:sz w:val="24"/>
-                <w:szCs w:val="24"/>
-                <w:lang w:val="ro-RO"/>
-              </w:rPr>
-              <w:t xml:space="preserve"> apăsat câmpul de text destinat căutării cărților din bibliotecă</w:t>
+              <w:t>Abonatul este logat în sistem</w:t>
             </w:r>
           </w:p>
         </w:tc>
@@ -3594,7 +3001,7 @@
                 <w:szCs w:val="24"/>
                 <w:lang w:val="ro-RO"/>
               </w:rPr>
-              <w:t>Lista de cărți disponibile ale bibliotecii conține rezultatul căutării utilizatorului</w:t>
+              <w:t>Abonatului i se afișează pagina de autentificare</w:t>
             </w:r>
           </w:p>
         </w:tc>
@@ -3663,7 +3070,7 @@
                 <w:szCs w:val="24"/>
                 <w:lang w:val="ro-RO"/>
               </w:rPr>
-              <w:t>5.0</w:t>
+              <w:t>4.0</w:t>
             </w:r>
           </w:p>
           <w:p>
@@ -3671,7 +3078,7 @@
               <w:pStyle w:val="ListParagraph"/>
               <w:numPr>
                 <w:ilvl w:val="0"/>
-                <w:numId w:val="5"/>
+                <w:numId w:val="4"/>
               </w:numPr>
               <w:rPr>
                 <w:rFonts w:ascii="Times New Roman" w:hAnsi="Times New Roman" w:cs="Times New Roman"/>
@@ -3687,7 +3094,7 @@
                 <w:szCs w:val="24"/>
                 <w:lang w:val="ro-RO"/>
               </w:rPr>
-              <w:t>Abonatul introduce numele cărții în câmpul de text destinat căutării cărților din bibliotecă</w:t>
+              <w:t>Abonatul bilbiotecii apasă butonul de delogare</w:t>
             </w:r>
             <w:r>
               <w:rPr>
@@ -3704,7 +3111,7 @@
               <w:pStyle w:val="ListParagraph"/>
               <w:numPr>
                 <w:ilvl w:val="0"/>
-                <w:numId w:val="5"/>
+                <w:numId w:val="4"/>
               </w:numPr>
               <w:rPr>
                 <w:rFonts w:ascii="Times New Roman" w:hAnsi="Times New Roman" w:cs="Times New Roman"/>
@@ -3720,7 +3127,7 @@
                 <w:szCs w:val="24"/>
                 <w:lang w:val="ro-RO"/>
               </w:rPr>
-              <w:t>Abonatul apasă butonul pentru căutarea cărților</w:t>
+              <w:t>Sistemul preia cererea si deloghează abonatul</w:t>
             </w:r>
             <w:r>
               <w:rPr>
@@ -3737,7 +3144,7 @@
               <w:pStyle w:val="ListParagraph"/>
               <w:numPr>
                 <w:ilvl w:val="0"/>
-                <w:numId w:val="5"/>
+                <w:numId w:val="4"/>
               </w:numPr>
               <w:rPr>
                 <w:rFonts w:ascii="Times New Roman" w:hAnsi="Times New Roman" w:cs="Times New Roman"/>
@@ -3753,16 +3160,7 @@
                 <w:szCs w:val="24"/>
                 <w:lang w:val="ro-RO"/>
               </w:rPr>
-              <w:t xml:space="preserve">Sistemul preia numele cărții și actualizează lista cărților </w:t>
-            </w:r>
-            <w:r>
-              <w:rPr>
-                <w:rFonts w:ascii="Times New Roman" w:hAnsi="Times New Roman" w:cs="Times New Roman"/>
-                <w:sz w:val="24"/>
-                <w:szCs w:val="24"/>
-                <w:lang w:val="ro-RO"/>
-              </w:rPr>
-              <w:t>oferite de bibliotecă pentru a respecta căutarea abonatului</w:t>
+              <w:t>Abonatul este întors la pagina de autentificare</w:t>
             </w:r>
             <w:r>
               <w:rPr>
@@ -3777,6 +3175,26 @@
         </w:tc>
       </w:tr>
     </w:tbl>
+    <w:p>
+      <w:pPr>
+        <w:rPr>
+          <w:rFonts w:ascii="Times New Roman" w:hAnsi="Times New Roman" w:cs="Times New Roman"/>
+          <w:sz w:val="24"/>
+          <w:szCs w:val="24"/>
+          <w:lang w:val="ro-RO"/>
+        </w:rPr>
+      </w:pPr>
+    </w:p>
+    <w:p>
+      <w:pPr>
+        <w:rPr>
+          <w:rFonts w:ascii="Times New Roman" w:hAnsi="Times New Roman" w:cs="Times New Roman"/>
+          <w:sz w:val="24"/>
+          <w:szCs w:val="24"/>
+          <w:lang w:val="ro-RO"/>
+        </w:rPr>
+      </w:pPr>
+    </w:p>
     <w:p>
       <w:pPr>
         <w:rPr>
@@ -3842,16 +3260,16 @@
                 <w:szCs w:val="24"/>
                 <w:lang w:val="ro-RO"/>
               </w:rPr>
-              <w:t xml:space="preserve">UC-6: </w:t>
-            </w:r>
-            <w:r>
-              <w:rPr>
-                <w:rFonts w:ascii="Times New Roman" w:hAnsi="Times New Roman" w:cs="Times New Roman"/>
-                <w:sz w:val="24"/>
-                <w:szCs w:val="24"/>
-                <w:lang w:val="ro-RO"/>
-              </w:rPr>
-              <w:t>Filtrează cărți după criterii</w:t>
+              <w:t xml:space="preserve">UC-5: </w:t>
+            </w:r>
+            <w:r>
+              <w:rPr>
+                <w:rFonts w:ascii="Times New Roman" w:hAnsi="Times New Roman" w:cs="Times New Roman"/>
+                <w:sz w:val="24"/>
+                <w:szCs w:val="24"/>
+                <w:lang w:val="ro-RO"/>
+              </w:rPr>
+              <w:t>Caută carte după titlu</w:t>
             </w:r>
           </w:p>
         </w:tc>
@@ -3901,26 +3319,44 @@
                 <w:szCs w:val="24"/>
                 <w:lang w:val="ro-RO"/>
               </w:rPr>
-              <w:t>Initțiat de Abonat</w:t>
-            </w:r>
-          </w:p>
-          <w:p>
-            <w:pPr>
-              <w:rPr>
-                <w:rFonts w:ascii="Times New Roman" w:hAnsi="Times New Roman" w:cs="Times New Roman"/>
-                <w:sz w:val="24"/>
-                <w:szCs w:val="24"/>
-                <w:lang w:val="ro-RO"/>
-              </w:rPr>
-            </w:pPr>
-            <w:r>
-              <w:rPr>
-                <w:rFonts w:ascii="Times New Roman" w:hAnsi="Times New Roman" w:cs="Times New Roman"/>
-                <w:sz w:val="24"/>
-                <w:szCs w:val="24"/>
-                <w:lang w:val="ro-RO"/>
-              </w:rPr>
-              <w:t>Comunică cu sistemul bibliotecii</w:t>
+              <w:t>Inițiat de Abonat</w:t>
+            </w:r>
+          </w:p>
+          <w:p>
+            <w:pPr>
+              <w:rPr>
+                <w:rFonts w:ascii="Times New Roman" w:hAnsi="Times New Roman" w:cs="Times New Roman"/>
+                <w:sz w:val="24"/>
+                <w:szCs w:val="24"/>
+                <w:lang w:val="ro-RO"/>
+              </w:rPr>
+            </w:pPr>
+            <w:r>
+              <w:rPr>
+                <w:rFonts w:ascii="Times New Roman" w:hAnsi="Times New Roman" w:cs="Times New Roman"/>
+                <w:sz w:val="24"/>
+                <w:szCs w:val="24"/>
+                <w:lang w:val="ro-RO"/>
+              </w:rPr>
+              <w:t>Comunic</w:t>
+            </w:r>
+            <w:r>
+              <w:rPr>
+                <w:rFonts w:ascii="Times New Roman" w:hAnsi="Times New Roman" w:cs="Times New Roman"/>
+                <w:sz w:val="24"/>
+                <w:szCs w:val="24"/>
+                <w:lang w:val="ro-RO"/>
+              </w:rPr>
+              <w:t>ă</w:t>
+            </w:r>
+            <w:r>
+              <w:rPr>
+                <w:rFonts w:ascii="Times New Roman" w:hAnsi="Times New Roman" w:cs="Times New Roman"/>
+                <w:sz w:val="24"/>
+                <w:szCs w:val="24"/>
+                <w:lang w:val="ro-RO"/>
+              </w:rPr>
+              <w:t xml:space="preserve"> cu sistemul bibliotecii</w:t>
             </w:r>
           </w:p>
         </w:tc>
@@ -3970,7 +3406,7 @@
                 <w:szCs w:val="24"/>
                 <w:lang w:val="ro-RO"/>
               </w:rPr>
-              <w:t>Abonatul introduce o serie de valori pentru filtrele existente șj apasă butonul de aplicare al filtrelor</w:t>
+              <w:t>Abonatul introduce numele cărții pe care dorește să o caute și apasă butonul de căutare</w:t>
             </w:r>
           </w:p>
         </w:tc>
@@ -4020,7 +3456,25 @@
                 <w:szCs w:val="24"/>
                 <w:lang w:val="ro-RO"/>
               </w:rPr>
-              <w:t>Abonatul își dorește să vizualizeze o parte din cărțile bibliotecii pe baza unor anumite criterii</w:t>
+              <w:t xml:space="preserve">Abonatul își dorește să găsească </w:t>
+            </w:r>
+            <w:r>
+              <w:rPr>
+                <w:rFonts w:ascii="Times New Roman" w:hAnsi="Times New Roman" w:cs="Times New Roman"/>
+                <w:sz w:val="24"/>
+                <w:szCs w:val="24"/>
+                <w:lang w:val="ro-RO"/>
+              </w:rPr>
+              <w:t xml:space="preserve">în bibliotecă </w:t>
+            </w:r>
+            <w:r>
+              <w:rPr>
+                <w:rFonts w:ascii="Times New Roman" w:hAnsi="Times New Roman" w:cs="Times New Roman"/>
+                <w:sz w:val="24"/>
+                <w:szCs w:val="24"/>
+                <w:lang w:val="ro-RO"/>
+              </w:rPr>
+              <w:t>o carte anume</w:t>
             </w:r>
           </w:p>
         </w:tc>
@@ -4079,7 +3533,25 @@
                 <w:szCs w:val="24"/>
                 <w:lang w:val="ro-RO"/>
               </w:rPr>
-              <w:t>Abonatul se află în zona cu criterii de filtrare de pe pagina bibliotecii</w:t>
+              <w:t xml:space="preserve">Abonatul </w:t>
+            </w:r>
+            <w:r>
+              <w:rPr>
+                <w:rFonts w:ascii="Times New Roman" w:hAnsi="Times New Roman" w:cs="Times New Roman"/>
+                <w:sz w:val="24"/>
+                <w:szCs w:val="24"/>
+                <w:lang w:val="ro-RO"/>
+              </w:rPr>
+              <w:t>a</w:t>
+            </w:r>
+            <w:r>
+              <w:rPr>
+                <w:rFonts w:ascii="Times New Roman" w:hAnsi="Times New Roman" w:cs="Times New Roman"/>
+                <w:sz w:val="24"/>
+                <w:szCs w:val="24"/>
+                <w:lang w:val="ro-RO"/>
+              </w:rPr>
+              <w:t xml:space="preserve"> apăsat câmpul de text destinat căutării cărților din bibliotecă</w:t>
             </w:r>
           </w:p>
         </w:tc>
@@ -4138,7 +3610,7 @@
                 <w:szCs w:val="24"/>
                 <w:lang w:val="ro-RO"/>
               </w:rPr>
-              <w:t>Lista de cărți disponibile ale bibliotecii conține rezultatul filtrelor aplicate de utilizator</w:t>
+              <w:t>Lista de cărți disponibile ale bibliotecii conține rezultatul căutării utilizatorului</w:t>
             </w:r>
           </w:p>
         </w:tc>
@@ -4207,7 +3679,7 @@
                 <w:szCs w:val="24"/>
                 <w:lang w:val="ro-RO"/>
               </w:rPr>
-              <w:t>6.0</w:t>
+              <w:t>5.0</w:t>
             </w:r>
           </w:p>
           <w:p>
@@ -4215,7 +3687,7 @@
               <w:pStyle w:val="ListParagraph"/>
               <w:numPr>
                 <w:ilvl w:val="0"/>
-                <w:numId w:val="6"/>
+                <w:numId w:val="5"/>
               </w:numPr>
               <w:rPr>
                 <w:rFonts w:ascii="Times New Roman" w:hAnsi="Times New Roman" w:cs="Times New Roman"/>
@@ -4231,16 +3703,7 @@
                 <w:szCs w:val="24"/>
                 <w:lang w:val="ro-RO"/>
               </w:rPr>
-              <w:t>Abonatul</w:t>
-            </w:r>
-            <w:r>
-              <w:rPr>
-                <w:rFonts w:ascii="Times New Roman" w:hAnsi="Times New Roman" w:cs="Times New Roman"/>
-                <w:sz w:val="24"/>
-                <w:szCs w:val="24"/>
-                <w:lang w:val="ro-RO"/>
-              </w:rPr>
-              <w:t xml:space="preserve"> introduce criteriile de filtrare dorite în câmpurile respective</w:t>
+              <w:t>Abonatul introduce numele cărții în câmpul de text destinat căutării cărților din bibliotecă</w:t>
             </w:r>
             <w:r>
               <w:rPr>
@@ -4257,7 +3720,7 @@
               <w:pStyle w:val="ListParagraph"/>
               <w:numPr>
                 <w:ilvl w:val="0"/>
-                <w:numId w:val="6"/>
+                <w:numId w:val="5"/>
               </w:numPr>
               <w:rPr>
                 <w:rFonts w:ascii="Times New Roman" w:hAnsi="Times New Roman" w:cs="Times New Roman"/>
@@ -4273,7 +3736,7 @@
                 <w:szCs w:val="24"/>
                 <w:lang w:val="ro-RO"/>
               </w:rPr>
-              <w:t>Abonatul apasă butonul de aplicare a filtrelor</w:t>
+              <w:t>Abonatul apasă butonul pentru căutarea cărților</w:t>
             </w:r>
             <w:r>
               <w:rPr>
@@ -4290,7 +3753,7 @@
               <w:pStyle w:val="ListParagraph"/>
               <w:numPr>
                 <w:ilvl w:val="0"/>
-                <w:numId w:val="6"/>
+                <w:numId w:val="5"/>
               </w:numPr>
               <w:rPr>
                 <w:rFonts w:ascii="Times New Roman" w:hAnsi="Times New Roman" w:cs="Times New Roman"/>
@@ -4306,7 +3769,16 @@
                 <w:szCs w:val="24"/>
                 <w:lang w:val="ro-RO"/>
               </w:rPr>
-              <w:t>Sistemul preia datele introduse de abonat și le validează</w:t>
+              <w:t xml:space="preserve">Sistemul preia numele cărții și actualizează lista cărților </w:t>
+            </w:r>
+            <w:r>
+              <w:rPr>
+                <w:rFonts w:ascii="Times New Roman" w:hAnsi="Times New Roman" w:cs="Times New Roman"/>
+                <w:sz w:val="24"/>
+                <w:szCs w:val="24"/>
+                <w:lang w:val="ro-RO"/>
+              </w:rPr>
+              <w:t>oferite de bibliotecă pentru a respecta căutarea abonatului</w:t>
             </w:r>
             <w:r>
               <w:rPr>
@@ -4316,311 +3788,6 @@
                 <w:lang w:val="ro-RO"/>
               </w:rPr>
               <w:t>.</w:t>
-            </w:r>
-          </w:p>
-          <w:p>
-            <w:pPr>
-              <w:pStyle w:val="ListParagraph"/>
-              <w:numPr>
-                <w:ilvl w:val="0"/>
-                <w:numId w:val="6"/>
-              </w:numPr>
-              <w:rPr>
-                <w:rFonts w:ascii="Times New Roman" w:hAnsi="Times New Roman" w:cs="Times New Roman"/>
-                <w:sz w:val="24"/>
-                <w:szCs w:val="24"/>
-                <w:lang w:val="ro-RO"/>
-              </w:rPr>
-            </w:pPr>
-            <w:r>
-              <w:rPr>
-                <w:rFonts w:ascii="Times New Roman" w:hAnsi="Times New Roman" w:cs="Times New Roman"/>
-                <w:sz w:val="24"/>
-                <w:szCs w:val="24"/>
-                <w:lang w:val="ro-RO"/>
-              </w:rPr>
-              <w:t>Sistemul actualizează lista cărților oferite de bibliotecă pentru a respecta cerințele de filtrare ale abonatului</w:t>
-            </w:r>
-            <w:r>
-              <w:rPr>
-                <w:rFonts w:ascii="Times New Roman" w:hAnsi="Times New Roman" w:cs="Times New Roman"/>
-                <w:sz w:val="24"/>
-                <w:szCs w:val="24"/>
-                <w:lang w:val="ro-RO"/>
-              </w:rPr>
-              <w:t>.</w:t>
-            </w:r>
-          </w:p>
-        </w:tc>
-      </w:tr>
-      <w:tr>
-        <w:tc>
-          <w:tcPr>
-            <w:tcW w:w="2122" w:type="dxa"/>
-          </w:tcPr>
-          <w:p>
-            <w:pPr>
-              <w:rPr>
-                <w:rFonts w:ascii="Times New Roman" w:hAnsi="Times New Roman" w:cs="Times New Roman"/>
-                <w:sz w:val="24"/>
-                <w:szCs w:val="24"/>
-                <w:lang w:val="ro-RO"/>
-              </w:rPr>
-            </w:pPr>
-            <w:r>
-              <w:rPr>
-                <w:rFonts w:ascii="Times New Roman" w:hAnsi="Times New Roman" w:cs="Times New Roman"/>
-                <w:sz w:val="24"/>
-                <w:szCs w:val="24"/>
-                <w:lang w:val="ro-RO"/>
-              </w:rPr>
-              <w:t>Senariu alternativ</w:t>
-            </w:r>
-          </w:p>
-        </w:tc>
-        <w:tc>
-          <w:tcPr>
-            <w:tcW w:w="8668" w:type="dxa"/>
-          </w:tcPr>
-          <w:p>
-            <w:pPr>
-              <w:rPr>
-                <w:rFonts w:ascii="Times New Roman" w:hAnsi="Times New Roman" w:cs="Times New Roman"/>
-                <w:sz w:val="24"/>
-                <w:szCs w:val="24"/>
-                <w:lang w:val="ro-RO"/>
-              </w:rPr>
-            </w:pPr>
-            <w:r>
-              <w:rPr>
-                <w:rFonts w:ascii="Times New Roman" w:hAnsi="Times New Roman" w:cs="Times New Roman"/>
-                <w:sz w:val="24"/>
-                <w:szCs w:val="24"/>
-                <w:lang w:val="ro-RO"/>
-              </w:rPr>
-              <w:t xml:space="preserve">6.1 </w:t>
-            </w:r>
-            <w:r>
-              <w:rPr>
-                <w:rFonts w:ascii="Times New Roman" w:hAnsi="Times New Roman" w:cs="Times New Roman"/>
-                <w:sz w:val="24"/>
-                <w:szCs w:val="24"/>
-                <w:lang w:val="ro-RO"/>
-              </w:rPr>
-              <w:t>Aplicarea filtrelor eșuează. Datele introduse nu sunt valide.</w:t>
-            </w:r>
-          </w:p>
-          <w:p>
-            <w:pPr>
-              <w:rPr>
-                <w:rFonts w:ascii="Times New Roman" w:hAnsi="Times New Roman" w:cs="Times New Roman"/>
-                <w:sz w:val="24"/>
-                <w:szCs w:val="24"/>
-                <w:lang w:val="ro-RO"/>
-              </w:rPr>
-            </w:pPr>
-            <w:r>
-              <w:rPr>
-                <w:rFonts w:ascii="Times New Roman" w:hAnsi="Times New Roman" w:cs="Times New Roman"/>
-                <w:sz w:val="24"/>
-                <w:szCs w:val="24"/>
-                <w:lang w:val="ro-RO"/>
-              </w:rPr>
-              <w:t xml:space="preserve">      3</w:t>
-            </w:r>
-            <w:r>
-              <w:rPr>
-                <w:rFonts w:ascii="Times New Roman" w:hAnsi="Times New Roman" w:cs="Times New Roman"/>
-                <w:sz w:val="24"/>
-                <w:szCs w:val="24"/>
-                <w:vertAlign w:val="superscript"/>
-                <w:lang w:val="ro-RO"/>
-              </w:rPr>
-              <w:t>a</w:t>
-            </w:r>
-            <w:r>
-              <w:rPr>
-                <w:rFonts w:ascii="Times New Roman" w:hAnsi="Times New Roman" w:cs="Times New Roman"/>
-                <w:sz w:val="24"/>
-                <w:szCs w:val="24"/>
-                <w:lang w:val="ro-RO"/>
-              </w:rPr>
-              <w:t>. Sistemul afișează mesaj</w:t>
-            </w:r>
-            <w:r>
-              <w:rPr>
-                <w:rFonts w:ascii="Times New Roman" w:hAnsi="Times New Roman" w:cs="Times New Roman"/>
-                <w:sz w:val="24"/>
-                <w:szCs w:val="24"/>
-                <w:lang w:val="ro-RO"/>
-              </w:rPr>
-              <w:t>ul</w:t>
-            </w:r>
-            <w:r>
-              <w:rPr>
-                <w:rFonts w:ascii="Times New Roman" w:hAnsi="Times New Roman" w:cs="Times New Roman"/>
-                <w:sz w:val="24"/>
-                <w:szCs w:val="24"/>
-                <w:lang w:val="ro-RO"/>
-              </w:rPr>
-              <w:t xml:space="preserve"> de eroare</w:t>
-            </w:r>
-            <w:r>
-              <w:rPr>
-                <w:rFonts w:ascii="Times New Roman" w:hAnsi="Times New Roman" w:cs="Times New Roman"/>
-                <w:sz w:val="24"/>
-                <w:szCs w:val="24"/>
-                <w:lang w:val="ro-RO"/>
-              </w:rPr>
-              <w:t xml:space="preserve"> „Date introduse invalide</w:t>
-            </w:r>
-            <w:r>
-              <w:rPr>
-                <w:rFonts w:ascii="Times New Roman" w:hAnsi="Times New Roman" w:cs="Times New Roman"/>
-                <w:sz w:val="24"/>
-                <w:szCs w:val="24"/>
-              </w:rPr>
-              <w:t>”</w:t>
-            </w:r>
-            <w:r>
-              <w:rPr>
-                <w:rFonts w:ascii="Times New Roman" w:hAnsi="Times New Roman" w:cs="Times New Roman"/>
-                <w:sz w:val="24"/>
-                <w:szCs w:val="24"/>
-                <w:lang w:val="ro-RO"/>
-              </w:rPr>
-              <w:t xml:space="preserve"> </w:t>
-            </w:r>
-            <w:r>
-              <w:rPr>
-                <w:rFonts w:ascii="Times New Roman" w:hAnsi="Times New Roman" w:cs="Times New Roman"/>
-                <w:sz w:val="24"/>
-                <w:szCs w:val="24"/>
-                <w:lang w:val="ro-RO"/>
-              </w:rPr>
-              <w:t xml:space="preserve"> și solicită reintroducerea filtrelor</w:t>
-            </w:r>
-            <w:r>
-              <w:rPr>
-                <w:rFonts w:ascii="Times New Roman" w:hAnsi="Times New Roman" w:cs="Times New Roman"/>
-                <w:sz w:val="24"/>
-                <w:szCs w:val="24"/>
-                <w:lang w:val="ro-RO"/>
-              </w:rPr>
-              <w:t>.</w:t>
-            </w:r>
-          </w:p>
-          <w:p>
-            <w:pPr>
-              <w:rPr>
-                <w:rFonts w:ascii="Times New Roman" w:hAnsi="Times New Roman" w:cs="Times New Roman"/>
-                <w:sz w:val="24"/>
-                <w:szCs w:val="24"/>
-                <w:lang w:val="ro-RO"/>
-              </w:rPr>
-            </w:pPr>
-            <w:r>
-              <w:rPr>
-                <w:rFonts w:ascii="Times New Roman" w:hAnsi="Times New Roman" w:cs="Times New Roman"/>
-                <w:sz w:val="24"/>
-                <w:szCs w:val="24"/>
-                <w:lang w:val="ro-RO"/>
-              </w:rPr>
-              <w:t xml:space="preserve">      3</w:t>
-            </w:r>
-            <w:r>
-              <w:rPr>
-                <w:rFonts w:ascii="Times New Roman" w:hAnsi="Times New Roman" w:cs="Times New Roman"/>
-                <w:sz w:val="24"/>
-                <w:szCs w:val="24"/>
-                <w:vertAlign w:val="superscript"/>
-                <w:lang w:val="ro-RO"/>
-              </w:rPr>
-              <w:t>a</w:t>
-            </w:r>
-            <w:r>
-              <w:rPr>
-                <w:rFonts w:ascii="Times New Roman" w:hAnsi="Times New Roman" w:cs="Times New Roman"/>
-                <w:sz w:val="24"/>
-                <w:szCs w:val="24"/>
-                <w:lang w:val="ro-RO"/>
-              </w:rPr>
-              <w:t>.1 Abonatul reintroduce criteriile de filtrare în formatul corect</w:t>
-            </w:r>
-            <w:r>
-              <w:rPr>
-                <w:rFonts w:ascii="Times New Roman" w:hAnsi="Times New Roman" w:cs="Times New Roman"/>
-                <w:sz w:val="24"/>
-                <w:szCs w:val="24"/>
-                <w:lang w:val="ro-RO"/>
-              </w:rPr>
-              <w:t>.</w:t>
-            </w:r>
-          </w:p>
-          <w:p>
-            <w:pPr>
-              <w:rPr>
-                <w:rFonts w:ascii="Times New Roman" w:hAnsi="Times New Roman" w:cs="Times New Roman"/>
-                <w:sz w:val="24"/>
-                <w:szCs w:val="24"/>
-                <w:lang w:val="ro-RO"/>
-              </w:rPr>
-            </w:pPr>
-            <w:r>
-              <w:rPr>
-                <w:rFonts w:ascii="Times New Roman" w:hAnsi="Times New Roman" w:cs="Times New Roman"/>
-                <w:sz w:val="24"/>
-                <w:szCs w:val="24"/>
-                <w:lang w:val="ro-RO"/>
-              </w:rPr>
-              <w:t xml:space="preserve">      3</w:t>
-            </w:r>
-            <w:r>
-              <w:rPr>
-                <w:rFonts w:ascii="Times New Roman" w:hAnsi="Times New Roman" w:cs="Times New Roman"/>
-                <w:sz w:val="24"/>
-                <w:szCs w:val="24"/>
-                <w:vertAlign w:val="superscript"/>
-                <w:lang w:val="ro-RO"/>
-              </w:rPr>
-              <w:t>a</w:t>
-            </w:r>
-            <w:r>
-              <w:rPr>
-                <w:rFonts w:ascii="Times New Roman" w:hAnsi="Times New Roman" w:cs="Times New Roman"/>
-                <w:sz w:val="24"/>
-                <w:szCs w:val="24"/>
-                <w:lang w:val="ro-RO"/>
-              </w:rPr>
-              <w:t>.2 Abonatul apasă butonul de aplicare a filtrelor</w:t>
-            </w:r>
-            <w:r>
-              <w:rPr>
-                <w:rFonts w:ascii="Times New Roman" w:hAnsi="Times New Roman" w:cs="Times New Roman"/>
-                <w:sz w:val="24"/>
-                <w:szCs w:val="24"/>
-                <w:lang w:val="ro-RO"/>
-              </w:rPr>
-              <w:t>.</w:t>
-            </w:r>
-          </w:p>
-          <w:p>
-            <w:pPr>
-              <w:rPr>
-                <w:rFonts w:ascii="Times New Roman" w:hAnsi="Times New Roman" w:cs="Times New Roman"/>
-                <w:sz w:val="24"/>
-                <w:szCs w:val="24"/>
-                <w:lang w:val="ro-RO"/>
-              </w:rPr>
-            </w:pPr>
-            <w:r>
-              <w:rPr>
-                <w:rFonts w:ascii="Times New Roman" w:hAnsi="Times New Roman" w:cs="Times New Roman"/>
-                <w:sz w:val="24"/>
-                <w:szCs w:val="24"/>
-                <w:lang w:val="ro-RO"/>
-              </w:rPr>
-              <w:t xml:space="preserve">      Se revine în MSS la pasul 3.</w:t>
             </w:r>
           </w:p>
         </w:tc>
@@ -4691,16 +3858,16 @@
                 <w:szCs w:val="24"/>
                 <w:lang w:val="ro-RO"/>
               </w:rPr>
-              <w:t xml:space="preserve">UC-7: </w:t>
-            </w:r>
-            <w:r>
-              <w:rPr>
-                <w:rFonts w:ascii="Times New Roman" w:hAnsi="Times New Roman" w:cs="Times New Roman"/>
-                <w:sz w:val="24"/>
-                <w:szCs w:val="24"/>
-                <w:lang w:val="ro-RO"/>
-              </w:rPr>
-              <w:t>Cerere recomandare de carte</w:t>
+              <w:t xml:space="preserve">UC-6: </w:t>
+            </w:r>
+            <w:r>
+              <w:rPr>
+                <w:rFonts w:ascii="Times New Roman" w:hAnsi="Times New Roman" w:cs="Times New Roman"/>
+                <w:sz w:val="24"/>
+                <w:szCs w:val="24"/>
+                <w:lang w:val="ro-RO"/>
+              </w:rPr>
+              <w:t>Filtrează cărți după criterii</w:t>
             </w:r>
           </w:p>
         </w:tc>
@@ -4716,6 +3883,7 @@
                 <w:rFonts w:ascii="Times New Roman" w:hAnsi="Times New Roman" w:cs="Times New Roman"/>
                 <w:sz w:val="24"/>
                 <w:szCs w:val="24"/>
+                <w:lang w:val="ro-RO"/>
               </w:rPr>
             </w:pPr>
             <w:r>
@@ -4749,7 +3917,7 @@
                 <w:szCs w:val="24"/>
                 <w:lang w:val="ro-RO"/>
               </w:rPr>
-              <w:t>Inițiat de Abonat</w:t>
+              <w:t>Initțiat de Abonat</w:t>
             </w:r>
           </w:p>
           <w:p>
@@ -4818,16 +3986,25 @@
                 <w:szCs w:val="24"/>
                 <w:lang w:val="ro-RO"/>
               </w:rPr>
-              <w:t>Abonatul solicită o recomandare de carte</w:t>
-            </w:r>
-            <w:r>
-              <w:rPr>
-                <w:rFonts w:ascii="Times New Roman" w:hAnsi="Times New Roman" w:cs="Times New Roman"/>
-                <w:sz w:val="24"/>
-                <w:szCs w:val="24"/>
-                <w:lang w:val="ro-RO"/>
-              </w:rPr>
-              <w:t>, iar aceasta este afișată în lista de cărți</w:t>
+              <w:t>Abonatul introduce o serie de valori pentru filtrele existente ș</w:t>
+            </w:r>
+            <w:r>
+              <w:rPr>
+                <w:rFonts w:ascii="Times New Roman" w:hAnsi="Times New Roman" w:cs="Times New Roman"/>
+                <w:sz w:val="24"/>
+                <w:szCs w:val="24"/>
+                <w:lang w:val="ro-RO"/>
+              </w:rPr>
+              <w:t>i</w:t>
+            </w:r>
+            <w:r>
+              <w:rPr>
+                <w:rFonts w:ascii="Times New Roman" w:hAnsi="Times New Roman" w:cs="Times New Roman"/>
+                <w:sz w:val="24"/>
+                <w:szCs w:val="24"/>
+                <w:lang w:val="ro-RO"/>
+              </w:rPr>
+              <w:t xml:space="preserve"> apasă butonul de aplicare al filtrelor</w:t>
             </w:r>
           </w:p>
         </w:tc>
@@ -4877,7 +4054,7 @@
                 <w:szCs w:val="24"/>
                 <w:lang w:val="ro-RO"/>
               </w:rPr>
-              <w:t>Abonatul își dorește să primească o recomandare din partea bibliotecii</w:t>
+              <w:t>Abonatul își dorește să vizualizeze o parte din cărțile bibliotecii pe baza unor anumite criterii</w:t>
             </w:r>
           </w:p>
         </w:tc>
@@ -4936,7 +4113,7 @@
                 <w:szCs w:val="24"/>
                 <w:lang w:val="ro-RO"/>
               </w:rPr>
-              <w:t>Abonatul se află cu cursorul pe butonul de primire de recomandare</w:t>
+              <w:t>Abonatul se află în zona cu criterii de filtrare de pe pagina bibliotecii</w:t>
             </w:r>
           </w:p>
         </w:tc>
@@ -4995,7 +4172,7 @@
                 <w:szCs w:val="24"/>
                 <w:lang w:val="ro-RO"/>
               </w:rPr>
-              <w:t>Lista de cărți disponibile ale bibliotecii conține o singură carte</w:t>
+              <w:t>Lista de cărți disponibile ale bibliotecii conține rezultatul filtrelor aplicate de utilizator</w:t>
             </w:r>
           </w:p>
         </w:tc>
@@ -5064,7 +4241,7 @@
                 <w:szCs w:val="24"/>
                 <w:lang w:val="ro-RO"/>
               </w:rPr>
-              <w:t>7.0</w:t>
+              <w:t>6.0</w:t>
             </w:r>
           </w:p>
           <w:p>
@@ -5072,7 +4249,7 @@
               <w:pStyle w:val="ListParagraph"/>
               <w:numPr>
                 <w:ilvl w:val="0"/>
-                <w:numId w:val="7"/>
+                <w:numId w:val="6"/>
               </w:numPr>
               <w:rPr>
                 <w:rFonts w:ascii="Times New Roman" w:hAnsi="Times New Roman" w:cs="Times New Roman"/>
@@ -5088,7 +4265,25 @@
                 <w:szCs w:val="24"/>
                 <w:lang w:val="ro-RO"/>
               </w:rPr>
-              <w:t>Abonatul apasă butonul de primire de recomandare</w:t>
+              <w:t>Abonatul</w:t>
+            </w:r>
+            <w:r>
+              <w:rPr>
+                <w:rFonts w:ascii="Times New Roman" w:hAnsi="Times New Roman" w:cs="Times New Roman"/>
+                <w:sz w:val="24"/>
+                <w:szCs w:val="24"/>
+                <w:lang w:val="ro-RO"/>
+              </w:rPr>
+              <w:t xml:space="preserve"> introduce criteriile de filtrare dorite în câmpurile respective</w:t>
+            </w:r>
+            <w:r>
+              <w:rPr>
+                <w:rFonts w:ascii="Times New Roman" w:hAnsi="Times New Roman" w:cs="Times New Roman"/>
+                <w:sz w:val="24"/>
+                <w:szCs w:val="24"/>
+                <w:lang w:val="ro-RO"/>
+              </w:rPr>
+              <w:t>.</w:t>
             </w:r>
           </w:p>
           <w:p>
@@ -5096,7 +4291,7 @@
               <w:pStyle w:val="ListParagraph"/>
               <w:numPr>
                 <w:ilvl w:val="0"/>
-                <w:numId w:val="7"/>
+                <w:numId w:val="6"/>
               </w:numPr>
               <w:rPr>
                 <w:rFonts w:ascii="Times New Roman" w:hAnsi="Times New Roman" w:cs="Times New Roman"/>
@@ -5112,21 +4307,389 @@
                 <w:szCs w:val="24"/>
                 <w:lang w:val="ro-RO"/>
               </w:rPr>
-              <w:t xml:space="preserve">Sistemul </w:t>
-            </w:r>
-            <w:r>
-              <w:rPr>
-                <w:rFonts w:ascii="Times New Roman" w:hAnsi="Times New Roman" w:cs="Times New Roman"/>
-                <w:sz w:val="24"/>
-                <w:szCs w:val="24"/>
-                <w:lang w:val="ro-RO"/>
-              </w:rPr>
-              <w:t>preia cererea și actualizează lista de cărți oferite de bibliotecă cu o carte aleatoare din cărțile oferite de bibliotecă</w:t>
+              <w:t>Abonatul apasă butonul de aplicare a filtrelor</w:t>
+            </w:r>
+            <w:r>
+              <w:rPr>
+                <w:rFonts w:ascii="Times New Roman" w:hAnsi="Times New Roman" w:cs="Times New Roman"/>
+                <w:sz w:val="24"/>
+                <w:szCs w:val="24"/>
+                <w:lang w:val="ro-RO"/>
+              </w:rPr>
+              <w:t>.</w:t>
+            </w:r>
+          </w:p>
+          <w:p>
+            <w:pPr>
+              <w:pStyle w:val="ListParagraph"/>
+              <w:numPr>
+                <w:ilvl w:val="0"/>
+                <w:numId w:val="6"/>
+              </w:numPr>
+              <w:rPr>
+                <w:rFonts w:ascii="Times New Roman" w:hAnsi="Times New Roman" w:cs="Times New Roman"/>
+                <w:sz w:val="24"/>
+                <w:szCs w:val="24"/>
+                <w:lang w:val="ro-RO"/>
+              </w:rPr>
+            </w:pPr>
+            <w:r>
+              <w:rPr>
+                <w:rFonts w:ascii="Times New Roman" w:hAnsi="Times New Roman" w:cs="Times New Roman"/>
+                <w:sz w:val="24"/>
+                <w:szCs w:val="24"/>
+                <w:lang w:val="ro-RO"/>
+              </w:rPr>
+              <w:t>Sistemul preia datele introduse de abonat și le validează</w:t>
+            </w:r>
+            <w:r>
+              <w:rPr>
+                <w:rFonts w:ascii="Times New Roman" w:hAnsi="Times New Roman" w:cs="Times New Roman"/>
+                <w:sz w:val="24"/>
+                <w:szCs w:val="24"/>
+                <w:lang w:val="ro-RO"/>
+              </w:rPr>
+              <w:t>.</w:t>
+            </w:r>
+          </w:p>
+          <w:p>
+            <w:pPr>
+              <w:pStyle w:val="ListParagraph"/>
+              <w:numPr>
+                <w:ilvl w:val="0"/>
+                <w:numId w:val="6"/>
+              </w:numPr>
+              <w:rPr>
+                <w:rFonts w:ascii="Times New Roman" w:hAnsi="Times New Roman" w:cs="Times New Roman"/>
+                <w:sz w:val="24"/>
+                <w:szCs w:val="24"/>
+                <w:lang w:val="ro-RO"/>
+              </w:rPr>
+            </w:pPr>
+            <w:r>
+              <w:rPr>
+                <w:rFonts w:ascii="Times New Roman" w:hAnsi="Times New Roman" w:cs="Times New Roman"/>
+                <w:sz w:val="24"/>
+                <w:szCs w:val="24"/>
+                <w:lang w:val="ro-RO"/>
+              </w:rPr>
+              <w:t>Sistemul actualizează lista cărților oferite de bibliotecă pentru a respecta cerințele de filtrare ale abonatului</w:t>
+            </w:r>
+            <w:r>
+              <w:rPr>
+                <w:rFonts w:ascii="Times New Roman" w:hAnsi="Times New Roman" w:cs="Times New Roman"/>
+                <w:sz w:val="24"/>
+                <w:szCs w:val="24"/>
+                <w:lang w:val="ro-RO"/>
+              </w:rPr>
+              <w:t>.</w:t>
+            </w:r>
+          </w:p>
+        </w:tc>
+      </w:tr>
+      <w:tr>
+        <w:tc>
+          <w:tcPr>
+            <w:tcW w:w="2122" w:type="dxa"/>
+          </w:tcPr>
+          <w:p>
+            <w:pPr>
+              <w:rPr>
+                <w:rFonts w:ascii="Times New Roman" w:hAnsi="Times New Roman" w:cs="Times New Roman"/>
+                <w:sz w:val="24"/>
+                <w:szCs w:val="24"/>
+                <w:lang w:val="ro-RO"/>
+              </w:rPr>
+            </w:pPr>
+            <w:r>
+              <w:rPr>
+                <w:rFonts w:ascii="Times New Roman" w:hAnsi="Times New Roman" w:cs="Times New Roman"/>
+                <w:sz w:val="24"/>
+                <w:szCs w:val="24"/>
+                <w:lang w:val="ro-RO"/>
+              </w:rPr>
+              <w:t>Senariu alternativ</w:t>
+            </w:r>
+          </w:p>
+        </w:tc>
+        <w:tc>
+          <w:tcPr>
+            <w:tcW w:w="8668" w:type="dxa"/>
+          </w:tcPr>
+          <w:p>
+            <w:pPr>
+              <w:rPr>
+                <w:rFonts w:ascii="Times New Roman" w:hAnsi="Times New Roman" w:cs="Times New Roman"/>
+                <w:sz w:val="24"/>
+                <w:szCs w:val="24"/>
+                <w:lang w:val="ro-RO"/>
+              </w:rPr>
+            </w:pPr>
+            <w:r>
+              <w:rPr>
+                <w:rFonts w:ascii="Times New Roman" w:hAnsi="Times New Roman" w:cs="Times New Roman"/>
+                <w:sz w:val="24"/>
+                <w:szCs w:val="24"/>
+                <w:lang w:val="ro-RO"/>
+              </w:rPr>
+              <w:t xml:space="preserve">6.1 </w:t>
+            </w:r>
+            <w:r>
+              <w:rPr>
+                <w:rFonts w:ascii="Times New Roman" w:hAnsi="Times New Roman" w:cs="Times New Roman"/>
+                <w:sz w:val="24"/>
+                <w:szCs w:val="24"/>
+                <w:lang w:val="ro-RO"/>
+              </w:rPr>
+              <w:t>Aplicarea filtrelor eșuează. Datele introduse nu sunt valide.</w:t>
+            </w:r>
+          </w:p>
+          <w:p>
+            <w:pPr>
+              <w:rPr>
+                <w:rFonts w:ascii="Times New Roman" w:hAnsi="Times New Roman" w:cs="Times New Roman"/>
+                <w:sz w:val="24"/>
+                <w:szCs w:val="24"/>
+                <w:lang w:val="ro-RO"/>
+              </w:rPr>
+            </w:pPr>
+            <w:r>
+              <w:rPr>
+                <w:rFonts w:ascii="Times New Roman" w:hAnsi="Times New Roman" w:cs="Times New Roman"/>
+                <w:sz w:val="24"/>
+                <w:szCs w:val="24"/>
+                <w:lang w:val="ro-RO"/>
+              </w:rPr>
+              <w:t xml:space="preserve">      3</w:t>
+            </w:r>
+            <w:r>
+              <w:rPr>
+                <w:rFonts w:ascii="Times New Roman" w:hAnsi="Times New Roman" w:cs="Times New Roman"/>
+                <w:sz w:val="24"/>
+                <w:szCs w:val="24"/>
+                <w:vertAlign w:val="superscript"/>
+                <w:lang w:val="ro-RO"/>
+              </w:rPr>
+              <w:t>a</w:t>
+            </w:r>
+            <w:r>
+              <w:rPr>
+                <w:rFonts w:ascii="Times New Roman" w:hAnsi="Times New Roman" w:cs="Times New Roman"/>
+                <w:sz w:val="24"/>
+                <w:szCs w:val="24"/>
+                <w:lang w:val="ro-RO"/>
+              </w:rPr>
+              <w:t>. Sistemul afișează mesaj</w:t>
+            </w:r>
+            <w:r>
+              <w:rPr>
+                <w:rFonts w:ascii="Times New Roman" w:hAnsi="Times New Roman" w:cs="Times New Roman"/>
+                <w:sz w:val="24"/>
+                <w:szCs w:val="24"/>
+                <w:lang w:val="ro-RO"/>
+              </w:rPr>
+              <w:t>ul</w:t>
+            </w:r>
+            <w:r>
+              <w:rPr>
+                <w:rFonts w:ascii="Times New Roman" w:hAnsi="Times New Roman" w:cs="Times New Roman"/>
+                <w:sz w:val="24"/>
+                <w:szCs w:val="24"/>
+                <w:lang w:val="ro-RO"/>
+              </w:rPr>
+              <w:t xml:space="preserve"> de eroare</w:t>
+            </w:r>
+            <w:r>
+              <w:rPr>
+                <w:rFonts w:ascii="Times New Roman" w:hAnsi="Times New Roman" w:cs="Times New Roman"/>
+                <w:sz w:val="24"/>
+                <w:szCs w:val="24"/>
+                <w:lang w:val="ro-RO"/>
+              </w:rPr>
+              <w:t xml:space="preserve"> „Date introduse invalide</w:t>
+            </w:r>
+            <w:r>
+              <w:rPr>
+                <w:rFonts w:ascii="Times New Roman" w:hAnsi="Times New Roman" w:cs="Times New Roman"/>
+                <w:sz w:val="24"/>
+                <w:szCs w:val="24"/>
+              </w:rPr>
+              <w:t>”</w:t>
+            </w:r>
+            <w:r>
+              <w:rPr>
+                <w:rFonts w:ascii="Times New Roman" w:hAnsi="Times New Roman" w:cs="Times New Roman"/>
+                <w:sz w:val="24"/>
+                <w:szCs w:val="24"/>
+                <w:lang w:val="ro-RO"/>
+              </w:rPr>
+              <w:t xml:space="preserve"> </w:t>
+            </w:r>
+            <w:r>
+              <w:rPr>
+                <w:rFonts w:ascii="Times New Roman" w:hAnsi="Times New Roman" w:cs="Times New Roman"/>
+                <w:sz w:val="24"/>
+                <w:szCs w:val="24"/>
+                <w:lang w:val="ro-RO"/>
+              </w:rPr>
+              <w:t xml:space="preserve"> și solicită reintroducerea filtrelor</w:t>
+            </w:r>
+            <w:r>
+              <w:rPr>
+                <w:rFonts w:ascii="Times New Roman" w:hAnsi="Times New Roman" w:cs="Times New Roman"/>
+                <w:sz w:val="24"/>
+                <w:szCs w:val="24"/>
+                <w:lang w:val="ro-RO"/>
+              </w:rPr>
+              <w:t>.</w:t>
+            </w:r>
+          </w:p>
+          <w:p>
+            <w:pPr>
+              <w:rPr>
+                <w:rFonts w:ascii="Times New Roman" w:hAnsi="Times New Roman" w:cs="Times New Roman"/>
+                <w:sz w:val="24"/>
+                <w:szCs w:val="24"/>
+                <w:lang w:val="ro-RO"/>
+              </w:rPr>
+            </w:pPr>
+            <w:r>
+              <w:rPr>
+                <w:rFonts w:ascii="Times New Roman" w:hAnsi="Times New Roman" w:cs="Times New Roman"/>
+                <w:sz w:val="24"/>
+                <w:szCs w:val="24"/>
+                <w:lang w:val="ro-RO"/>
+              </w:rPr>
+              <w:t xml:space="preserve">      3</w:t>
+            </w:r>
+            <w:r>
+              <w:rPr>
+                <w:rFonts w:ascii="Times New Roman" w:hAnsi="Times New Roman" w:cs="Times New Roman"/>
+                <w:sz w:val="24"/>
+                <w:szCs w:val="24"/>
+                <w:vertAlign w:val="superscript"/>
+                <w:lang w:val="ro-RO"/>
+              </w:rPr>
+              <w:t>a</w:t>
+            </w:r>
+            <w:r>
+              <w:rPr>
+                <w:rFonts w:ascii="Times New Roman" w:hAnsi="Times New Roman" w:cs="Times New Roman"/>
+                <w:sz w:val="24"/>
+                <w:szCs w:val="24"/>
+                <w:lang w:val="ro-RO"/>
+              </w:rPr>
+              <w:t>.1 Abonatul reintroduce criteriile de filtrare în formatul corect</w:t>
+            </w:r>
+            <w:r>
+              <w:rPr>
+                <w:rFonts w:ascii="Times New Roman" w:hAnsi="Times New Roman" w:cs="Times New Roman"/>
+                <w:sz w:val="24"/>
+                <w:szCs w:val="24"/>
+                <w:lang w:val="ro-RO"/>
+              </w:rPr>
+              <w:t>.</w:t>
+            </w:r>
+          </w:p>
+          <w:p>
+            <w:pPr>
+              <w:rPr>
+                <w:rFonts w:ascii="Times New Roman" w:hAnsi="Times New Roman" w:cs="Times New Roman"/>
+                <w:sz w:val="24"/>
+                <w:szCs w:val="24"/>
+                <w:lang w:val="ro-RO"/>
+              </w:rPr>
+            </w:pPr>
+            <w:r>
+              <w:rPr>
+                <w:rFonts w:ascii="Times New Roman" w:hAnsi="Times New Roman" w:cs="Times New Roman"/>
+                <w:sz w:val="24"/>
+                <w:szCs w:val="24"/>
+                <w:lang w:val="ro-RO"/>
+              </w:rPr>
+              <w:t xml:space="preserve">      3</w:t>
+            </w:r>
+            <w:r>
+              <w:rPr>
+                <w:rFonts w:ascii="Times New Roman" w:hAnsi="Times New Roman" w:cs="Times New Roman"/>
+                <w:sz w:val="24"/>
+                <w:szCs w:val="24"/>
+                <w:vertAlign w:val="superscript"/>
+                <w:lang w:val="ro-RO"/>
+              </w:rPr>
+              <w:t>a</w:t>
+            </w:r>
+            <w:r>
+              <w:rPr>
+                <w:rFonts w:ascii="Times New Roman" w:hAnsi="Times New Roman" w:cs="Times New Roman"/>
+                <w:sz w:val="24"/>
+                <w:szCs w:val="24"/>
+                <w:lang w:val="ro-RO"/>
+              </w:rPr>
+              <w:t>.2 Abonatul apasă butonul de aplicare a filtrelor</w:t>
+            </w:r>
+            <w:r>
+              <w:rPr>
+                <w:rFonts w:ascii="Times New Roman" w:hAnsi="Times New Roman" w:cs="Times New Roman"/>
+                <w:sz w:val="24"/>
+                <w:szCs w:val="24"/>
+                <w:lang w:val="ro-RO"/>
+              </w:rPr>
+              <w:t>.</w:t>
+            </w:r>
+          </w:p>
+          <w:p>
+            <w:pPr>
+              <w:rPr>
+                <w:rFonts w:ascii="Times New Roman" w:hAnsi="Times New Roman" w:cs="Times New Roman"/>
+                <w:sz w:val="24"/>
+                <w:szCs w:val="24"/>
+                <w:lang w:val="ro-RO"/>
+              </w:rPr>
+            </w:pPr>
+            <w:r>
+              <w:rPr>
+                <w:rFonts w:ascii="Times New Roman" w:hAnsi="Times New Roman" w:cs="Times New Roman"/>
+                <w:sz w:val="24"/>
+                <w:szCs w:val="24"/>
+                <w:lang w:val="ro-RO"/>
+              </w:rPr>
+              <w:t xml:space="preserve">      Se revine în MSS la pasul 3.</w:t>
             </w:r>
           </w:p>
         </w:tc>
       </w:tr>
     </w:tbl>
+    <w:p>
+      <w:pPr>
+        <w:rPr>
+          <w:rFonts w:ascii="Times New Roman" w:hAnsi="Times New Roman" w:cs="Times New Roman"/>
+          <w:sz w:val="24"/>
+          <w:szCs w:val="24"/>
+          <w:lang w:val="ro-RO"/>
+        </w:rPr>
+      </w:pPr>
+    </w:p>
+    <w:p>
+      <w:pPr>
+        <w:rPr>
+          <w:rFonts w:ascii="Times New Roman" w:hAnsi="Times New Roman" w:cs="Times New Roman"/>
+          <w:sz w:val="24"/>
+          <w:szCs w:val="24"/>
+          <w:lang w:val="ro-RO"/>
+        </w:rPr>
+      </w:pPr>
+    </w:p>
+    <w:p>
+      <w:pPr>
+        <w:rPr>
+          <w:rFonts w:ascii="Times New Roman" w:hAnsi="Times New Roman" w:cs="Times New Roman"/>
+          <w:sz w:val="24"/>
+          <w:szCs w:val="24"/>
+          <w:lang w:val="ro-RO"/>
+        </w:rPr>
+      </w:pPr>
+    </w:p>
     <w:p>
       <w:pPr>
         <w:rPr>
@@ -5198,6 +4761,7 @@
                 <w:szCs w:val="24"/>
                 <w:lang w:val="ro-RO"/>
               </w:rPr>
+              <w:lastRenderedPageBreak/>
               <w:t>Nume</w:t>
             </w:r>
           </w:p>
@@ -5222,16 +4786,16 @@
                 <w:szCs w:val="24"/>
                 <w:lang w:val="ro-RO"/>
               </w:rPr>
-              <w:t xml:space="preserve">UC-8: </w:t>
-            </w:r>
-            <w:r>
-              <w:rPr>
-                <w:rFonts w:ascii="Times New Roman" w:hAnsi="Times New Roman" w:cs="Times New Roman"/>
-                <w:sz w:val="24"/>
-                <w:szCs w:val="24"/>
-                <w:lang w:val="ro-RO"/>
-              </w:rPr>
-              <w:t>Restituie carte</w:t>
+              <w:t xml:space="preserve">UC-7: </w:t>
+            </w:r>
+            <w:r>
+              <w:rPr>
+                <w:rFonts w:ascii="Times New Roman" w:hAnsi="Times New Roman" w:cs="Times New Roman"/>
+                <w:sz w:val="24"/>
+                <w:szCs w:val="24"/>
+                <w:lang w:val="ro-RO"/>
+              </w:rPr>
+              <w:t>Cerere recomandare de carte</w:t>
             </w:r>
           </w:p>
         </w:tc>
@@ -5247,7 +4811,6 @@
                 <w:rFonts w:ascii="Times New Roman" w:hAnsi="Times New Roman" w:cs="Times New Roman"/>
                 <w:sz w:val="24"/>
                 <w:szCs w:val="24"/>
-                <w:lang w:val="ro-RO"/>
               </w:rPr>
             </w:pPr>
             <w:r>
@@ -5281,7 +4844,7 @@
                 <w:szCs w:val="24"/>
                 <w:lang w:val="ro-RO"/>
               </w:rPr>
-              <w:t>Inițiat de Bibliotecar</w:t>
+              <w:t>Inițiat de Abonat</w:t>
             </w:r>
           </w:p>
           <w:p>
@@ -5350,7 +4913,16 @@
                 <w:szCs w:val="24"/>
                 <w:lang w:val="ro-RO"/>
               </w:rPr>
-              <w:t>Bibliotecarul caută în sistem abonatul ce dorește să returneze o carte și efecuează returnarea</w:t>
+              <w:t>Abonatul solicită o recomandare de carte</w:t>
+            </w:r>
+            <w:r>
+              <w:rPr>
+                <w:rFonts w:ascii="Times New Roman" w:hAnsi="Times New Roman" w:cs="Times New Roman"/>
+                <w:sz w:val="24"/>
+                <w:szCs w:val="24"/>
+                <w:lang w:val="ro-RO"/>
+              </w:rPr>
+              <w:t>, iar aceasta este afișată în lista de cărți</w:t>
             </w:r>
           </w:p>
         </w:tc>
@@ -5400,7 +4972,7 @@
                 <w:szCs w:val="24"/>
                 <w:lang w:val="ro-RO"/>
               </w:rPr>
-              <w:t>Un abonat al bibliotecii își dorește să returneze o carte</w:t>
+              <w:t>Abonatul își dorește să primească o recomandare din partea bibliotecii</w:t>
             </w:r>
           </w:p>
         </w:tc>
@@ -5459,7 +5031,7 @@
                 <w:szCs w:val="24"/>
                 <w:lang w:val="ro-RO"/>
               </w:rPr>
-              <w:t>Bibliotecarul este logat în sistemul bibliotecii</w:t>
+              <w:t>Abonatul se află cu cursorul pe butonul de primire de recomandare</w:t>
             </w:r>
           </w:p>
         </w:tc>
@@ -5518,7 +5090,7 @@
                 <w:szCs w:val="24"/>
                 <w:lang w:val="ro-RO"/>
               </w:rPr>
-              <w:t>Lista de cărți ale bibliotecii conține cartea/cărțile returnate de abonat, iar acestea nu mai apar în lista sa de cărți împrumutate</w:t>
+              <w:t>Lista de cărți disponibile ale bibliotecii conține o singură carte</w:t>
             </w:r>
           </w:p>
         </w:tc>
@@ -5587,7 +5159,7 @@
                 <w:szCs w:val="24"/>
                 <w:lang w:val="ro-RO"/>
               </w:rPr>
-              <w:t>8.0</w:t>
+              <w:t>7.0</w:t>
             </w:r>
           </w:p>
           <w:p>
@@ -5595,7 +5167,7 @@
               <w:pStyle w:val="ListParagraph"/>
               <w:numPr>
                 <w:ilvl w:val="0"/>
-                <w:numId w:val="8"/>
+                <w:numId w:val="7"/>
               </w:numPr>
               <w:rPr>
                 <w:rFonts w:ascii="Times New Roman" w:hAnsi="Times New Roman" w:cs="Times New Roman"/>
@@ -5611,16 +5183,7 @@
                 <w:szCs w:val="24"/>
                 <w:lang w:val="ro-RO"/>
               </w:rPr>
-              <w:t>Bibliotecarul caută în sistem abonatul ce dorește restituirea unei cărți după adresa de e-mail</w:t>
-            </w:r>
-            <w:r>
-              <w:rPr>
-                <w:rFonts w:ascii="Times New Roman" w:hAnsi="Times New Roman" w:cs="Times New Roman"/>
-                <w:sz w:val="24"/>
-                <w:szCs w:val="24"/>
-                <w:lang w:val="ro-RO"/>
-              </w:rPr>
-              <w:t>.</w:t>
+              <w:t>Abonatul apasă butonul de primire de recomandare</w:t>
             </w:r>
           </w:p>
           <w:p>
@@ -5628,7 +5191,7 @@
               <w:pStyle w:val="ListParagraph"/>
               <w:numPr>
                 <w:ilvl w:val="0"/>
-                <w:numId w:val="8"/>
+                <w:numId w:val="7"/>
               </w:numPr>
               <w:rPr>
                 <w:rFonts w:ascii="Times New Roman" w:hAnsi="Times New Roman" w:cs="Times New Roman"/>
@@ -5644,412 +5207,16 @@
                 <w:szCs w:val="24"/>
                 <w:lang w:val="ro-RO"/>
               </w:rPr>
-              <w:t>Sistemul afișează lista de cărți împrumutate de abonatul căutat</w:t>
-            </w:r>
-            <w:r>
-              <w:rPr>
-                <w:rFonts w:ascii="Times New Roman" w:hAnsi="Times New Roman" w:cs="Times New Roman"/>
-                <w:sz w:val="24"/>
-                <w:szCs w:val="24"/>
-                <w:lang w:val="ro-RO"/>
-              </w:rPr>
-              <w:t>.</w:t>
-            </w:r>
-          </w:p>
-          <w:p>
-            <w:pPr>
-              <w:pStyle w:val="ListParagraph"/>
-              <w:numPr>
-                <w:ilvl w:val="0"/>
-                <w:numId w:val="8"/>
-              </w:numPr>
-              <w:rPr>
-                <w:rFonts w:ascii="Times New Roman" w:hAnsi="Times New Roman" w:cs="Times New Roman"/>
-                <w:sz w:val="24"/>
-                <w:szCs w:val="24"/>
-                <w:lang w:val="ro-RO"/>
-              </w:rPr>
-            </w:pPr>
-            <w:r>
-              <w:rPr>
-                <w:rFonts w:ascii="Times New Roman" w:hAnsi="Times New Roman" w:cs="Times New Roman"/>
-                <w:sz w:val="24"/>
-                <w:szCs w:val="24"/>
-                <w:lang w:val="ro-RO"/>
-              </w:rPr>
-              <w:t xml:space="preserve">Bibliotecarul selectează cartea pe care </w:t>
-            </w:r>
-            <w:r>
-              <w:rPr>
-                <w:rFonts w:ascii="Times New Roman" w:hAnsi="Times New Roman" w:cs="Times New Roman"/>
-                <w:sz w:val="24"/>
-                <w:szCs w:val="24"/>
-                <w:lang w:val="ro-RO"/>
-              </w:rPr>
-              <w:t>abonatul dorește să o restituie</w:t>
-            </w:r>
-            <w:r>
-              <w:rPr>
-                <w:rFonts w:ascii="Times New Roman" w:hAnsi="Times New Roman" w:cs="Times New Roman"/>
-                <w:sz w:val="24"/>
-                <w:szCs w:val="24"/>
-                <w:lang w:val="ro-RO"/>
-              </w:rPr>
-              <w:t>.</w:t>
-            </w:r>
-          </w:p>
-          <w:p>
-            <w:pPr>
-              <w:pStyle w:val="ListParagraph"/>
-              <w:numPr>
-                <w:ilvl w:val="0"/>
-                <w:numId w:val="8"/>
-              </w:numPr>
-              <w:rPr>
-                <w:rFonts w:ascii="Times New Roman" w:hAnsi="Times New Roman" w:cs="Times New Roman"/>
-                <w:sz w:val="24"/>
-                <w:szCs w:val="24"/>
-                <w:lang w:val="ro-RO"/>
-              </w:rPr>
-            </w:pPr>
-            <w:r>
-              <w:rPr>
-                <w:rFonts w:ascii="Times New Roman" w:hAnsi="Times New Roman" w:cs="Times New Roman"/>
-                <w:sz w:val="24"/>
-                <w:szCs w:val="24"/>
-                <w:lang w:val="ro-RO"/>
-              </w:rPr>
-              <w:t>Sistemul pune la dispoziție un buton de restituire a cărții</w:t>
-            </w:r>
-            <w:r>
-              <w:rPr>
-                <w:rFonts w:ascii="Times New Roman" w:hAnsi="Times New Roman" w:cs="Times New Roman"/>
-                <w:sz w:val="24"/>
-                <w:szCs w:val="24"/>
-                <w:lang w:val="ro-RO"/>
-              </w:rPr>
-              <w:t>.</w:t>
-            </w:r>
-          </w:p>
-          <w:p>
-            <w:pPr>
-              <w:pStyle w:val="ListParagraph"/>
-              <w:numPr>
-                <w:ilvl w:val="0"/>
-                <w:numId w:val="8"/>
-              </w:numPr>
-              <w:rPr>
-                <w:rFonts w:ascii="Times New Roman" w:hAnsi="Times New Roman" w:cs="Times New Roman"/>
-                <w:sz w:val="24"/>
-                <w:szCs w:val="24"/>
-                <w:lang w:val="ro-RO"/>
-              </w:rPr>
-            </w:pPr>
-            <w:r>
-              <w:rPr>
-                <w:rFonts w:ascii="Times New Roman" w:hAnsi="Times New Roman" w:cs="Times New Roman"/>
-                <w:sz w:val="24"/>
-                <w:szCs w:val="24"/>
-                <w:lang w:val="ro-RO"/>
-              </w:rPr>
-              <w:t>Bibliotecarul apasă pe butonul de restiuire a cărții</w:t>
-            </w:r>
-            <w:r>
-              <w:rPr>
-                <w:rFonts w:ascii="Times New Roman" w:hAnsi="Times New Roman" w:cs="Times New Roman"/>
-                <w:sz w:val="24"/>
-                <w:szCs w:val="24"/>
-                <w:lang w:val="ro-RO"/>
-              </w:rPr>
-              <w:t>.</w:t>
-            </w:r>
-          </w:p>
-          <w:p>
-            <w:pPr>
-              <w:pStyle w:val="ListParagraph"/>
-              <w:numPr>
-                <w:ilvl w:val="0"/>
-                <w:numId w:val="8"/>
-              </w:numPr>
-              <w:rPr>
-                <w:rFonts w:ascii="Times New Roman" w:hAnsi="Times New Roman" w:cs="Times New Roman"/>
-                <w:sz w:val="24"/>
-                <w:szCs w:val="24"/>
-                <w:lang w:val="ro-RO"/>
-              </w:rPr>
-            </w:pPr>
-            <w:r>
-              <w:rPr>
-                <w:rFonts w:ascii="Times New Roman" w:hAnsi="Times New Roman" w:cs="Times New Roman"/>
-                <w:sz w:val="24"/>
-                <w:szCs w:val="24"/>
-                <w:lang w:val="ro-RO"/>
-              </w:rPr>
-              <w:t>Sistemul actualizează lista de cărți împrumutate de abonat precum și lista de cărți oferite de bibliotecă.</w:t>
-            </w:r>
-          </w:p>
-        </w:tc>
-      </w:tr>
-      <w:tr>
-        <w:tc>
-          <w:tcPr>
-            <w:tcW w:w="2122" w:type="dxa"/>
-          </w:tcPr>
-          <w:p>
-            <w:pPr>
-              <w:rPr>
-                <w:rFonts w:ascii="Times New Roman" w:hAnsi="Times New Roman" w:cs="Times New Roman"/>
-                <w:sz w:val="24"/>
-                <w:szCs w:val="24"/>
-                <w:lang w:val="ro-RO"/>
-              </w:rPr>
-            </w:pPr>
-            <w:r>
-              <w:rPr>
-                <w:rFonts w:ascii="Times New Roman" w:hAnsi="Times New Roman" w:cs="Times New Roman"/>
-                <w:sz w:val="24"/>
-                <w:szCs w:val="24"/>
-                <w:lang w:val="ro-RO"/>
-              </w:rPr>
-              <w:t>Scenariu alternativ</w:t>
-            </w:r>
-          </w:p>
-        </w:tc>
-        <w:tc>
-          <w:tcPr>
-            <w:tcW w:w="8668" w:type="dxa"/>
-          </w:tcPr>
-          <w:p>
-            <w:pPr>
-              <w:rPr>
-                <w:rFonts w:ascii="Times New Roman" w:hAnsi="Times New Roman" w:cs="Times New Roman"/>
-                <w:sz w:val="24"/>
-                <w:szCs w:val="24"/>
-                <w:lang w:val="ro-RO"/>
-              </w:rPr>
-            </w:pPr>
-            <w:r>
-              <w:rPr>
-                <w:rFonts w:ascii="Times New Roman" w:hAnsi="Times New Roman" w:cs="Times New Roman"/>
-                <w:sz w:val="24"/>
-                <w:szCs w:val="24"/>
-                <w:lang w:val="ro-RO"/>
-              </w:rPr>
-              <w:t xml:space="preserve">8.1 </w:t>
-            </w:r>
-            <w:r>
-              <w:rPr>
-                <w:rFonts w:ascii="Times New Roman" w:hAnsi="Times New Roman" w:cs="Times New Roman"/>
-                <w:sz w:val="24"/>
-                <w:szCs w:val="24"/>
-                <w:lang w:val="ro-RO"/>
-              </w:rPr>
-              <w:t>Căutarea abonatului e</w:t>
-            </w:r>
-            <w:r>
-              <w:rPr>
-                <w:rFonts w:ascii="Times New Roman" w:hAnsi="Times New Roman" w:cs="Times New Roman"/>
-                <w:sz w:val="24"/>
-                <w:szCs w:val="24"/>
-                <w:lang w:val="ro-RO"/>
-              </w:rPr>
-              <w:t>ș</w:t>
-            </w:r>
-            <w:r>
-              <w:rPr>
-                <w:rFonts w:ascii="Times New Roman" w:hAnsi="Times New Roman" w:cs="Times New Roman"/>
-                <w:sz w:val="24"/>
-                <w:szCs w:val="24"/>
-                <w:lang w:val="ro-RO"/>
-              </w:rPr>
-              <w:t xml:space="preserve">uează. Nu s-a </w:t>
-            </w:r>
-            <w:r>
-              <w:rPr>
-                <w:rFonts w:ascii="Times New Roman" w:hAnsi="Times New Roman" w:cs="Times New Roman"/>
-                <w:sz w:val="24"/>
-                <w:szCs w:val="24"/>
-                <w:lang w:val="ro-RO"/>
-              </w:rPr>
-              <w:t xml:space="preserve">introdus o adresă de e-mail a unui abonat existent. </w:t>
-            </w:r>
-          </w:p>
-          <w:p>
-            <w:pPr>
-              <w:rPr>
-                <w:rFonts w:ascii="Times New Roman" w:hAnsi="Times New Roman" w:cs="Times New Roman"/>
-                <w:sz w:val="24"/>
-                <w:szCs w:val="24"/>
-                <w:lang w:val="ro-RO"/>
-              </w:rPr>
-            </w:pPr>
-            <w:r>
-              <w:rPr>
-                <w:rFonts w:ascii="Times New Roman" w:hAnsi="Times New Roman" w:cs="Times New Roman"/>
-                <w:sz w:val="24"/>
-                <w:szCs w:val="24"/>
-                <w:lang w:val="ro-RO"/>
-              </w:rPr>
-              <w:t xml:space="preserve">      </w:t>
-            </w:r>
-            <w:r>
-              <w:rPr>
-                <w:rFonts w:ascii="Times New Roman" w:hAnsi="Times New Roman" w:cs="Times New Roman"/>
-                <w:sz w:val="24"/>
-                <w:szCs w:val="24"/>
-                <w:lang w:val="ro-RO"/>
-              </w:rPr>
-              <w:t>2</w:t>
-            </w:r>
-            <w:r>
-              <w:rPr>
-                <w:rFonts w:ascii="Times New Roman" w:hAnsi="Times New Roman" w:cs="Times New Roman"/>
-                <w:sz w:val="24"/>
-                <w:szCs w:val="24"/>
-                <w:vertAlign w:val="superscript"/>
-                <w:lang w:val="ro-RO"/>
-              </w:rPr>
-              <w:t>a</w:t>
-            </w:r>
-            <w:r>
-              <w:rPr>
-                <w:rFonts w:ascii="Times New Roman" w:hAnsi="Times New Roman" w:cs="Times New Roman"/>
-                <w:sz w:val="24"/>
-                <w:szCs w:val="24"/>
-                <w:vertAlign w:val="superscript"/>
-                <w:lang w:val="ro-RO"/>
-              </w:rPr>
-              <w:t xml:space="preserve"> </w:t>
-            </w:r>
-            <w:r>
-              <w:rPr>
-                <w:rFonts w:ascii="Times New Roman" w:hAnsi="Times New Roman" w:cs="Times New Roman"/>
-                <w:sz w:val="24"/>
-                <w:szCs w:val="24"/>
-                <w:vertAlign w:val="superscript"/>
-                <w:lang w:val="ro-RO"/>
-              </w:rPr>
-              <w:t xml:space="preserve"> </w:t>
-            </w:r>
-            <w:r>
-              <w:rPr>
-                <w:rFonts w:ascii="Times New Roman" w:hAnsi="Times New Roman" w:cs="Times New Roman"/>
-                <w:sz w:val="24"/>
-                <w:szCs w:val="24"/>
-                <w:lang w:val="ro-RO"/>
-              </w:rPr>
-              <w:t>Sistemul afișează mesaj de eroare</w:t>
-            </w:r>
-            <w:r>
-              <w:rPr>
-                <w:rFonts w:ascii="Times New Roman" w:hAnsi="Times New Roman" w:cs="Times New Roman"/>
-                <w:sz w:val="24"/>
-                <w:szCs w:val="24"/>
-                <w:lang w:val="ro-RO"/>
-              </w:rPr>
-              <w:t xml:space="preserve"> „Credențiale invalide”</w:t>
-            </w:r>
-            <w:r>
-              <w:rPr>
-                <w:rFonts w:ascii="Times New Roman" w:hAnsi="Times New Roman" w:cs="Times New Roman"/>
-                <w:sz w:val="24"/>
-                <w:szCs w:val="24"/>
-                <w:lang w:val="ro-RO"/>
-              </w:rPr>
-              <w:t xml:space="preserve"> și solicită reintroducere</w:t>
-            </w:r>
-            <w:r>
-              <w:rPr>
-                <w:rFonts w:ascii="Times New Roman" w:hAnsi="Times New Roman" w:cs="Times New Roman"/>
-                <w:sz w:val="24"/>
-                <w:szCs w:val="24"/>
-                <w:lang w:val="ro-RO"/>
-              </w:rPr>
-              <w:t xml:space="preserve"> adresei de e-mail.</w:t>
-            </w:r>
-          </w:p>
-          <w:p>
-            <w:pPr>
-              <w:rPr>
-                <w:rFonts w:ascii="Times New Roman" w:hAnsi="Times New Roman" w:cs="Times New Roman"/>
-                <w:sz w:val="24"/>
-                <w:szCs w:val="24"/>
-                <w:lang w:val="ro-RO"/>
-              </w:rPr>
-            </w:pPr>
-            <w:r>
-              <w:rPr>
-                <w:rFonts w:ascii="Times New Roman" w:hAnsi="Times New Roman" w:cs="Times New Roman"/>
-                <w:sz w:val="24"/>
-                <w:szCs w:val="24"/>
-                <w:lang w:val="ro-RO"/>
-              </w:rPr>
-              <w:t xml:space="preserve">      </w:t>
-            </w:r>
-            <w:r>
-              <w:rPr>
-                <w:rFonts w:ascii="Times New Roman" w:hAnsi="Times New Roman" w:cs="Times New Roman"/>
-                <w:sz w:val="24"/>
-                <w:szCs w:val="24"/>
-                <w:lang w:val="ro-RO"/>
-              </w:rPr>
-              <w:t>2</w:t>
-            </w:r>
-            <w:r>
-              <w:rPr>
-                <w:rFonts w:ascii="Times New Roman" w:hAnsi="Times New Roman" w:cs="Times New Roman"/>
-                <w:sz w:val="24"/>
-                <w:szCs w:val="24"/>
-                <w:vertAlign w:val="superscript"/>
-                <w:lang w:val="ro-RO"/>
-              </w:rPr>
-              <w:t>a</w:t>
-            </w:r>
-            <w:r>
-              <w:rPr>
-                <w:rFonts w:ascii="Times New Roman" w:hAnsi="Times New Roman" w:cs="Times New Roman"/>
-                <w:sz w:val="24"/>
-                <w:szCs w:val="24"/>
-                <w:lang w:val="ro-RO"/>
-              </w:rPr>
-              <w:t>.</w:t>
-            </w:r>
-            <w:r>
-              <w:rPr>
-                <w:rFonts w:ascii="Times New Roman" w:hAnsi="Times New Roman" w:cs="Times New Roman"/>
-                <w:sz w:val="24"/>
-                <w:szCs w:val="24"/>
-                <w:lang w:val="ro-RO"/>
-              </w:rPr>
-              <w:t>1</w:t>
-            </w:r>
-            <w:r>
-              <w:rPr>
-                <w:rFonts w:ascii="Times New Roman" w:hAnsi="Times New Roman" w:cs="Times New Roman"/>
-                <w:sz w:val="24"/>
-                <w:szCs w:val="24"/>
-                <w:lang w:val="ro-RO"/>
-              </w:rPr>
-              <w:t xml:space="preserve"> Bibliotecarul reintroduce adresa de e-mail corectă a abonatului.</w:t>
-            </w:r>
-          </w:p>
-          <w:p>
-            <w:pPr>
-              <w:rPr>
-                <w:rFonts w:ascii="Times New Roman" w:hAnsi="Times New Roman" w:cs="Times New Roman"/>
-                <w:sz w:val="24"/>
-                <w:szCs w:val="24"/>
-                <w:lang w:val="ro-RO"/>
-              </w:rPr>
-            </w:pPr>
-            <w:r>
-              <w:rPr>
-                <w:rFonts w:ascii="Times New Roman" w:hAnsi="Times New Roman" w:cs="Times New Roman"/>
-                <w:sz w:val="24"/>
-                <w:szCs w:val="24"/>
-                <w:lang w:val="ro-RO"/>
-              </w:rPr>
-              <w:t xml:space="preserve">      Se revine în MSS la pasul 2.</w:t>
+              <w:t xml:space="preserve">Sistemul </w:t>
+            </w:r>
+            <w:r>
+              <w:rPr>
+                <w:rFonts w:ascii="Times New Roman" w:hAnsi="Times New Roman" w:cs="Times New Roman"/>
+                <w:sz w:val="24"/>
+                <w:szCs w:val="24"/>
+                <w:lang w:val="ro-RO"/>
+              </w:rPr>
+              <w:t>preia cererea și actualizează lista de cărți oferite de bibliotecă cu o carte aleatoare din cărțile oferite de bibliotecă</w:t>
             </w:r>
           </w:p>
         </w:tc>
@@ -6110,16 +5277,26 @@
                 <w:rFonts w:ascii="Times New Roman" w:hAnsi="Times New Roman" w:cs="Times New Roman"/>
                 <w:sz w:val="24"/>
                 <w:szCs w:val="24"/>
-              </w:rPr>
-            </w:pPr>
-            <w:r>
-              <w:rPr>
-                <w:rFonts w:ascii="Times New Roman" w:hAnsi="Times New Roman" w:cs="Times New Roman"/>
-                <w:sz w:val="24"/>
-                <w:szCs w:val="24"/>
-                <w:lang w:val="ro-RO"/>
-              </w:rPr>
-              <w:t>UC-9: Adaugă carte</w:t>
+                <w:lang w:val="ro-RO"/>
+              </w:rPr>
+            </w:pPr>
+            <w:r>
+              <w:rPr>
+                <w:rFonts w:ascii="Times New Roman" w:hAnsi="Times New Roman" w:cs="Times New Roman"/>
+                <w:sz w:val="24"/>
+                <w:szCs w:val="24"/>
+                <w:lang w:val="ro-RO"/>
+              </w:rPr>
+              <w:t xml:space="preserve">UC-8: </w:t>
+            </w:r>
+            <w:r>
+              <w:rPr>
+                <w:rFonts w:ascii="Times New Roman" w:hAnsi="Times New Roman" w:cs="Times New Roman"/>
+                <w:sz w:val="24"/>
+                <w:szCs w:val="24"/>
+                <w:lang w:val="ro-RO"/>
+              </w:rPr>
+              <w:t>Restituie carte</w:t>
             </w:r>
           </w:p>
         </w:tc>
@@ -6238,7 +5415,7 @@
                 <w:szCs w:val="24"/>
                 <w:lang w:val="ro-RO"/>
               </w:rPr>
-              <w:t>Bibliotecarul introduce în sistem o carte nou adăugată în catalogul bibliotecii</w:t>
+              <w:t>Bibliotecarul caută în sistem abonatul ce dorește să returneze o carte și efecuează returnarea</w:t>
             </w:r>
           </w:p>
         </w:tc>
@@ -6288,7 +5465,7 @@
                 <w:szCs w:val="24"/>
                 <w:lang w:val="ro-RO"/>
               </w:rPr>
-              <w:t>Bibliotecarul apasă butonul de adaugă carte</w:t>
+              <w:t>Un abonat al bibliotecii își dorește să returneze o carte</w:t>
             </w:r>
           </w:p>
         </w:tc>
@@ -6338,7 +5515,16 @@
                 <w:szCs w:val="24"/>
                 <w:lang w:val="ro-RO"/>
               </w:rPr>
-              <w:t>PRE-1. Bibliotecarul este logat în sistemul bibliotecii</w:t>
+              <w:t xml:space="preserve">PRE-1. </w:t>
+            </w:r>
+            <w:r>
+              <w:rPr>
+                <w:rFonts w:ascii="Times New Roman" w:hAnsi="Times New Roman" w:cs="Times New Roman"/>
+                <w:sz w:val="24"/>
+                <w:szCs w:val="24"/>
+                <w:lang w:val="ro-RO"/>
+              </w:rPr>
+              <w:t>Bibliotecarul este logat în sistemul bibliotecii</w:t>
             </w:r>
           </w:p>
         </w:tc>
@@ -6388,7 +5574,16 @@
                 <w:szCs w:val="24"/>
                 <w:lang w:val="ro-RO"/>
               </w:rPr>
-              <w:t>POST-1. Lista de cărți ale bibliotecii conține cartea nou adăugată</w:t>
+              <w:t xml:space="preserve">POST-1. </w:t>
+            </w:r>
+            <w:r>
+              <w:rPr>
+                <w:rFonts w:ascii="Times New Roman" w:hAnsi="Times New Roman" w:cs="Times New Roman"/>
+                <w:sz w:val="24"/>
+                <w:szCs w:val="24"/>
+                <w:lang w:val="ro-RO"/>
+              </w:rPr>
+              <w:t>Lista de cărți ale bibliotecii conține cartea/cărțile returnate de abonat, iar acestea nu mai apar în lista sa de cărți împrumutate</w:t>
             </w:r>
           </w:p>
         </w:tc>
@@ -6457,7 +5652,7 @@
                 <w:szCs w:val="24"/>
                 <w:lang w:val="ro-RO"/>
               </w:rPr>
-              <w:t>9.0</w:t>
+              <w:t>8.0</w:t>
             </w:r>
           </w:p>
           <w:p>
@@ -6465,7 +5660,7 @@
               <w:pStyle w:val="ListParagraph"/>
               <w:numPr>
                 <w:ilvl w:val="0"/>
-                <w:numId w:val="9"/>
+                <w:numId w:val="8"/>
               </w:numPr>
               <w:rPr>
                 <w:rFonts w:ascii="Times New Roman" w:hAnsi="Times New Roman" w:cs="Times New Roman"/>
@@ -6481,25 +5676,16 @@
                 <w:szCs w:val="24"/>
                 <w:lang w:val="ro-RO"/>
               </w:rPr>
-              <w:t xml:space="preserve">Bibliotecarul </w:t>
-            </w:r>
-            <w:r>
-              <w:rPr>
-                <w:rFonts w:ascii="Times New Roman" w:hAnsi="Times New Roman" w:cs="Times New Roman"/>
-                <w:sz w:val="24"/>
-                <w:szCs w:val="24"/>
-                <w:lang w:val="ro-RO"/>
-              </w:rPr>
-              <w:t xml:space="preserve">introduce </w:t>
-            </w:r>
-            <w:r>
-              <w:rPr>
-                <w:rFonts w:ascii="Times New Roman" w:hAnsi="Times New Roman" w:cs="Times New Roman"/>
-                <w:sz w:val="24"/>
-                <w:szCs w:val="24"/>
-                <w:lang w:val="ro-RO"/>
-              </w:rPr>
-              <w:t>datele de recunoaștere ale noii cărți (ISBN, titlu, autor, an apariție)</w:t>
+              <w:t>Bibliotecarul caută în sistem abonatul ce dorește restituirea unei cărți după adresa de e-mail</w:t>
+            </w:r>
+            <w:r>
+              <w:rPr>
+                <w:rFonts w:ascii="Times New Roman" w:hAnsi="Times New Roman" w:cs="Times New Roman"/>
+                <w:sz w:val="24"/>
+                <w:szCs w:val="24"/>
+                <w:lang w:val="ro-RO"/>
+              </w:rPr>
+              <w:t>.</w:t>
             </w:r>
           </w:p>
           <w:p>
@@ -6507,7 +5693,7 @@
               <w:pStyle w:val="ListParagraph"/>
               <w:numPr>
                 <w:ilvl w:val="0"/>
-                <w:numId w:val="9"/>
+                <w:numId w:val="8"/>
               </w:numPr>
               <w:rPr>
                 <w:rFonts w:ascii="Times New Roman" w:hAnsi="Times New Roman" w:cs="Times New Roman"/>
@@ -6523,16 +5709,16 @@
                 <w:szCs w:val="24"/>
                 <w:lang w:val="ro-RO"/>
               </w:rPr>
-              <w:t xml:space="preserve">Bibliotecarul apasă butonul de adăugare </w:t>
-            </w:r>
-            <w:r>
-              <w:rPr>
-                <w:rFonts w:ascii="Times New Roman" w:hAnsi="Times New Roman" w:cs="Times New Roman"/>
-                <w:sz w:val="24"/>
-                <w:szCs w:val="24"/>
-                <w:lang w:val="ro-RO"/>
-              </w:rPr>
-              <w:t>carte</w:t>
+              <w:t>Sistemul afișează lista de cărți împrumutate de abonatul căutat</w:t>
+            </w:r>
+            <w:r>
+              <w:rPr>
+                <w:rFonts w:ascii="Times New Roman" w:hAnsi="Times New Roman" w:cs="Times New Roman"/>
+                <w:sz w:val="24"/>
+                <w:szCs w:val="24"/>
+                <w:lang w:val="ro-RO"/>
+              </w:rPr>
+              <w:t>.</w:t>
             </w:r>
           </w:p>
           <w:p>
@@ -6540,7 +5726,7 @@
               <w:pStyle w:val="ListParagraph"/>
               <w:numPr>
                 <w:ilvl w:val="0"/>
-                <w:numId w:val="9"/>
+                <w:numId w:val="8"/>
               </w:numPr>
               <w:rPr>
                 <w:rFonts w:ascii="Times New Roman" w:hAnsi="Times New Roman" w:cs="Times New Roman"/>
@@ -6556,24 +5742,25 @@
                 <w:szCs w:val="24"/>
                 <w:lang w:val="ro-RO"/>
               </w:rPr>
-              <w:t>Bibliotecarul primește mesajul de confirmare „Cartea a fost adăugată</w:t>
-            </w:r>
-            <w:r>
-              <w:rPr>
-                <w:rFonts w:ascii="Times New Roman" w:hAnsi="Times New Roman" w:cs="Times New Roman"/>
-                <w:sz w:val="24"/>
-                <w:szCs w:val="24"/>
-              </w:rPr>
-              <w:t>”</w:t>
-            </w:r>
-            <w:r>
-              <w:rPr>
-                <w:rFonts w:ascii="Times New Roman" w:hAnsi="Times New Roman" w:cs="Times New Roman"/>
-                <w:sz w:val="24"/>
-                <w:szCs w:val="24"/>
-                <w:lang w:val="ro-RO"/>
-              </w:rPr>
-              <w:t xml:space="preserve"> din partea sistemului</w:t>
+              <w:t xml:space="preserve">Bibliotecarul selectează cartea pe care </w:t>
+            </w:r>
+            <w:r>
+              <w:rPr>
+                <w:rFonts w:ascii="Times New Roman" w:hAnsi="Times New Roman" w:cs="Times New Roman"/>
+                <w:sz w:val="24"/>
+                <w:szCs w:val="24"/>
+                <w:lang w:val="ro-RO"/>
+              </w:rPr>
+              <w:t>abonatul dorește să o restituie</w:t>
+            </w:r>
+            <w:r>
+              <w:rPr>
+                <w:rFonts w:ascii="Times New Roman" w:hAnsi="Times New Roman" w:cs="Times New Roman"/>
+                <w:sz w:val="24"/>
+                <w:szCs w:val="24"/>
+                <w:lang w:val="ro-RO"/>
+              </w:rPr>
+              <w:t>.</w:t>
             </w:r>
           </w:p>
           <w:p>
@@ -6581,7 +5768,7 @@
               <w:pStyle w:val="ListParagraph"/>
               <w:numPr>
                 <w:ilvl w:val="0"/>
-                <w:numId w:val="9"/>
+                <w:numId w:val="8"/>
               </w:numPr>
               <w:rPr>
                 <w:rFonts w:ascii="Times New Roman" w:hAnsi="Times New Roman" w:cs="Times New Roman"/>
@@ -6597,21 +5784,412 @@
                 <w:szCs w:val="24"/>
                 <w:lang w:val="ro-RO"/>
               </w:rPr>
-              <w:t xml:space="preserve">Cartea apare în lista </w:t>
-            </w:r>
-            <w:r>
-              <w:rPr>
-                <w:rFonts w:ascii="Times New Roman" w:hAnsi="Times New Roman" w:cs="Times New Roman"/>
-                <w:sz w:val="24"/>
-                <w:szCs w:val="24"/>
-                <w:lang w:val="ro-RO"/>
-              </w:rPr>
-              <w:t>de cărți a bibliotecii</w:t>
+              <w:t>Sistemul pune la dispoziție un buton de restituire a cărții</w:t>
+            </w:r>
+            <w:r>
+              <w:rPr>
+                <w:rFonts w:ascii="Times New Roman" w:hAnsi="Times New Roman" w:cs="Times New Roman"/>
+                <w:sz w:val="24"/>
+                <w:szCs w:val="24"/>
+                <w:lang w:val="ro-RO"/>
+              </w:rPr>
+              <w:t>.</w:t>
+            </w:r>
+          </w:p>
+          <w:p>
+            <w:pPr>
+              <w:pStyle w:val="ListParagraph"/>
+              <w:numPr>
+                <w:ilvl w:val="0"/>
+                <w:numId w:val="8"/>
+              </w:numPr>
+              <w:rPr>
+                <w:rFonts w:ascii="Times New Roman" w:hAnsi="Times New Roman" w:cs="Times New Roman"/>
+                <w:sz w:val="24"/>
+                <w:szCs w:val="24"/>
+                <w:lang w:val="ro-RO"/>
+              </w:rPr>
+            </w:pPr>
+            <w:r>
+              <w:rPr>
+                <w:rFonts w:ascii="Times New Roman" w:hAnsi="Times New Roman" w:cs="Times New Roman"/>
+                <w:sz w:val="24"/>
+                <w:szCs w:val="24"/>
+                <w:lang w:val="ro-RO"/>
+              </w:rPr>
+              <w:t>Bibliotecarul apasă pe butonul de restiuire a cărții</w:t>
+            </w:r>
+            <w:r>
+              <w:rPr>
+                <w:rFonts w:ascii="Times New Roman" w:hAnsi="Times New Roman" w:cs="Times New Roman"/>
+                <w:sz w:val="24"/>
+                <w:szCs w:val="24"/>
+                <w:lang w:val="ro-RO"/>
+              </w:rPr>
+              <w:t>.</w:t>
+            </w:r>
+          </w:p>
+          <w:p>
+            <w:pPr>
+              <w:pStyle w:val="ListParagraph"/>
+              <w:numPr>
+                <w:ilvl w:val="0"/>
+                <w:numId w:val="8"/>
+              </w:numPr>
+              <w:rPr>
+                <w:rFonts w:ascii="Times New Roman" w:hAnsi="Times New Roman" w:cs="Times New Roman"/>
+                <w:sz w:val="24"/>
+                <w:szCs w:val="24"/>
+                <w:lang w:val="ro-RO"/>
+              </w:rPr>
+            </w:pPr>
+            <w:r>
+              <w:rPr>
+                <w:rFonts w:ascii="Times New Roman" w:hAnsi="Times New Roman" w:cs="Times New Roman"/>
+                <w:sz w:val="24"/>
+                <w:szCs w:val="24"/>
+                <w:lang w:val="ro-RO"/>
+              </w:rPr>
+              <w:t>Sistemul actualizează lista de cărți împrumutate de abonat precum și lista de cărți oferite de bibliotecă.</w:t>
+            </w:r>
+          </w:p>
+        </w:tc>
+      </w:tr>
+      <w:tr>
+        <w:tc>
+          <w:tcPr>
+            <w:tcW w:w="2122" w:type="dxa"/>
+          </w:tcPr>
+          <w:p>
+            <w:pPr>
+              <w:rPr>
+                <w:rFonts w:ascii="Times New Roman" w:hAnsi="Times New Roman" w:cs="Times New Roman"/>
+                <w:sz w:val="24"/>
+                <w:szCs w:val="24"/>
+                <w:lang w:val="ro-RO"/>
+              </w:rPr>
+            </w:pPr>
+            <w:r>
+              <w:rPr>
+                <w:rFonts w:ascii="Times New Roman" w:hAnsi="Times New Roman" w:cs="Times New Roman"/>
+                <w:sz w:val="24"/>
+                <w:szCs w:val="24"/>
+                <w:lang w:val="ro-RO"/>
+              </w:rPr>
+              <w:t>Scenariu alternativ</w:t>
+            </w:r>
+          </w:p>
+        </w:tc>
+        <w:tc>
+          <w:tcPr>
+            <w:tcW w:w="8668" w:type="dxa"/>
+          </w:tcPr>
+          <w:p>
+            <w:pPr>
+              <w:rPr>
+                <w:rFonts w:ascii="Times New Roman" w:hAnsi="Times New Roman" w:cs="Times New Roman"/>
+                <w:sz w:val="24"/>
+                <w:szCs w:val="24"/>
+                <w:lang w:val="ro-RO"/>
+              </w:rPr>
+            </w:pPr>
+            <w:r>
+              <w:rPr>
+                <w:rFonts w:ascii="Times New Roman" w:hAnsi="Times New Roman" w:cs="Times New Roman"/>
+                <w:sz w:val="24"/>
+                <w:szCs w:val="24"/>
+                <w:lang w:val="ro-RO"/>
+              </w:rPr>
+              <w:t xml:space="preserve">8.1 </w:t>
+            </w:r>
+            <w:r>
+              <w:rPr>
+                <w:rFonts w:ascii="Times New Roman" w:hAnsi="Times New Roman" w:cs="Times New Roman"/>
+                <w:sz w:val="24"/>
+                <w:szCs w:val="24"/>
+                <w:lang w:val="ro-RO"/>
+              </w:rPr>
+              <w:t>Căutarea abonatului e</w:t>
+            </w:r>
+            <w:r>
+              <w:rPr>
+                <w:rFonts w:ascii="Times New Roman" w:hAnsi="Times New Roman" w:cs="Times New Roman"/>
+                <w:sz w:val="24"/>
+                <w:szCs w:val="24"/>
+                <w:lang w:val="ro-RO"/>
+              </w:rPr>
+              <w:t>ș</w:t>
+            </w:r>
+            <w:r>
+              <w:rPr>
+                <w:rFonts w:ascii="Times New Roman" w:hAnsi="Times New Roman" w:cs="Times New Roman"/>
+                <w:sz w:val="24"/>
+                <w:szCs w:val="24"/>
+                <w:lang w:val="ro-RO"/>
+              </w:rPr>
+              <w:t xml:space="preserve">uează. Nu s-a </w:t>
+            </w:r>
+            <w:r>
+              <w:rPr>
+                <w:rFonts w:ascii="Times New Roman" w:hAnsi="Times New Roman" w:cs="Times New Roman"/>
+                <w:sz w:val="24"/>
+                <w:szCs w:val="24"/>
+                <w:lang w:val="ro-RO"/>
+              </w:rPr>
+              <w:t xml:space="preserve">introdus o adresă de e-mail a unui abonat existent. </w:t>
+            </w:r>
+          </w:p>
+          <w:p>
+            <w:pPr>
+              <w:rPr>
+                <w:rFonts w:ascii="Times New Roman" w:hAnsi="Times New Roman" w:cs="Times New Roman"/>
+                <w:sz w:val="24"/>
+                <w:szCs w:val="24"/>
+                <w:lang w:val="ro-RO"/>
+              </w:rPr>
+            </w:pPr>
+            <w:r>
+              <w:rPr>
+                <w:rFonts w:ascii="Times New Roman" w:hAnsi="Times New Roman" w:cs="Times New Roman"/>
+                <w:sz w:val="24"/>
+                <w:szCs w:val="24"/>
+                <w:lang w:val="ro-RO"/>
+              </w:rPr>
+              <w:t xml:space="preserve">      </w:t>
+            </w:r>
+            <w:r>
+              <w:rPr>
+                <w:rFonts w:ascii="Times New Roman" w:hAnsi="Times New Roman" w:cs="Times New Roman"/>
+                <w:sz w:val="24"/>
+                <w:szCs w:val="24"/>
+                <w:lang w:val="ro-RO"/>
+              </w:rPr>
+              <w:t>2</w:t>
+            </w:r>
+            <w:r>
+              <w:rPr>
+                <w:rFonts w:ascii="Times New Roman" w:hAnsi="Times New Roman" w:cs="Times New Roman"/>
+                <w:sz w:val="24"/>
+                <w:szCs w:val="24"/>
+                <w:vertAlign w:val="superscript"/>
+                <w:lang w:val="ro-RO"/>
+              </w:rPr>
+              <w:t>a</w:t>
+            </w:r>
+            <w:r>
+              <w:rPr>
+                <w:rFonts w:ascii="Times New Roman" w:hAnsi="Times New Roman" w:cs="Times New Roman"/>
+                <w:sz w:val="24"/>
+                <w:szCs w:val="24"/>
+                <w:vertAlign w:val="superscript"/>
+                <w:lang w:val="ro-RO"/>
+              </w:rPr>
+              <w:t xml:space="preserve"> </w:t>
+            </w:r>
+            <w:r>
+              <w:rPr>
+                <w:rFonts w:ascii="Times New Roman" w:hAnsi="Times New Roman" w:cs="Times New Roman"/>
+                <w:sz w:val="24"/>
+                <w:szCs w:val="24"/>
+                <w:vertAlign w:val="superscript"/>
+                <w:lang w:val="ro-RO"/>
+              </w:rPr>
+              <w:t xml:space="preserve"> </w:t>
+            </w:r>
+            <w:r>
+              <w:rPr>
+                <w:rFonts w:ascii="Times New Roman" w:hAnsi="Times New Roman" w:cs="Times New Roman"/>
+                <w:sz w:val="24"/>
+                <w:szCs w:val="24"/>
+                <w:lang w:val="ro-RO"/>
+              </w:rPr>
+              <w:t>Sistemul afișează mesaj de eroare</w:t>
+            </w:r>
+            <w:r>
+              <w:rPr>
+                <w:rFonts w:ascii="Times New Roman" w:hAnsi="Times New Roman" w:cs="Times New Roman"/>
+                <w:sz w:val="24"/>
+                <w:szCs w:val="24"/>
+                <w:lang w:val="ro-RO"/>
+              </w:rPr>
+              <w:t xml:space="preserve"> „Credențiale invalide”</w:t>
+            </w:r>
+            <w:r>
+              <w:rPr>
+                <w:rFonts w:ascii="Times New Roman" w:hAnsi="Times New Roman" w:cs="Times New Roman"/>
+                <w:sz w:val="24"/>
+                <w:szCs w:val="24"/>
+                <w:lang w:val="ro-RO"/>
+              </w:rPr>
+              <w:t xml:space="preserve"> și solicită reintroducere</w:t>
+            </w:r>
+            <w:r>
+              <w:rPr>
+                <w:rFonts w:ascii="Times New Roman" w:hAnsi="Times New Roman" w:cs="Times New Roman"/>
+                <w:sz w:val="24"/>
+                <w:szCs w:val="24"/>
+                <w:lang w:val="ro-RO"/>
+              </w:rPr>
+              <w:t xml:space="preserve"> adresei de e-mail.</w:t>
+            </w:r>
+          </w:p>
+          <w:p>
+            <w:pPr>
+              <w:rPr>
+                <w:rFonts w:ascii="Times New Roman" w:hAnsi="Times New Roman" w:cs="Times New Roman"/>
+                <w:sz w:val="24"/>
+                <w:szCs w:val="24"/>
+                <w:lang w:val="ro-RO"/>
+              </w:rPr>
+            </w:pPr>
+            <w:r>
+              <w:rPr>
+                <w:rFonts w:ascii="Times New Roman" w:hAnsi="Times New Roman" w:cs="Times New Roman"/>
+                <w:sz w:val="24"/>
+                <w:szCs w:val="24"/>
+                <w:lang w:val="ro-RO"/>
+              </w:rPr>
+              <w:t xml:space="preserve">      </w:t>
+            </w:r>
+            <w:r>
+              <w:rPr>
+                <w:rFonts w:ascii="Times New Roman" w:hAnsi="Times New Roman" w:cs="Times New Roman"/>
+                <w:sz w:val="24"/>
+                <w:szCs w:val="24"/>
+                <w:lang w:val="ro-RO"/>
+              </w:rPr>
+              <w:t>2</w:t>
+            </w:r>
+            <w:r>
+              <w:rPr>
+                <w:rFonts w:ascii="Times New Roman" w:hAnsi="Times New Roman" w:cs="Times New Roman"/>
+                <w:sz w:val="24"/>
+                <w:szCs w:val="24"/>
+                <w:vertAlign w:val="superscript"/>
+                <w:lang w:val="ro-RO"/>
+              </w:rPr>
+              <w:t>a</w:t>
+            </w:r>
+            <w:r>
+              <w:rPr>
+                <w:rFonts w:ascii="Times New Roman" w:hAnsi="Times New Roman" w:cs="Times New Roman"/>
+                <w:sz w:val="24"/>
+                <w:szCs w:val="24"/>
+                <w:lang w:val="ro-RO"/>
+              </w:rPr>
+              <w:t>.</w:t>
+            </w:r>
+            <w:r>
+              <w:rPr>
+                <w:rFonts w:ascii="Times New Roman" w:hAnsi="Times New Roman" w:cs="Times New Roman"/>
+                <w:sz w:val="24"/>
+                <w:szCs w:val="24"/>
+                <w:lang w:val="ro-RO"/>
+              </w:rPr>
+              <w:t>1</w:t>
+            </w:r>
+            <w:r>
+              <w:rPr>
+                <w:rFonts w:ascii="Times New Roman" w:hAnsi="Times New Roman" w:cs="Times New Roman"/>
+                <w:sz w:val="24"/>
+                <w:szCs w:val="24"/>
+                <w:lang w:val="ro-RO"/>
+              </w:rPr>
+              <w:t xml:space="preserve"> Bibliotecarul reintroduce adresa de e-mail corectă a abonatului.</w:t>
+            </w:r>
+          </w:p>
+          <w:p>
+            <w:pPr>
+              <w:rPr>
+                <w:rFonts w:ascii="Times New Roman" w:hAnsi="Times New Roman" w:cs="Times New Roman"/>
+                <w:sz w:val="24"/>
+                <w:szCs w:val="24"/>
+                <w:lang w:val="ro-RO"/>
+              </w:rPr>
+            </w:pPr>
+            <w:r>
+              <w:rPr>
+                <w:rFonts w:ascii="Times New Roman" w:hAnsi="Times New Roman" w:cs="Times New Roman"/>
+                <w:sz w:val="24"/>
+                <w:szCs w:val="24"/>
+                <w:lang w:val="ro-RO"/>
+              </w:rPr>
+              <w:t xml:space="preserve">      Se revine în MSS la pasul 2.</w:t>
             </w:r>
           </w:p>
         </w:tc>
       </w:tr>
     </w:tbl>
+    <w:p>
+      <w:pPr>
+        <w:rPr>
+          <w:rFonts w:ascii="Times New Roman" w:hAnsi="Times New Roman" w:cs="Times New Roman"/>
+          <w:sz w:val="24"/>
+          <w:szCs w:val="24"/>
+          <w:lang w:val="ro-RO"/>
+        </w:rPr>
+      </w:pPr>
+    </w:p>
+    <w:p>
+      <w:pPr>
+        <w:rPr>
+          <w:rFonts w:ascii="Times New Roman" w:hAnsi="Times New Roman" w:cs="Times New Roman"/>
+          <w:sz w:val="24"/>
+          <w:szCs w:val="24"/>
+          <w:lang w:val="ro-RO"/>
+        </w:rPr>
+      </w:pPr>
+    </w:p>
+    <w:p>
+      <w:pPr>
+        <w:rPr>
+          <w:rFonts w:ascii="Times New Roman" w:hAnsi="Times New Roman" w:cs="Times New Roman"/>
+          <w:sz w:val="24"/>
+          <w:szCs w:val="24"/>
+          <w:lang w:val="ro-RO"/>
+        </w:rPr>
+      </w:pPr>
+    </w:p>
+    <w:p>
+      <w:pPr>
+        <w:rPr>
+          <w:rFonts w:ascii="Times New Roman" w:hAnsi="Times New Roman" w:cs="Times New Roman"/>
+          <w:sz w:val="24"/>
+          <w:szCs w:val="24"/>
+          <w:lang w:val="ro-RO"/>
+        </w:rPr>
+      </w:pPr>
+    </w:p>
+    <w:p>
+      <w:pPr>
+        <w:rPr>
+          <w:rFonts w:ascii="Times New Roman" w:hAnsi="Times New Roman" w:cs="Times New Roman"/>
+          <w:sz w:val="24"/>
+          <w:szCs w:val="24"/>
+          <w:lang w:val="ro-RO"/>
+        </w:rPr>
+      </w:pPr>
+    </w:p>
+    <w:p>
+      <w:pPr>
+        <w:rPr>
+          <w:rFonts w:ascii="Times New Roman" w:hAnsi="Times New Roman" w:cs="Times New Roman"/>
+          <w:sz w:val="24"/>
+          <w:szCs w:val="24"/>
+          <w:lang w:val="ro-RO"/>
+        </w:rPr>
+      </w:pPr>
+    </w:p>
+    <w:p>
+      <w:pPr>
+        <w:rPr>
+          <w:rFonts w:ascii="Times New Roman" w:hAnsi="Times New Roman" w:cs="Times New Roman"/>
+          <w:sz w:val="24"/>
+          <w:szCs w:val="24"/>
+          <w:lang w:val="ro-RO"/>
+        </w:rPr>
+      </w:pPr>
+    </w:p>
     <w:p>
       <w:pPr>
         <w:rPr>
@@ -6663,6 +6241,7 @@
                 <w:szCs w:val="24"/>
                 <w:lang w:val="ro-RO"/>
               </w:rPr>
+              <w:lastRenderedPageBreak/>
               <w:t>Nume</w:t>
             </w:r>
           </w:p>
@@ -6686,25 +6265,7 @@
                 <w:szCs w:val="24"/>
                 <w:lang w:val="ro-RO"/>
               </w:rPr>
-              <w:t>UC-</w:t>
-            </w:r>
-            <w:r>
-              <w:rPr>
-                <w:rFonts w:ascii="Times New Roman" w:hAnsi="Times New Roman" w:cs="Times New Roman"/>
-                <w:sz w:val="24"/>
-                <w:szCs w:val="24"/>
-                <w:lang w:val="ro-RO"/>
-              </w:rPr>
-              <w:t>10</w:t>
-            </w:r>
-            <w:r>
-              <w:rPr>
-                <w:rFonts w:ascii="Times New Roman" w:hAnsi="Times New Roman" w:cs="Times New Roman"/>
-                <w:sz w:val="24"/>
-                <w:szCs w:val="24"/>
-                <w:lang w:val="ro-RO"/>
-              </w:rPr>
-              <w:t>: Vizualizează cărți</w:t>
+              <w:t>UC-9: Adaugă carte</w:t>
             </w:r>
           </w:p>
         </w:tc>
@@ -6730,7 +6291,591 @@
                 <w:szCs w:val="24"/>
                 <w:lang w:val="ro-RO"/>
               </w:rPr>
-              <w:lastRenderedPageBreak/>
+              <w:t>Actori participanți</w:t>
+            </w:r>
+          </w:p>
+        </w:tc>
+        <w:tc>
+          <w:tcPr>
+            <w:tcW w:w="8668" w:type="dxa"/>
+          </w:tcPr>
+          <w:p>
+            <w:pPr>
+              <w:rPr>
+                <w:rFonts w:ascii="Times New Roman" w:hAnsi="Times New Roman" w:cs="Times New Roman"/>
+                <w:sz w:val="24"/>
+                <w:szCs w:val="24"/>
+                <w:lang w:val="ro-RO"/>
+              </w:rPr>
+            </w:pPr>
+            <w:r>
+              <w:rPr>
+                <w:rFonts w:ascii="Times New Roman" w:hAnsi="Times New Roman" w:cs="Times New Roman"/>
+                <w:sz w:val="24"/>
+                <w:szCs w:val="24"/>
+                <w:lang w:val="ro-RO"/>
+              </w:rPr>
+              <w:t>Inițiat de Bibliotecar</w:t>
+            </w:r>
+          </w:p>
+          <w:p>
+            <w:pPr>
+              <w:rPr>
+                <w:rFonts w:ascii="Times New Roman" w:hAnsi="Times New Roman" w:cs="Times New Roman"/>
+                <w:sz w:val="24"/>
+                <w:szCs w:val="24"/>
+                <w:lang w:val="ro-RO"/>
+              </w:rPr>
+            </w:pPr>
+            <w:r>
+              <w:rPr>
+                <w:rFonts w:ascii="Times New Roman" w:hAnsi="Times New Roman" w:cs="Times New Roman"/>
+                <w:sz w:val="24"/>
+                <w:szCs w:val="24"/>
+                <w:lang w:val="ro-RO"/>
+              </w:rPr>
+              <w:t>Comunică cu sistemul bibliotecii</w:t>
+            </w:r>
+          </w:p>
+        </w:tc>
+      </w:tr>
+      <w:tr>
+        <w:tc>
+          <w:tcPr>
+            <w:tcW w:w="2122" w:type="dxa"/>
+          </w:tcPr>
+          <w:p>
+            <w:pPr>
+              <w:rPr>
+                <w:rFonts w:ascii="Times New Roman" w:hAnsi="Times New Roman" w:cs="Times New Roman"/>
+                <w:sz w:val="24"/>
+                <w:szCs w:val="24"/>
+                <w:lang w:val="ro-RO"/>
+              </w:rPr>
+            </w:pPr>
+            <w:r>
+              <w:rPr>
+                <w:rFonts w:ascii="Times New Roman" w:hAnsi="Times New Roman" w:cs="Times New Roman"/>
+                <w:sz w:val="24"/>
+                <w:szCs w:val="24"/>
+                <w:lang w:val="ro-RO"/>
+              </w:rPr>
+              <w:t>Descriere</w:t>
+            </w:r>
+          </w:p>
+        </w:tc>
+        <w:tc>
+          <w:tcPr>
+            <w:tcW w:w="8668" w:type="dxa"/>
+          </w:tcPr>
+          <w:p>
+            <w:pPr>
+              <w:rPr>
+                <w:rFonts w:ascii="Times New Roman" w:hAnsi="Times New Roman" w:cs="Times New Roman"/>
+                <w:sz w:val="24"/>
+                <w:szCs w:val="24"/>
+                <w:lang w:val="ro-RO"/>
+              </w:rPr>
+            </w:pPr>
+            <w:r>
+              <w:rPr>
+                <w:rFonts w:ascii="Times New Roman" w:hAnsi="Times New Roman" w:cs="Times New Roman"/>
+                <w:sz w:val="24"/>
+                <w:szCs w:val="24"/>
+                <w:lang w:val="ro-RO"/>
+              </w:rPr>
+              <w:t>Bibliotecarul introduce în sistem o carte nou adăugată în catalogul bibliotecii</w:t>
+            </w:r>
+          </w:p>
+        </w:tc>
+      </w:tr>
+      <w:tr>
+        <w:tc>
+          <w:tcPr>
+            <w:tcW w:w="2122" w:type="dxa"/>
+          </w:tcPr>
+          <w:p>
+            <w:pPr>
+              <w:rPr>
+                <w:rFonts w:ascii="Times New Roman" w:hAnsi="Times New Roman" w:cs="Times New Roman"/>
+                <w:sz w:val="24"/>
+                <w:szCs w:val="24"/>
+                <w:lang w:val="ro-RO"/>
+              </w:rPr>
+            </w:pPr>
+            <w:r>
+              <w:rPr>
+                <w:rFonts w:ascii="Times New Roman" w:hAnsi="Times New Roman" w:cs="Times New Roman"/>
+                <w:sz w:val="24"/>
+                <w:szCs w:val="24"/>
+                <w:lang w:val="ro-RO"/>
+              </w:rPr>
+              <w:t>Trigger</w:t>
+            </w:r>
+          </w:p>
+        </w:tc>
+        <w:tc>
+          <w:tcPr>
+            <w:tcW w:w="8668" w:type="dxa"/>
+          </w:tcPr>
+          <w:p>
+            <w:pPr>
+              <w:rPr>
+                <w:rFonts w:ascii="Times New Roman" w:hAnsi="Times New Roman" w:cs="Times New Roman"/>
+                <w:sz w:val="24"/>
+                <w:szCs w:val="24"/>
+                <w:lang w:val="ro-RO"/>
+              </w:rPr>
+            </w:pPr>
+            <w:r>
+              <w:rPr>
+                <w:rFonts w:ascii="Times New Roman" w:hAnsi="Times New Roman" w:cs="Times New Roman"/>
+                <w:sz w:val="24"/>
+                <w:szCs w:val="24"/>
+                <w:lang w:val="ro-RO"/>
+              </w:rPr>
+              <w:t>Bibliotecarul apasă butonul de adaugă carte</w:t>
+            </w:r>
+          </w:p>
+        </w:tc>
+      </w:tr>
+      <w:tr>
+        <w:tc>
+          <w:tcPr>
+            <w:tcW w:w="2122" w:type="dxa"/>
+          </w:tcPr>
+          <w:p>
+            <w:pPr>
+              <w:rPr>
+                <w:rFonts w:ascii="Times New Roman" w:hAnsi="Times New Roman" w:cs="Times New Roman"/>
+                <w:sz w:val="24"/>
+                <w:szCs w:val="24"/>
+                <w:lang w:val="ro-RO"/>
+              </w:rPr>
+            </w:pPr>
+            <w:r>
+              <w:rPr>
+                <w:rFonts w:ascii="Times New Roman" w:hAnsi="Times New Roman" w:cs="Times New Roman"/>
+                <w:sz w:val="24"/>
+                <w:szCs w:val="24"/>
+                <w:lang w:val="ro-RO"/>
+              </w:rPr>
+              <w:t>Precondiții</w:t>
+            </w:r>
+          </w:p>
+        </w:tc>
+        <w:tc>
+          <w:tcPr>
+            <w:tcW w:w="8668" w:type="dxa"/>
+          </w:tcPr>
+          <w:p>
+            <w:pPr>
+              <w:rPr>
+                <w:rFonts w:ascii="Times New Roman" w:hAnsi="Times New Roman" w:cs="Times New Roman"/>
+                <w:sz w:val="24"/>
+                <w:szCs w:val="24"/>
+                <w:lang w:val="ro-RO"/>
+              </w:rPr>
+            </w:pPr>
+            <w:r>
+              <w:rPr>
+                <w:rFonts w:ascii="Times New Roman" w:hAnsi="Times New Roman" w:cs="Times New Roman"/>
+                <w:sz w:val="24"/>
+                <w:szCs w:val="24"/>
+                <w:lang w:val="ro-RO"/>
+              </w:rPr>
+              <w:t>PRE-1. Bibliotecarul este logat în sistemul bibliotecii</w:t>
+            </w:r>
+          </w:p>
+        </w:tc>
+      </w:tr>
+      <w:tr>
+        <w:tc>
+          <w:tcPr>
+            <w:tcW w:w="2122" w:type="dxa"/>
+          </w:tcPr>
+          <w:p>
+            <w:pPr>
+              <w:rPr>
+                <w:rFonts w:ascii="Times New Roman" w:hAnsi="Times New Roman" w:cs="Times New Roman"/>
+                <w:sz w:val="24"/>
+                <w:szCs w:val="24"/>
+                <w:lang w:val="ro-RO"/>
+              </w:rPr>
+            </w:pPr>
+            <w:r>
+              <w:rPr>
+                <w:rFonts w:ascii="Times New Roman" w:hAnsi="Times New Roman" w:cs="Times New Roman"/>
+                <w:sz w:val="24"/>
+                <w:szCs w:val="24"/>
+                <w:lang w:val="ro-RO"/>
+              </w:rPr>
+              <w:t>Postcondiții</w:t>
+            </w:r>
+          </w:p>
+        </w:tc>
+        <w:tc>
+          <w:tcPr>
+            <w:tcW w:w="8668" w:type="dxa"/>
+          </w:tcPr>
+          <w:p>
+            <w:pPr>
+              <w:rPr>
+                <w:rFonts w:ascii="Times New Roman" w:hAnsi="Times New Roman" w:cs="Times New Roman"/>
+                <w:sz w:val="24"/>
+                <w:szCs w:val="24"/>
+                <w:lang w:val="ro-RO"/>
+              </w:rPr>
+            </w:pPr>
+            <w:r>
+              <w:rPr>
+                <w:rFonts w:ascii="Times New Roman" w:hAnsi="Times New Roman" w:cs="Times New Roman"/>
+                <w:sz w:val="24"/>
+                <w:szCs w:val="24"/>
+                <w:lang w:val="ro-RO"/>
+              </w:rPr>
+              <w:t>POST-1. Lista de cărți ale bibliotecii conține cartea nou adăugată</w:t>
+            </w:r>
+          </w:p>
+        </w:tc>
+      </w:tr>
+      <w:tr>
+        <w:tc>
+          <w:tcPr>
+            <w:tcW w:w="2122" w:type="dxa"/>
+          </w:tcPr>
+          <w:p>
+            <w:pPr>
+              <w:rPr>
+                <w:rFonts w:ascii="Times New Roman" w:hAnsi="Times New Roman" w:cs="Times New Roman"/>
+                <w:sz w:val="24"/>
+                <w:szCs w:val="24"/>
+                <w:lang w:val="ro-RO"/>
+              </w:rPr>
+            </w:pPr>
+            <w:r>
+              <w:rPr>
+                <w:rFonts w:ascii="Times New Roman" w:hAnsi="Times New Roman" w:cs="Times New Roman"/>
+                <w:sz w:val="24"/>
+                <w:szCs w:val="24"/>
+                <w:lang w:val="ro-RO"/>
+              </w:rPr>
+              <w:t>Flux de evenimente</w:t>
+            </w:r>
+          </w:p>
+          <w:p>
+            <w:pPr>
+              <w:rPr>
+                <w:rFonts w:ascii="Times New Roman" w:hAnsi="Times New Roman" w:cs="Times New Roman"/>
+                <w:sz w:val="24"/>
+                <w:szCs w:val="24"/>
+                <w:lang w:val="ro-RO"/>
+              </w:rPr>
+            </w:pPr>
+            <w:r>
+              <w:rPr>
+                <w:rFonts w:ascii="Times New Roman" w:hAnsi="Times New Roman" w:cs="Times New Roman"/>
+                <w:sz w:val="24"/>
+                <w:szCs w:val="24"/>
+                <w:lang w:val="ro-RO"/>
+              </w:rPr>
+              <w:t>(scenariu normal)</w:t>
+            </w:r>
+          </w:p>
+        </w:tc>
+        <w:tc>
+          <w:tcPr>
+            <w:tcW w:w="8668" w:type="dxa"/>
+          </w:tcPr>
+          <w:p>
+            <w:pPr>
+              <w:rPr>
+                <w:rFonts w:ascii="Times New Roman" w:hAnsi="Times New Roman" w:cs="Times New Roman"/>
+                <w:sz w:val="24"/>
+                <w:szCs w:val="24"/>
+                <w:lang w:val="ro-RO"/>
+              </w:rPr>
+            </w:pPr>
+            <w:r>
+              <w:rPr>
+                <w:rFonts w:ascii="Times New Roman" w:hAnsi="Times New Roman" w:cs="Times New Roman"/>
+                <w:sz w:val="24"/>
+                <w:szCs w:val="24"/>
+                <w:lang w:val="ro-RO"/>
+              </w:rPr>
+              <w:t>9.0</w:t>
+            </w:r>
+          </w:p>
+          <w:p>
+            <w:pPr>
+              <w:pStyle w:val="ListParagraph"/>
+              <w:numPr>
+                <w:ilvl w:val="0"/>
+                <w:numId w:val="9"/>
+              </w:numPr>
+              <w:rPr>
+                <w:rFonts w:ascii="Times New Roman" w:hAnsi="Times New Roman" w:cs="Times New Roman"/>
+                <w:sz w:val="24"/>
+                <w:szCs w:val="24"/>
+                <w:lang w:val="ro-RO"/>
+              </w:rPr>
+            </w:pPr>
+            <w:r>
+              <w:rPr>
+                <w:rFonts w:ascii="Times New Roman" w:hAnsi="Times New Roman" w:cs="Times New Roman"/>
+                <w:sz w:val="24"/>
+                <w:szCs w:val="24"/>
+                <w:lang w:val="ro-RO"/>
+              </w:rPr>
+              <w:t xml:space="preserve">Bibliotecarul </w:t>
+            </w:r>
+            <w:r>
+              <w:rPr>
+                <w:rFonts w:ascii="Times New Roman" w:hAnsi="Times New Roman" w:cs="Times New Roman"/>
+                <w:sz w:val="24"/>
+                <w:szCs w:val="24"/>
+                <w:lang w:val="ro-RO"/>
+              </w:rPr>
+              <w:t xml:space="preserve">introduce </w:t>
+            </w:r>
+            <w:r>
+              <w:rPr>
+                <w:rFonts w:ascii="Times New Roman" w:hAnsi="Times New Roman" w:cs="Times New Roman"/>
+                <w:sz w:val="24"/>
+                <w:szCs w:val="24"/>
+                <w:lang w:val="ro-RO"/>
+              </w:rPr>
+              <w:t>datele de recunoaștere ale noii cărți (ISBN, titlu, autor, an apariție)</w:t>
+            </w:r>
+          </w:p>
+          <w:p>
+            <w:pPr>
+              <w:pStyle w:val="ListParagraph"/>
+              <w:numPr>
+                <w:ilvl w:val="0"/>
+                <w:numId w:val="9"/>
+              </w:numPr>
+              <w:rPr>
+                <w:rFonts w:ascii="Times New Roman" w:hAnsi="Times New Roman" w:cs="Times New Roman"/>
+                <w:sz w:val="24"/>
+                <w:szCs w:val="24"/>
+                <w:lang w:val="ro-RO"/>
+              </w:rPr>
+            </w:pPr>
+            <w:r>
+              <w:rPr>
+                <w:rFonts w:ascii="Times New Roman" w:hAnsi="Times New Roman" w:cs="Times New Roman"/>
+                <w:sz w:val="24"/>
+                <w:szCs w:val="24"/>
+                <w:lang w:val="ro-RO"/>
+              </w:rPr>
+              <w:t xml:space="preserve">Bibliotecarul apasă butonul de adăugare </w:t>
+            </w:r>
+            <w:r>
+              <w:rPr>
+                <w:rFonts w:ascii="Times New Roman" w:hAnsi="Times New Roman" w:cs="Times New Roman"/>
+                <w:sz w:val="24"/>
+                <w:szCs w:val="24"/>
+                <w:lang w:val="ro-RO"/>
+              </w:rPr>
+              <w:t>carte</w:t>
+            </w:r>
+          </w:p>
+          <w:p>
+            <w:pPr>
+              <w:pStyle w:val="ListParagraph"/>
+              <w:numPr>
+                <w:ilvl w:val="0"/>
+                <w:numId w:val="9"/>
+              </w:numPr>
+              <w:rPr>
+                <w:rFonts w:ascii="Times New Roman" w:hAnsi="Times New Roman" w:cs="Times New Roman"/>
+                <w:sz w:val="24"/>
+                <w:szCs w:val="24"/>
+                <w:lang w:val="ro-RO"/>
+              </w:rPr>
+            </w:pPr>
+            <w:r>
+              <w:rPr>
+                <w:rFonts w:ascii="Times New Roman" w:hAnsi="Times New Roman" w:cs="Times New Roman"/>
+                <w:sz w:val="24"/>
+                <w:szCs w:val="24"/>
+                <w:lang w:val="ro-RO"/>
+              </w:rPr>
+              <w:t>Bibliotecarul primește mesajul de confirmare „Cartea a fost adăugată</w:t>
+            </w:r>
+            <w:r>
+              <w:rPr>
+                <w:rFonts w:ascii="Times New Roman" w:hAnsi="Times New Roman" w:cs="Times New Roman"/>
+                <w:sz w:val="24"/>
+                <w:szCs w:val="24"/>
+              </w:rPr>
+              <w:t>”</w:t>
+            </w:r>
+            <w:r>
+              <w:rPr>
+                <w:rFonts w:ascii="Times New Roman" w:hAnsi="Times New Roman" w:cs="Times New Roman"/>
+                <w:sz w:val="24"/>
+                <w:szCs w:val="24"/>
+                <w:lang w:val="ro-RO"/>
+              </w:rPr>
+              <w:t xml:space="preserve"> din partea sistemului</w:t>
+            </w:r>
+          </w:p>
+          <w:p>
+            <w:pPr>
+              <w:pStyle w:val="ListParagraph"/>
+              <w:numPr>
+                <w:ilvl w:val="0"/>
+                <w:numId w:val="9"/>
+              </w:numPr>
+              <w:rPr>
+                <w:rFonts w:ascii="Times New Roman" w:hAnsi="Times New Roman" w:cs="Times New Roman"/>
+                <w:sz w:val="24"/>
+                <w:szCs w:val="24"/>
+                <w:lang w:val="ro-RO"/>
+              </w:rPr>
+            </w:pPr>
+            <w:r>
+              <w:rPr>
+                <w:rFonts w:ascii="Times New Roman" w:hAnsi="Times New Roman" w:cs="Times New Roman"/>
+                <w:sz w:val="24"/>
+                <w:szCs w:val="24"/>
+                <w:lang w:val="ro-RO"/>
+              </w:rPr>
+              <w:t xml:space="preserve">Cartea apare în lista </w:t>
+            </w:r>
+            <w:r>
+              <w:rPr>
+                <w:rFonts w:ascii="Times New Roman" w:hAnsi="Times New Roman" w:cs="Times New Roman"/>
+                <w:sz w:val="24"/>
+                <w:szCs w:val="24"/>
+                <w:lang w:val="ro-RO"/>
+              </w:rPr>
+              <w:t>de cărți a bibliotecii</w:t>
+            </w:r>
+          </w:p>
+        </w:tc>
+      </w:tr>
+    </w:tbl>
+    <w:p>
+      <w:pPr>
+        <w:rPr>
+          <w:rFonts w:ascii="Times New Roman" w:hAnsi="Times New Roman" w:cs="Times New Roman"/>
+          <w:sz w:val="24"/>
+          <w:szCs w:val="24"/>
+          <w:lang w:val="ro-RO"/>
+        </w:rPr>
+      </w:pPr>
+    </w:p>
+    <w:p>
+      <w:pPr>
+        <w:rPr>
+          <w:rFonts w:ascii="Times New Roman" w:hAnsi="Times New Roman" w:cs="Times New Roman"/>
+          <w:sz w:val="24"/>
+          <w:szCs w:val="24"/>
+          <w:lang w:val="ro-RO"/>
+        </w:rPr>
+      </w:pPr>
+    </w:p>
+    <w:tbl>
+      <w:tblPr>
+        <w:tblStyle w:val="TableGrid"/>
+        <w:tblW w:w="0" w:type="auto"/>
+        <w:tblLook w:val="04A0" w:firstRow="1" w:lastRow="0" w:firstColumn="1" w:lastColumn="0" w:noHBand="0" w:noVBand="1"/>
+      </w:tblPr>
+      <w:tblGrid>
+        <w:gridCol w:w="2122"/>
+        <w:gridCol w:w="8668"/>
+      </w:tblGrid>
+      <w:tr>
+        <w:tc>
+          <w:tcPr>
+            <w:tcW w:w="2122" w:type="dxa"/>
+          </w:tcPr>
+          <w:p>
+            <w:pPr>
+              <w:rPr>
+                <w:rFonts w:ascii="Times New Roman" w:hAnsi="Times New Roman" w:cs="Times New Roman"/>
+                <w:sz w:val="24"/>
+                <w:szCs w:val="24"/>
+                <w:lang w:val="ro-RO"/>
+              </w:rPr>
+            </w:pPr>
+            <w:r>
+              <w:rPr>
+                <w:rFonts w:ascii="Times New Roman" w:hAnsi="Times New Roman" w:cs="Times New Roman"/>
+                <w:sz w:val="24"/>
+                <w:szCs w:val="24"/>
+                <w:lang w:val="ro-RO"/>
+              </w:rPr>
+              <w:t>Nume</w:t>
+            </w:r>
+          </w:p>
+        </w:tc>
+        <w:tc>
+          <w:tcPr>
+            <w:tcW w:w="8668" w:type="dxa"/>
+          </w:tcPr>
+          <w:p>
+            <w:pPr>
+              <w:rPr>
+                <w:rFonts w:ascii="Times New Roman" w:hAnsi="Times New Roman" w:cs="Times New Roman"/>
+                <w:sz w:val="24"/>
+                <w:szCs w:val="24"/>
+              </w:rPr>
+            </w:pPr>
+            <w:r>
+              <w:rPr>
+                <w:rFonts w:ascii="Times New Roman" w:hAnsi="Times New Roman" w:cs="Times New Roman"/>
+                <w:sz w:val="24"/>
+                <w:szCs w:val="24"/>
+                <w:lang w:val="ro-RO"/>
+              </w:rPr>
+              <w:t>UC-</w:t>
+            </w:r>
+            <w:r>
+              <w:rPr>
+                <w:rFonts w:ascii="Times New Roman" w:hAnsi="Times New Roman" w:cs="Times New Roman"/>
+                <w:sz w:val="24"/>
+                <w:szCs w:val="24"/>
+                <w:lang w:val="ro-RO"/>
+              </w:rPr>
+              <w:t>10</w:t>
+            </w:r>
+            <w:r>
+              <w:rPr>
+                <w:rFonts w:ascii="Times New Roman" w:hAnsi="Times New Roman" w:cs="Times New Roman"/>
+                <w:sz w:val="24"/>
+                <w:szCs w:val="24"/>
+                <w:lang w:val="ro-RO"/>
+              </w:rPr>
+              <w:t>: Vizualizează cărți</w:t>
+            </w:r>
+          </w:p>
+        </w:tc>
+      </w:tr>
+      <w:tr>
+        <w:tc>
+          <w:tcPr>
+            <w:tcW w:w="2122" w:type="dxa"/>
+          </w:tcPr>
+          <w:p>
+            <w:pPr>
+              <w:rPr>
+                <w:rFonts w:ascii="Times New Roman" w:hAnsi="Times New Roman" w:cs="Times New Roman"/>
+                <w:sz w:val="24"/>
+                <w:szCs w:val="24"/>
+                <w:lang w:val="ro-RO"/>
+              </w:rPr>
+            </w:pPr>
+            <w:r>
+              <w:rPr>
+                <w:rFonts w:ascii="Times New Roman" w:hAnsi="Times New Roman" w:cs="Times New Roman"/>
+                <w:sz w:val="24"/>
+                <w:szCs w:val="24"/>
+                <w:lang w:val="ro-RO"/>
+              </w:rPr>
               <w:t>Actori participanți</w:t>
             </w:r>
           </w:p>
@@ -7101,7 +7246,7 @@
 </file>
 
 <file path=word/numbering.xml><?xml version="1.0" encoding="utf-8"?>
-<w:numbering xmlns:wpc="http://schemas.microsoft.com/office/word/2010/wordprocessingCanvas" xmlns:cx="http://schemas.microsoft.com/office/drawing/2014/chartex" xmlns:cx1="http://schemas.microsoft.com/office/drawing/2015/9/8/chartex" xmlns:cx2="http://schemas.microsoft.com/office/drawing/2015/10/21/chartex" xmlns:cx3="http://schemas.microsoft.com/office/drawing/2016/5/9/chartex" xmlns:cx4="http://schemas.microsoft.com/office/drawing/2016/5/10/chartex" xmlns:cx5="http://schemas.microsoft.com/office/drawing/2016/5/11/chartex" xmlns:cx6="http://schemas.microsoft.com/office/drawing/2016/5/12/chartex" xmlns:cx7="http://schemas.microsoft.com/office/drawing/2016/5/13/chartex" xmlns:cx8="http://schemas.microsoft.com/office/drawing/2016/5/14/chartex" xmlns:mc="http://schemas.openxmlformats.org/markup-compatibility/2006" xmlns:aink="http://schemas.microsoft.com/office/drawing/2016/ink" xmlns:am3d="http://schemas.microsoft.com/office/drawing/2017/model3d" xmlns:o="urn:schemas-microsoft-com:office:office" xmlns:r="http://schemas.openxmlformats.org/officeDocument/2006/relationships" xmlns:m="http://schemas.openxmlformats.org/officeDocument/2006/math" xmlns:v="urn:schemas-microsoft-com:vml" xmlns:wp14="http://schemas.microsoft.com/office/word/2010/wordprocessingDrawing" xmlns:wp="http://schemas.openxmlformats.org/drawingml/2006/wordprocessingDrawing" xmlns:w10="urn:schemas-microsoft-com:office:word" xmlns:w="http://schemas.openxmlformats.org/wordprocessingml/2006/main" xmlns:w14="http://schemas.microsoft.com/office/word/2010/wordml" xmlns:w15="http://schemas.microsoft.com/office/word/2012/wordml" xmlns:w16cex="http://schemas.microsoft.com/office/word/2018/wordml/cex" xmlns:w16cid="http://schemas.microsoft.com/office/word/2016/wordml/cid" xmlns:w16="http://schemas.microsoft.com/office/word/2018/wordml" xmlns:w16sdtdh="http://schemas.microsoft.com/office/word/2020/wordml/sdtdatahash" xmlns:w16se="http://schemas.microsoft.com/office/word/2015/wordml/symex" xmlns:wpg="http://schemas.microsoft.com/office/word/2010/wordprocessingGroup" xmlns:wpi="http://schemas.microsoft.com/office/word/2010/wordprocessingInk" xmlns:wne="http://schemas.microsoft.com/office/word/2006/wordml" xmlns:wps="http://schemas.microsoft.com/office/word/2010/wordprocessingShape" mc:Ignorable="w14 w15 w16se w16cid w16 w16cex w16sdtdh wp14">
+<w:numbering xmlns:wpc="http://schemas.microsoft.com/office/word/2010/wordprocessingCanvas" xmlns:cx="http://schemas.microsoft.com/office/drawing/2014/chartex" xmlns:cx1="http://schemas.microsoft.com/office/drawing/2015/9/8/chartex" xmlns:cx2="http://schemas.microsoft.com/office/drawing/2015/10/21/chartex" xmlns:cx3="http://schemas.microsoft.com/office/drawing/2016/5/9/chartex" xmlns:cx4="http://schemas.microsoft.com/office/drawing/2016/5/10/chartex" xmlns:cx5="http://schemas.microsoft.com/office/drawing/2016/5/11/chartex" xmlns:cx6="http://schemas.microsoft.com/office/drawing/2016/5/12/chartex" xmlns:cx7="http://schemas.microsoft.com/office/drawing/2016/5/13/chartex" xmlns:cx8="http://schemas.microsoft.com/office/drawing/2016/5/14/chartex" xmlns:mc="http://schemas.openxmlformats.org/markup-compatibility/2006" xmlns:aink="http://schemas.microsoft.com/office/drawing/2016/ink" xmlns:am3d="http://schemas.microsoft.com/office/drawing/2017/model3d" xmlns:o="urn:schemas-microsoft-com:office:office" xmlns:oel="http://schemas.microsoft.com/office/2019/extlst" xmlns:r="http://schemas.openxmlformats.org/officeDocument/2006/relationships" xmlns:m="http://schemas.openxmlformats.org/officeDocument/2006/math" xmlns:v="urn:schemas-microsoft-com:vml" xmlns:wp14="http://schemas.microsoft.com/office/word/2010/wordprocessingDrawing" xmlns:wp="http://schemas.openxmlformats.org/drawingml/2006/wordprocessingDrawing" xmlns:w10="urn:schemas-microsoft-com:office:word" xmlns:w="http://schemas.openxmlformats.org/wordprocessingml/2006/main" xmlns:w14="http://schemas.microsoft.com/office/word/2010/wordml" xmlns:w15="http://schemas.microsoft.com/office/word/2012/wordml" xmlns:w16cex="http://schemas.microsoft.com/office/word/2018/wordml/cex" xmlns:w16cid="http://schemas.microsoft.com/office/word/2016/wordml/cid" xmlns:w16="http://schemas.microsoft.com/office/word/2018/wordml" xmlns:w16sdtdh="http://schemas.microsoft.com/office/word/2020/wordml/sdtdatahash" xmlns:w16se="http://schemas.microsoft.com/office/word/2015/wordml/symex" xmlns:wpg="http://schemas.microsoft.com/office/word/2010/wordprocessingGroup" xmlns:wpi="http://schemas.microsoft.com/office/word/2010/wordprocessingInk" xmlns:wne="http://schemas.microsoft.com/office/word/2006/wordml" xmlns:wps="http://schemas.microsoft.com/office/word/2010/wordprocessingShape" mc:Ignorable="w14 w15 w16se w16cid w16 w16cex w16sdtdh wp14">
   <w:abstractNum w:abstractNumId="0" w15:restartNumberingAfterBreak="0">
     <w:nsid w:val="015F4147"/>
     <w:multiLevelType w:val="hybridMultilevel"/>

</xml_diff>